<commit_message>
LAB 2 | Redesign Part. 1
</commit_message>
<xml_diff>
--- a/lab_2/LAB_2.docx
+++ b/lab_2/LAB_2.docx
@@ -9,12 +9,14 @@
         <w:jc w:val="center"/>
         <w:rPr>
           <w:rFonts w:cs="Times New Roman"/>
-          <w:lang w:val="uk-UA"/>
-        </w:rPr>
-      </w:pPr>
-      <w:r>
-        <w:rPr>
-          <w:rFonts w:cs="Times New Roman"/>
+          <w:szCs w:val="24"/>
+          <w:lang w:val="uk-UA"/>
+        </w:rPr>
+      </w:pPr>
+      <w:r>
+        <w:rPr>
+          <w:rFonts w:cs="Times New Roman"/>
+          <w:szCs w:val="24"/>
           <w:lang w:val="uk-UA"/>
         </w:rPr>
         <w:t>Міністерство освіти та науки України</w:t>
@@ -27,12 +29,14 @@
         <w:jc w:val="center"/>
         <w:rPr>
           <w:rFonts w:cs="Times New Roman"/>
-          <w:lang w:val="uk-UA"/>
-        </w:rPr>
-      </w:pPr>
-      <w:r>
-        <w:rPr>
-          <w:rFonts w:cs="Times New Roman"/>
+          <w:szCs w:val="24"/>
+          <w:lang w:val="uk-UA"/>
+        </w:rPr>
+      </w:pPr>
+      <w:r>
+        <w:rPr>
+          <w:rFonts w:cs="Times New Roman"/>
+          <w:szCs w:val="24"/>
           <w:lang w:val="uk-UA"/>
         </w:rPr>
         <w:t>Національний технічний університет України “КПІ”</w:t>
@@ -45,12 +49,14 @@
         <w:jc w:val="center"/>
         <w:rPr>
           <w:rFonts w:cs="Times New Roman"/>
-          <w:lang w:val="uk-UA"/>
-        </w:rPr>
-      </w:pPr>
-      <w:r>
-        <w:rPr>
-          <w:rFonts w:cs="Times New Roman"/>
+          <w:szCs w:val="24"/>
+          <w:lang w:val="uk-UA"/>
+        </w:rPr>
+      </w:pPr>
+      <w:r>
+        <w:rPr>
+          <w:rFonts w:cs="Times New Roman"/>
+          <w:szCs w:val="24"/>
           <w:lang w:val="uk-UA"/>
         </w:rPr>
         <w:t>Факультет інформатики та обчислювальної техніки</w:t>
@@ -65,12 +71,14 @@
           <w:rFonts w:cs="Times New Roman"/>
           <w:b/>
           <w:bCs/>
-          <w:lang w:val="uk-UA"/>
-        </w:rPr>
-      </w:pPr>
-      <w:r>
-        <w:rPr>
-          <w:rFonts w:cs="Times New Roman"/>
+          <w:szCs w:val="24"/>
+          <w:lang w:val="uk-UA"/>
+        </w:rPr>
+      </w:pPr>
+      <w:r>
+        <w:rPr>
+          <w:rFonts w:cs="Times New Roman"/>
+          <w:szCs w:val="24"/>
           <w:lang w:val="uk-UA"/>
         </w:rPr>
         <w:t>Кафедра автоматизованих систем обробки інформації і управління</w:t>
@@ -83,6 +91,7 @@
           <w:rFonts w:cs="Times New Roman"/>
           <w:b/>
           <w:bCs/>
+          <w:szCs w:val="24"/>
           <w:lang w:val="uk-UA"/>
         </w:rPr>
       </w:pPr>
@@ -94,6 +103,7 @@
           <w:rFonts w:cs="Times New Roman"/>
           <w:b/>
           <w:bCs/>
+          <w:szCs w:val="24"/>
           <w:lang w:val="uk-UA"/>
         </w:rPr>
       </w:pPr>
@@ -105,6 +115,7 @@
           <w:rFonts w:cs="Times New Roman"/>
           <w:b/>
           <w:bCs/>
+          <w:szCs w:val="24"/>
           <w:lang w:val="uk-UA"/>
         </w:rPr>
       </w:pPr>
@@ -116,6 +127,7 @@
           <w:rFonts w:cs="Times New Roman"/>
           <w:b/>
           <w:bCs/>
+          <w:szCs w:val="24"/>
           <w:lang w:val="uk-UA"/>
         </w:rPr>
       </w:pPr>
@@ -127,6 +139,31 @@
           <w:rFonts w:cs="Times New Roman"/>
           <w:b/>
           <w:bCs/>
+          <w:szCs w:val="24"/>
+          <w:lang w:val="uk-UA"/>
+        </w:rPr>
+      </w:pPr>
+    </w:p>
+    <w:p>
+      <w:pPr>
+        <w:jc w:val="center"/>
+        <w:rPr>
+          <w:rFonts w:cs="Times New Roman"/>
+          <w:b/>
+          <w:bCs/>
+          <w:szCs w:val="24"/>
+          <w:lang w:val="uk-UA"/>
+        </w:rPr>
+      </w:pPr>
+    </w:p>
+    <w:p>
+      <w:pPr>
+        <w:jc w:val="center"/>
+        <w:rPr>
+          <w:rFonts w:cs="Times New Roman"/>
+          <w:b/>
+          <w:bCs/>
+          <w:szCs w:val="24"/>
           <w:lang w:val="uk-UA"/>
         </w:rPr>
       </w:pPr>
@@ -140,8 +177,7 @@
           <w:rFonts w:cs="Times New Roman"/>
           <w:b/>
           <w:bCs/>
-          <w:sz w:val="36"/>
-          <w:szCs w:val="36"/>
+          <w:szCs w:val="24"/>
           <w:lang w:val="uk-UA"/>
         </w:rPr>
       </w:pPr>
@@ -150,8 +186,7 @@
           <w:rFonts w:cs="Times New Roman"/>
           <w:b/>
           <w:bCs/>
-          <w:sz w:val="36"/>
-          <w:szCs w:val="36"/>
+          <w:szCs w:val="24"/>
           <w:lang w:val="uk-UA"/>
         </w:rPr>
         <w:t>ЗВІТ</w:t>
@@ -164,16 +199,14 @@
         <w:jc w:val="center"/>
         <w:rPr>
           <w:rFonts w:cs="Times New Roman"/>
-          <w:sz w:val="36"/>
-          <w:szCs w:val="36"/>
-          <w:lang w:val="uk-UA"/>
-        </w:rPr>
-      </w:pPr>
-      <w:r>
-        <w:rPr>
-          <w:rFonts w:cs="Times New Roman"/>
-          <w:sz w:val="36"/>
-          <w:szCs w:val="36"/>
+          <w:szCs w:val="24"/>
+          <w:lang w:val="uk-UA"/>
+        </w:rPr>
+      </w:pPr>
+      <w:r>
+        <w:rPr>
+          <w:rFonts w:cs="Times New Roman"/>
+          <w:szCs w:val="24"/>
           <w:lang w:val="uk-UA"/>
         </w:rPr>
         <w:t>про виконання</w:t>
@@ -188,15 +221,13 @@
           <w:rFonts w:cs="Times New Roman"/>
           <w:b/>
           <w:bCs/>
-          <w:sz w:val="36"/>
-          <w:szCs w:val="36"/>
-        </w:rPr>
-      </w:pPr>
-      <w:r>
-        <w:rPr>
-          <w:rFonts w:cs="Times New Roman"/>
-          <w:sz w:val="36"/>
-          <w:szCs w:val="36"/>
+          <w:szCs w:val="24"/>
+        </w:rPr>
+      </w:pPr>
+      <w:r>
+        <w:rPr>
+          <w:rFonts w:cs="Times New Roman"/>
+          <w:szCs w:val="24"/>
           <w:lang w:val="uk-UA"/>
         </w:rPr>
         <w:t>комп’ютерного практикуму №</w:t>
@@ -204,8 +235,7 @@
       <w:r>
         <w:rPr>
           <w:rFonts w:cs="Times New Roman"/>
-          <w:sz w:val="36"/>
-          <w:szCs w:val="36"/>
+          <w:szCs w:val="24"/>
         </w:rPr>
         <w:t>2</w:t>
       </w:r>
@@ -217,16 +247,14 @@
         <w:jc w:val="center"/>
         <w:rPr>
           <w:rFonts w:cs="Times New Roman"/>
-          <w:sz w:val="36"/>
-          <w:szCs w:val="36"/>
-          <w:lang w:val="uk-UA"/>
-        </w:rPr>
-      </w:pPr>
-      <w:r>
-        <w:rPr>
-          <w:rFonts w:cs="Times New Roman"/>
-          <w:sz w:val="36"/>
-          <w:szCs w:val="36"/>
+          <w:szCs w:val="24"/>
+          <w:lang w:val="uk-UA"/>
+        </w:rPr>
+      </w:pPr>
+      <w:r>
+        <w:rPr>
+          <w:rFonts w:cs="Times New Roman"/>
+          <w:szCs w:val="24"/>
           <w:lang w:val="uk-UA"/>
         </w:rPr>
         <w:t>на тему:</w:t>
@@ -240,8 +268,7 @@
           <w:rFonts w:cs="Times New Roman"/>
           <w:b/>
           <w:bCs/>
-          <w:sz w:val="36"/>
-          <w:szCs w:val="36"/>
+          <w:szCs w:val="24"/>
           <w:lang w:val="uk-UA"/>
         </w:rPr>
       </w:pPr>
@@ -250,8 +277,7 @@
           <w:rFonts w:cs="Times New Roman"/>
           <w:b/>
           <w:bCs/>
-          <w:sz w:val="36"/>
-          <w:szCs w:val="36"/>
+          <w:szCs w:val="24"/>
           <w:lang w:val="uk-UA"/>
         </w:rPr>
         <w:t>«</w:t>
@@ -261,19 +287,27 @@
           <w:rFonts w:cs="Times New Roman"/>
           <w:b/>
           <w:bCs/>
-          <w:sz w:val="36"/>
-          <w:szCs w:val="36"/>
-          <w:lang w:val="uk-UA"/>
-        </w:rPr>
-        <w:t>Моделювання зборочної лінії вантажних автомобілів</w:t>
+          <w:szCs w:val="24"/>
+          <w:lang w:val="uk-UA"/>
+        </w:rPr>
+        <w:t xml:space="preserve">Моделювання </w:t>
       </w:r>
       <w:r>
         <w:rPr>
           <w:rFonts w:cs="Times New Roman"/>
           <w:b/>
           <w:bCs/>
-          <w:sz w:val="36"/>
-          <w:szCs w:val="36"/>
+          <w:szCs w:val="24"/>
+          <w:lang w:val="uk-UA"/>
+        </w:rPr>
+        <w:t>цифрових радіоприймачів</w:t>
+      </w:r>
+      <w:r>
+        <w:rPr>
+          <w:rFonts w:cs="Times New Roman"/>
+          <w:b/>
+          <w:bCs/>
+          <w:szCs w:val="24"/>
           <w:lang w:val="uk-UA"/>
         </w:rPr>
         <w:t>»</w:t>
@@ -288,6 +322,7 @@
           <w:rFonts w:cs="Times New Roman"/>
           <w:b/>
           <w:bCs/>
+          <w:szCs w:val="24"/>
           <w:lang w:val="uk-UA"/>
         </w:rPr>
       </w:pPr>
@@ -301,6 +336,7 @@
           <w:rFonts w:cs="Times New Roman"/>
           <w:b/>
           <w:bCs/>
+          <w:szCs w:val="24"/>
           <w:lang w:val="uk-UA"/>
         </w:rPr>
       </w:pPr>
@@ -314,6 +350,7 @@
           <w:rFonts w:cs="Times New Roman"/>
           <w:b/>
           <w:bCs/>
+          <w:szCs w:val="24"/>
           <w:lang w:val="uk-UA"/>
         </w:rPr>
       </w:pPr>
@@ -327,6 +364,7 @@
           <w:rFonts w:cs="Times New Roman"/>
           <w:b/>
           <w:bCs/>
+          <w:szCs w:val="24"/>
           <w:lang w:val="uk-UA"/>
         </w:rPr>
       </w:pPr>
@@ -340,6 +378,7 @@
           <w:rFonts w:cs="Times New Roman"/>
           <w:b/>
           <w:bCs/>
+          <w:szCs w:val="24"/>
           <w:lang w:val="uk-UA"/>
         </w:rPr>
       </w:pPr>
@@ -353,6 +392,7 @@
           <w:rFonts w:cs="Times New Roman"/>
           <w:b/>
           <w:bCs/>
+          <w:szCs w:val="24"/>
           <w:lang w:val="uk-UA"/>
         </w:rPr>
       </w:pPr>
@@ -366,6 +406,7 @@
           <w:rFonts w:cs="Times New Roman"/>
           <w:b/>
           <w:bCs/>
+          <w:szCs w:val="24"/>
           <w:lang w:val="uk-UA"/>
         </w:rPr>
       </w:pPr>
@@ -379,6 +420,7 @@
           <w:rFonts w:cs="Times New Roman"/>
           <w:b/>
           <w:bCs/>
+          <w:szCs w:val="24"/>
           <w:lang w:val="uk-UA"/>
         </w:rPr>
       </w:pPr>
@@ -390,6 +432,7 @@
         <w:jc w:val="right"/>
         <w:rPr>
           <w:rFonts w:cs="Times New Roman"/>
+          <w:szCs w:val="24"/>
         </w:rPr>
       </w:pPr>
       <w:r>
@@ -397,6 +440,7 @@
           <w:rFonts w:cs="Times New Roman"/>
           <w:b/>
           <w:bCs/>
+          <w:szCs w:val="24"/>
           <w:lang w:val="uk-UA"/>
         </w:rPr>
         <w:t xml:space="preserve">Виконав: </w:t>
@@ -404,6 +448,7 @@
       <w:r>
         <w:rPr>
           <w:rFonts w:cs="Times New Roman"/>
+          <w:szCs w:val="24"/>
           <w:lang w:val="uk-UA"/>
         </w:rPr>
         <w:t>студент групи ІС-</w:t>
@@ -411,6 +456,7 @@
       <w:r>
         <w:rPr>
           <w:rFonts w:cs="Times New Roman"/>
+          <w:szCs w:val="24"/>
           <w:lang w:val="uk-UA"/>
         </w:rPr>
         <w:t>72МП</w:t>
@@ -419,22 +465,28 @@
     <w:p>
       <w:pPr>
         <w:spacing w:line="240" w:lineRule="auto"/>
-        <w:ind w:left="4952"/>
-        <w:jc w:val="center"/>
-        <w:rPr>
-          <w:rFonts w:cs="Times New Roman"/>
-          <w:szCs w:val="24"/>
-          <w:lang w:val="uk-UA"/>
-        </w:rPr>
-      </w:pPr>
-      <w:r>
-        <w:rPr>
-          <w:rFonts w:cs="Times New Roman"/>
-          <w:sz w:val="29"/>
-          <w:szCs w:val="29"/>
-          <w:lang w:val="uk-UA"/>
-        </w:rPr>
-        <w:t xml:space="preserve">         Капорін Роман</w:t>
+        <w:ind w:left="5663"/>
+        <w:rPr>
+          <w:rFonts w:cs="Times New Roman"/>
+          <w:szCs w:val="24"/>
+          <w:lang w:val="uk-UA"/>
+        </w:rPr>
+      </w:pPr>
+      <w:r>
+        <w:rPr>
+          <w:rFonts w:cs="Times New Roman"/>
+          <w:szCs w:val="24"/>
+          <w:lang w:val="uk-UA"/>
+        </w:rPr>
+        <w:t xml:space="preserve"> </w:t>
+      </w:r>
+      <w:r>
+        <w:rPr>
+          <w:rFonts w:cs="Times New Roman"/>
+          <w:szCs w:val="24"/>
+          <w:lang w:val="uk-UA"/>
+        </w:rPr>
+        <w:t>Капорін Роман</w:t>
       </w:r>
     </w:p>
     <w:p>
@@ -444,6 +496,7 @@
         <w:jc w:val="center"/>
         <w:rPr>
           <w:rFonts w:cs="Times New Roman"/>
+          <w:szCs w:val="24"/>
           <w:lang w:val="uk-UA"/>
         </w:rPr>
       </w:pPr>
@@ -455,6 +508,7 @@
         <w:jc w:val="center"/>
         <w:rPr>
           <w:rFonts w:cs="Times New Roman"/>
+          <w:szCs w:val="24"/>
           <w:lang w:val="uk-UA"/>
         </w:rPr>
       </w:pPr>
@@ -466,6 +520,7 @@
         <w:jc w:val="center"/>
         <w:rPr>
           <w:rFonts w:cs="Times New Roman"/>
+          <w:szCs w:val="24"/>
           <w:lang w:val="uk-UA"/>
         </w:rPr>
       </w:pPr>
@@ -477,6 +532,7 @@
         <w:jc w:val="center"/>
         <w:rPr>
           <w:rFonts w:cs="Times New Roman"/>
+          <w:szCs w:val="24"/>
           <w:lang w:val="uk-UA"/>
         </w:rPr>
       </w:pPr>
@@ -488,6 +544,7 @@
         <w:jc w:val="center"/>
         <w:rPr>
           <w:rFonts w:cs="Times New Roman"/>
+          <w:szCs w:val="24"/>
           <w:lang w:val="uk-UA"/>
         </w:rPr>
       </w:pPr>
@@ -499,6 +556,7 @@
         <w:jc w:val="center"/>
         <w:rPr>
           <w:rFonts w:cs="Times New Roman"/>
+          <w:szCs w:val="24"/>
           <w:lang w:val="uk-UA"/>
         </w:rPr>
       </w:pPr>
@@ -510,6 +568,7 @@
         <w:jc w:val="center"/>
         <w:rPr>
           <w:rFonts w:cs="Times New Roman"/>
+          <w:szCs w:val="24"/>
           <w:lang w:val="uk-UA"/>
         </w:rPr>
       </w:pPr>
@@ -521,6 +580,7 @@
         <w:jc w:val="center"/>
         <w:rPr>
           <w:rFonts w:cs="Times New Roman"/>
+          <w:szCs w:val="24"/>
           <w:lang w:val="uk-UA"/>
         </w:rPr>
       </w:pPr>
@@ -532,40 +592,143 @@
         <w:jc w:val="center"/>
         <w:rPr>
           <w:rFonts w:cs="Times New Roman"/>
+          <w:szCs w:val="24"/>
           <w:lang w:val="uk-UA"/>
         </w:rPr>
       </w:pPr>
     </w:p>
     <w:p>
       <w:pPr>
+        <w:spacing w:line="240" w:lineRule="auto"/>
         <w:ind w:firstLine="0"/>
-        <w:rPr>
-          <w:rFonts w:cs="Times New Roman"/>
+        <w:jc w:val="center"/>
+        <w:rPr>
+          <w:rFonts w:cs="Times New Roman"/>
+          <w:szCs w:val="24"/>
           <w:lang w:val="uk-UA"/>
         </w:rPr>
       </w:pPr>
     </w:p>
     <w:p>
       <w:pPr>
+        <w:spacing w:line="240" w:lineRule="auto"/>
         <w:ind w:firstLine="0"/>
-        <w:rPr>
-          <w:rFonts w:cs="Times New Roman"/>
+        <w:jc w:val="center"/>
+        <w:rPr>
+          <w:rFonts w:cs="Times New Roman"/>
+          <w:szCs w:val="24"/>
           <w:lang w:val="uk-UA"/>
         </w:rPr>
       </w:pPr>
     </w:p>
     <w:p>
       <w:pPr>
+        <w:spacing w:line="240" w:lineRule="auto"/>
         <w:ind w:firstLine="0"/>
         <w:jc w:val="center"/>
         <w:rPr>
           <w:rFonts w:cs="Times New Roman"/>
-          <w:lang w:val="uk-UA"/>
-        </w:rPr>
-      </w:pPr>
-      <w:r>
-        <w:rPr>
-          <w:rFonts w:cs="Times New Roman"/>
+          <w:szCs w:val="24"/>
+          <w:lang w:val="uk-UA"/>
+        </w:rPr>
+      </w:pPr>
+      <w:bookmarkStart w:id="0" w:name="_GoBack"/>
+      <w:bookmarkEnd w:id="0"/>
+    </w:p>
+    <w:p>
+      <w:pPr>
+        <w:spacing w:line="240" w:lineRule="auto"/>
+        <w:ind w:firstLine="0"/>
+        <w:jc w:val="center"/>
+        <w:rPr>
+          <w:rFonts w:cs="Times New Roman"/>
+          <w:szCs w:val="24"/>
+          <w:lang w:val="uk-UA"/>
+        </w:rPr>
+      </w:pPr>
+    </w:p>
+    <w:p>
+      <w:pPr>
+        <w:spacing w:line="240" w:lineRule="auto"/>
+        <w:ind w:firstLine="0"/>
+        <w:jc w:val="center"/>
+        <w:rPr>
+          <w:rFonts w:cs="Times New Roman"/>
+          <w:szCs w:val="24"/>
+          <w:lang w:val="uk-UA"/>
+        </w:rPr>
+      </w:pPr>
+    </w:p>
+    <w:p>
+      <w:pPr>
+        <w:spacing w:line="240" w:lineRule="auto"/>
+        <w:ind w:firstLine="0"/>
+        <w:jc w:val="center"/>
+        <w:rPr>
+          <w:rFonts w:cs="Times New Roman"/>
+          <w:szCs w:val="24"/>
+          <w:lang w:val="uk-UA"/>
+        </w:rPr>
+      </w:pPr>
+    </w:p>
+    <w:p>
+      <w:pPr>
+        <w:spacing w:line="240" w:lineRule="auto"/>
+        <w:ind w:firstLine="0"/>
+        <w:jc w:val="center"/>
+        <w:rPr>
+          <w:rFonts w:cs="Times New Roman"/>
+          <w:szCs w:val="24"/>
+          <w:lang w:val="uk-UA"/>
+        </w:rPr>
+      </w:pPr>
+    </w:p>
+    <w:p>
+      <w:pPr>
+        <w:spacing w:line="240" w:lineRule="auto"/>
+        <w:ind w:firstLine="0"/>
+        <w:jc w:val="center"/>
+        <w:rPr>
+          <w:rFonts w:cs="Times New Roman"/>
+          <w:szCs w:val="24"/>
+          <w:lang w:val="uk-UA"/>
+        </w:rPr>
+      </w:pPr>
+    </w:p>
+    <w:p>
+      <w:pPr>
+        <w:ind w:firstLine="0"/>
+        <w:rPr>
+          <w:rFonts w:cs="Times New Roman"/>
+          <w:szCs w:val="24"/>
+          <w:lang w:val="uk-UA"/>
+        </w:rPr>
+      </w:pPr>
+    </w:p>
+    <w:p>
+      <w:pPr>
+        <w:ind w:firstLine="0"/>
+        <w:rPr>
+          <w:rFonts w:cs="Times New Roman"/>
+          <w:szCs w:val="24"/>
+          <w:lang w:val="uk-UA"/>
+        </w:rPr>
+      </w:pPr>
+    </w:p>
+    <w:p>
+      <w:pPr>
+        <w:ind w:firstLine="0"/>
+        <w:jc w:val="center"/>
+        <w:rPr>
+          <w:rFonts w:cs="Times New Roman"/>
+          <w:szCs w:val="24"/>
+          <w:lang w:val="uk-UA"/>
+        </w:rPr>
+      </w:pPr>
+      <w:r>
+        <w:rPr>
+          <w:rFonts w:cs="Times New Roman"/>
+          <w:szCs w:val="24"/>
           <w:lang w:val="uk-UA"/>
         </w:rPr>
         <w:t>Київ  2017</w:t>
@@ -611,36 +774,75 @@
     </w:p>
     <w:p>
       <w:pPr>
-        <w:jc w:val="left"/>
-        <w:rPr>
-          <w:rFonts w:cs="Times New Roman"/>
-          <w:szCs w:val="24"/>
-          <w:lang w:val="uk-UA"/>
-        </w:rPr>
-      </w:pPr>
-      <w:r>
-        <w:rPr>
-          <w:rFonts w:cs="Times New Roman"/>
-          <w:szCs w:val="24"/>
-          <w:lang w:val="uk-UA"/>
-        </w:rPr>
-        <w:t xml:space="preserve">Створити модель виробництва вантажних автомобілів, </w:t>
-      </w:r>
-      <w:r>
-        <w:rPr>
-          <w:rFonts w:cs="Times New Roman"/>
-          <w:szCs w:val="24"/>
-          <w:lang w:val="uk-UA"/>
-        </w:rPr>
-        <w:t>за допомогою програмного середовища STELLA.</w:t>
-      </w:r>
-      <w:r>
-        <w:rPr>
-          <w:rFonts w:cs="Times New Roman"/>
-          <w:szCs w:val="24"/>
-          <w:lang w:val="uk-UA"/>
-        </w:rPr>
-        <w:t xml:space="preserve"> Як покращення – збільшити кількість вибляємих авто.</w:t>
+        <w:rPr>
+          <w:rFonts w:cs="Times New Roman"/>
+          <w:szCs w:val="24"/>
+          <w:lang w:val="uk-UA"/>
+        </w:rPr>
+      </w:pPr>
+      <w:r>
+        <w:rPr>
+          <w:rFonts w:cs="Times New Roman"/>
+          <w:szCs w:val="24"/>
+          <w:lang w:val="uk-UA"/>
+        </w:rPr>
+        <w:t xml:space="preserve">Створити модель виробництва </w:t>
+      </w:r>
+      <w:r>
+        <w:rPr>
+          <w:rFonts w:cs="Times New Roman"/>
+          <w:szCs w:val="24"/>
+          <w:lang w:val="uk-UA"/>
+        </w:rPr>
+        <w:t>цифрових радіоприймачів</w:t>
+      </w:r>
+      <w:r>
+        <w:rPr>
+          <w:rFonts w:cs="Times New Roman"/>
+          <w:szCs w:val="24"/>
+          <w:lang w:val="uk-UA"/>
+        </w:rPr>
+        <w:t xml:space="preserve">, </w:t>
+      </w:r>
+      <w:r>
+        <w:rPr>
+          <w:rFonts w:cs="Times New Roman"/>
+          <w:szCs w:val="24"/>
+          <w:lang w:val="uk-UA"/>
+        </w:rPr>
+        <w:t>за допомогою</w:t>
+      </w:r>
+      <w:r>
+        <w:rPr>
+          <w:rFonts w:cs="Times New Roman"/>
+          <w:szCs w:val="24"/>
+          <w:lang w:val="uk-UA"/>
+        </w:rPr>
+        <w:t xml:space="preserve"> </w:t>
+      </w:r>
+      <w:r>
+        <w:rPr>
+          <w:rFonts w:cs="Times New Roman"/>
+          <w:szCs w:val="24"/>
+          <w:lang w:val="uk-UA"/>
+        </w:rPr>
+        <w:t>програмного середовища STELLA.</w:t>
+      </w:r>
+      <w:r>
+        <w:rPr>
+          <w:rFonts w:cs="Times New Roman"/>
+          <w:szCs w:val="24"/>
+          <w:lang w:val="uk-UA"/>
+        </w:rPr>
+        <w:t xml:space="preserve"> </w:t>
+      </w:r>
+      <w:r>
+        <w:rPr>
+          <w:rFonts w:cs="Times New Roman"/>
+          <w:szCs w:val="24"/>
+          <w:lang w:val="uk-UA"/>
+        </w:rPr>
+        <w:t>Збільшити прибуток компанії за допомогою реінжинірингу виробничого процесу.</w:t>
       </w:r>
     </w:p>
     <w:p>
@@ -680,39 +882,7 @@
           <w:szCs w:val="24"/>
           <w:lang w:val="uk-UA"/>
         </w:rPr>
-        <w:t>До заводу надходять комплекти деталей, які необхідно компонувати</w:t>
-      </w:r>
-      <w:r>
-        <w:rPr>
-          <w:rFonts w:cs="Times New Roman"/>
-          <w:szCs w:val="24"/>
-          <w:lang w:val="uk-UA"/>
-        </w:rPr>
-        <w:t xml:space="preserve"> до стану готового автомобіля</w:t>
-      </w:r>
-      <w:r>
-        <w:rPr>
-          <w:rFonts w:cs="Times New Roman"/>
-          <w:szCs w:val="24"/>
-          <w:lang w:val="uk-UA"/>
-        </w:rPr>
-        <w:t>.</w:t>
-      </w:r>
-      <w:r>
-        <w:rPr>
-          <w:rFonts w:cs="Times New Roman"/>
-          <w:szCs w:val="24"/>
-          <w:lang w:val="uk-UA"/>
-        </w:rPr>
-        <w:t xml:space="preserve"> </w:t>
-      </w:r>
-      <w:r>
-        <w:rPr>
-          <w:rFonts w:cs="Times New Roman"/>
-          <w:szCs w:val="24"/>
-          <w:lang w:val="uk-UA"/>
-        </w:rPr>
-        <w:t xml:space="preserve">До комплекту деталей входять: ходова частина, двигун та трансмісія, кузов, салон. </w:t>
+        <w:t>Перейдемо до розгляду процесу вироблення цифрових радіоприймачів. Компанія, яка має досвід у виробництві побутової електроніки, має власне виробництво радіоприймачів.</w:t>
       </w:r>
     </w:p>
     <w:p>
@@ -729,15 +899,15 @@
           <w:szCs w:val="24"/>
           <w:lang w:val="uk-UA"/>
         </w:rPr>
-        <w:t>Збіркою автомобілів займається роботизовано лінія, дост</w:t>
-      </w:r>
-      <w:r>
-        <w:rPr>
-          <w:rFonts w:cs="Times New Roman"/>
-          <w:szCs w:val="24"/>
-          <w:lang w:val="uk-UA"/>
-        </w:rPr>
-        <w:t>уп до якої для людей заборонено через правила безпеки.</w:t>
+        <w:t>За допомогою власних потужностей, вона виробляє майже усі комплектуючі для виробу, окрім чипу, який керує дисплеєм та зберігає користувацькі налаштування. Чип розробляється компанією партнером, що має прибуток з кож</w:t>
+      </w:r>
+      <w:r>
+        <w:rPr>
+          <w:rFonts w:cs="Times New Roman"/>
+          <w:szCs w:val="24"/>
+          <w:lang w:val="uk-UA"/>
+        </w:rPr>
+        <w:t>ного проданого радіоприймача.</w:t>
       </w:r>
     </w:p>
     <w:p>
@@ -754,23 +924,7 @@
           <w:szCs w:val="24"/>
           <w:lang w:val="uk-UA"/>
         </w:rPr>
-        <w:t xml:space="preserve">Виробництво, також, бере на себе зобов’язання перевірити кожен автомобіль, що було вироблено. </w:t>
-      </w:r>
-      <w:r>
-        <w:rPr>
-          <w:rFonts w:cs="Times New Roman"/>
-          <w:szCs w:val="24"/>
-          <w:lang w:val="uk-UA"/>
-        </w:rPr>
-        <w:t xml:space="preserve">Через особливість роботи, людей допущено лише до перевірки </w:t>
-      </w:r>
-      <w:r>
-        <w:rPr>
-          <w:rFonts w:cs="Times New Roman"/>
-          <w:szCs w:val="24"/>
-          <w:lang w:val="uk-UA"/>
-        </w:rPr>
-        <w:t>готової продукції.</w:t>
+        <w:t>Бізнес аналітики зробили висновок, що для створення нових, більш сучасних виробів, необхідно почати власне виробництво плат керування, з оновленим функціоналом.</w:t>
       </w:r>
     </w:p>
     <w:p>
@@ -787,11 +941,12 @@
           <w:szCs w:val="24"/>
           <w:lang w:val="uk-UA"/>
         </w:rPr>
-        <w:t>Аналітики компанії провели аналіз кількості виробляємих одиниць, та прийшли до висновку, що потрібно підвищити кількість готової продукції.</w:t>
+        <w:t>Як було сказано вище – метою моделювання є збільшення прибутку виробництва.</w:t>
       </w:r>
     </w:p>
     <w:p>
       <w:pPr>
+        <w:ind w:firstLine="708"/>
         <w:rPr>
           <w:rFonts w:cs="Times New Roman"/>
           <w:szCs w:val="24"/>
@@ -841,58 +996,31 @@
         </w:rPr>
       </w:pPr>
       <w:r>
-        <w:rPr>
-          <w:noProof/>
-          <w:lang w:val="uk-UA" w:eastAsia="uk-UA"/>
-        </w:rPr>
-        <w:drawing>
-          <wp:inline distT="0" distB="0" distL="0" distR="0" wp14:anchorId="2B5286A7" wp14:editId="180478C8">
-            <wp:extent cx="4838065" cy="4391025"/>
-            <wp:effectExtent l="0" t="0" r="0" b="9525"/>
-            <wp:docPr id="1" name="Рисунок 1"/>
-            <wp:cNvGraphicFramePr>
-              <a:graphicFrameLocks xmlns:a="http://schemas.openxmlformats.org/drawingml/2006/main" noChangeAspect="1"/>
-            </wp:cNvGraphicFramePr>
-            <a:graphic xmlns:a="http://schemas.openxmlformats.org/drawingml/2006/main">
-              <a:graphicData uri="http://schemas.openxmlformats.org/drawingml/2006/picture">
-                <pic:pic xmlns:pic="http://schemas.openxmlformats.org/drawingml/2006/picture">
-                  <pic:nvPicPr>
-                    <pic:cNvPr id="0" name="Picture 1"/>
-                    <pic:cNvPicPr>
-                      <a:picLocks noChangeAspect="1" noChangeArrowheads="1"/>
-                    </pic:cNvPicPr>
-                  </pic:nvPicPr>
-                  <pic:blipFill>
-                    <a:blip r:embed="rId9">
-                      <a:extLst>
-                        <a:ext uri="{28A0092B-C50C-407E-A947-70E740481C1C}">
-                          <a14:useLocalDpi xmlns:a14="http://schemas.microsoft.com/office/drawing/2010/main" val="0"/>
-                        </a:ext>
-                      </a:extLst>
-                    </a:blip>
-                    <a:srcRect/>
-                    <a:stretch>
-                      <a:fillRect/>
-                    </a:stretch>
-                  </pic:blipFill>
-                  <pic:spPr bwMode="auto">
-                    <a:xfrm>
-                      <a:off x="0" y="0"/>
-                      <a:ext cx="4838065" cy="4391025"/>
-                    </a:xfrm>
-                    <a:prstGeom prst="rect">
-                      <a:avLst/>
-                    </a:prstGeom>
-                    <a:noFill/>
-                    <a:ln>
-                      <a:noFill/>
-                    </a:ln>
-                  </pic:spPr>
-                </pic:pic>
-              </a:graphicData>
-            </a:graphic>
-          </wp:inline>
-        </w:drawing>
+        <w:object w:dxaOrig="12470" w:dyaOrig="6994">
+          <v:shapetype id="_x0000_t75" coordsize="21600,21600" o:spt="75" o:preferrelative="t" path="m@4@5l@4@11@9@11@9@5xe" filled="f" stroked="f">
+            <v:stroke joinstyle="miter"/>
+            <v:formulas>
+              <v:f eqn="if lineDrawn pixelLineWidth 0"/>
+              <v:f eqn="sum @0 1 0"/>
+              <v:f eqn="sum 0 0 @1"/>
+              <v:f eqn="prod @2 1 2"/>
+              <v:f eqn="prod @3 21600 pixelWidth"/>
+              <v:f eqn="prod @3 21600 pixelHeight"/>
+              <v:f eqn="sum @0 0 1"/>
+              <v:f eqn="prod @6 1 2"/>
+              <v:f eqn="prod @7 21600 pixelWidth"/>
+              <v:f eqn="sum @8 21600 0"/>
+              <v:f eqn="prod @7 21600 pixelHeight"/>
+              <v:f eqn="sum @10 21600 0"/>
+            </v:formulas>
+            <v:path o:extrusionok="f" gradientshapeok="t" o:connecttype="rect"/>
+            <o:lock v:ext="edit" aspectratio="t"/>
+          </v:shapetype>
+          <v:shape id="_x0000_i1025" type="#_x0000_t75" style="width:467.25pt;height:262.5pt" o:ole="">
+            <v:imagedata r:id="rId9" o:title=""/>
+          </v:shape>
+          <o:OLEObject Type="Embed" ProgID="Visio.Drawing.11" ShapeID="_x0000_i1025" DrawAspect="Content" ObjectID="_1570650649" r:id="rId10"/>
+        </w:object>
       </w:r>
     </w:p>
     <w:p>
@@ -904,14 +1032,173 @@
           <w:szCs w:val="24"/>
           <w:lang w:val="uk-UA"/>
         </w:rPr>
-      </w:pPr>
-      <w:r>
-        <w:rPr>
-          <w:rFonts w:cs="Times New Roman"/>
-          <w:szCs w:val="24"/>
-          <w:lang w:val="uk-UA"/>
-        </w:rPr>
-        <w:t>Рис. 1 – Схема роботи виробництва автомобілів рівня А-0</w:t>
+        <w:sectPr>
+          <w:headerReference w:type="default" r:id="rId11"/>
+          <w:footerReference w:type="default" r:id="rId12"/>
+          <w:pgSz w:w="11906" w:h="16838"/>
+          <w:pgMar w:top="1134" w:right="850" w:bottom="1134" w:left="1701" w:header="708" w:footer="708" w:gutter="0"/>
+          <w:cols w:space="720"/>
+          <w:formProt w:val="0"/>
+          <w:docGrid w:linePitch="240" w:charSpace="-14337"/>
+        </w:sectPr>
+      </w:pPr>
+      <w:r>
+        <w:rPr>
+          <w:rFonts w:cs="Times New Roman"/>
+          <w:szCs w:val="24"/>
+          <w:lang w:val="uk-UA"/>
+        </w:rPr>
+        <w:t xml:space="preserve">Рис. 1 – Схема роботи виробництва </w:t>
+      </w:r>
+      <w:r>
+        <w:rPr>
+          <w:rFonts w:cs="Times New Roman"/>
+          <w:szCs w:val="24"/>
+          <w:lang w:val="uk-UA"/>
+        </w:rPr>
+        <w:t>приймачів</w:t>
+      </w:r>
+      <w:r>
+        <w:rPr>
+          <w:rFonts w:cs="Times New Roman"/>
+          <w:szCs w:val="24"/>
+          <w:lang w:val="uk-UA"/>
+        </w:rPr>
+        <w:t xml:space="preserve"> рівня А-0</w:t>
+      </w:r>
+    </w:p>
+    <w:p>
+      <w:pPr>
+        <w:ind w:firstLine="0"/>
+        <w:jc w:val="center"/>
+        <w:rPr>
+          <w:rFonts w:cs="Times New Roman"/>
+          <w:szCs w:val="24"/>
+          <w:lang w:val="uk-UA"/>
+        </w:rPr>
+      </w:pPr>
+      <w:r>
+        <w:object w:dxaOrig="20033" w:dyaOrig="11869">
+          <v:shape id="_x0000_i1027" type="#_x0000_t75" style="width:728.25pt;height:431.25pt" o:ole="">
+            <v:imagedata r:id="rId13" o:title=""/>
+          </v:shape>
+          <o:OLEObject Type="Embed" ProgID="Visio.Drawing.11" ShapeID="_x0000_i1027" DrawAspect="Content" ObjectID="_1570650650" r:id="rId14"/>
+        </w:object>
+      </w:r>
+    </w:p>
+    <w:p>
+      <w:pPr>
+        <w:ind w:firstLine="0"/>
+        <w:jc w:val="center"/>
+        <w:rPr>
+          <w:rFonts w:cs="Times New Roman"/>
+          <w:szCs w:val="24"/>
+          <w:lang w:val="uk-UA"/>
+        </w:rPr>
+      </w:pPr>
+      <w:r>
+        <w:rPr>
+          <w:rFonts w:cs="Times New Roman"/>
+          <w:szCs w:val="24"/>
+          <w:lang w:val="uk-UA"/>
+        </w:rPr>
+        <w:t xml:space="preserve">Рис. 2 – Схема роботи виробництва </w:t>
+      </w:r>
+      <w:r>
+        <w:rPr>
+          <w:rFonts w:cs="Times New Roman"/>
+          <w:szCs w:val="24"/>
+          <w:lang w:val="uk-UA"/>
+        </w:rPr>
+        <w:t xml:space="preserve">приймачів </w:t>
+      </w:r>
+      <w:r>
+        <w:rPr>
+          <w:rFonts w:cs="Times New Roman"/>
+          <w:szCs w:val="24"/>
+          <w:lang w:val="uk-UA"/>
+        </w:rPr>
+        <w:t>рівня А-1</w:t>
+      </w:r>
+    </w:p>
+    <w:p>
+      <w:pPr>
+        <w:ind w:firstLine="0"/>
+        <w:jc w:val="center"/>
+        <w:rPr>
+          <w:rFonts w:cs="Times New Roman"/>
+          <w:szCs w:val="24"/>
+          <w:lang w:val="uk-UA"/>
+        </w:rPr>
+        <w:sectPr>
+          <w:pgSz w:w="16838" w:h="11906" w:orient="landscape"/>
+          <w:pgMar w:top="850" w:right="1134" w:bottom="1701" w:left="1134" w:header="708" w:footer="708" w:gutter="0"/>
+          <w:cols w:space="720"/>
+          <w:formProt w:val="0"/>
+          <w:docGrid w:linePitch="326" w:charSpace="-14337"/>
+        </w:sectPr>
+      </w:pPr>
+    </w:p>
+    <w:p>
+      <w:pPr>
+        <w:ind w:firstLine="0"/>
+        <w:jc w:val="center"/>
+        <w:rPr>
+          <w:rFonts w:cs="Times New Roman"/>
+          <w:szCs w:val="24"/>
+          <w:lang w:val="uk-UA"/>
+        </w:rPr>
+      </w:pPr>
+      <w:r>
+        <w:object w:dxaOrig="12470" w:dyaOrig="6994">
+          <v:shape id="_x0000_i1029" type="#_x0000_t75" style="width:467.25pt;height:262.5pt" o:ole="">
+            <v:imagedata r:id="rId15" o:title=""/>
+          </v:shape>
+          <o:OLEObject Type="Embed" ProgID="Visio.Drawing.11" ShapeID="_x0000_i1029" DrawAspect="Content" ObjectID="_1570650651" r:id="rId16"/>
+        </w:object>
+      </w:r>
+    </w:p>
+    <w:p>
+      <w:pPr>
+        <w:ind w:firstLine="0"/>
+        <w:jc w:val="center"/>
+        <w:rPr>
+          <w:rFonts w:cs="Times New Roman"/>
+          <w:szCs w:val="24"/>
+          <w:lang w:val="uk-UA"/>
+        </w:rPr>
+      </w:pPr>
+      <w:r>
+        <w:rPr>
+          <w:rFonts w:cs="Times New Roman"/>
+          <w:szCs w:val="24"/>
+          <w:lang w:val="uk-UA"/>
+        </w:rPr>
+        <w:t xml:space="preserve">Рис. </w:t>
+      </w:r>
+      <w:r>
+        <w:rPr>
+          <w:rFonts w:cs="Times New Roman"/>
+          <w:szCs w:val="24"/>
+          <w:lang w:val="uk-UA"/>
+        </w:rPr>
+        <w:t>3</w:t>
+      </w:r>
+      <w:r>
+        <w:rPr>
+          <w:rFonts w:cs="Times New Roman"/>
+          <w:szCs w:val="24"/>
+          <w:lang w:val="uk-UA"/>
+        </w:rPr>
+        <w:t xml:space="preserve"> – Схема роботи виробництва </w:t>
+      </w:r>
+      <w:r>
+        <w:rPr>
+          <w:rFonts w:cs="Times New Roman"/>
+          <w:szCs w:val="24"/>
+          <w:lang w:val="uk-UA"/>
+        </w:rPr>
+        <w:t>приймачів рівня А-2</w:t>
       </w:r>
     </w:p>
     <w:p>
@@ -925,284 +1212,676 @@
           <w:lang w:val="uk-UA"/>
         </w:rPr>
       </w:pPr>
-      <w:r>
-        <w:rPr>
-          <w:rFonts w:cs="Times New Roman"/>
-          <w:szCs w:val="24"/>
-          <w:lang w:val="uk-UA"/>
-        </w:rPr>
-        <w:br w:type="page"/>
-      </w:r>
     </w:p>
     <w:p>
       <w:pPr>
-        <w:ind w:firstLine="0"/>
-        <w:jc w:val="center"/>
-        <w:rPr>
-          <w:rFonts w:cs="Times New Roman"/>
-          <w:szCs w:val="24"/>
-          <w:lang w:val="uk-UA"/>
-        </w:rPr>
-      </w:pPr>
-      <w:r>
-        <w:rPr>
-          <w:noProof/>
-          <w:lang w:val="uk-UA" w:eastAsia="uk-UA"/>
-        </w:rPr>
-        <w:lastRenderedPageBreak/>
-        <w:drawing>
-          <wp:inline distT="0" distB="0" distL="0" distR="0" wp14:anchorId="5DA9A03E" wp14:editId="4F753FF1">
-            <wp:extent cx="5940425" cy="3662051"/>
-            <wp:effectExtent l="0" t="0" r="0" b="0"/>
-            <wp:docPr id="2" name="Рисунок 2"/>
-            <wp:cNvGraphicFramePr>
-              <a:graphicFrameLocks xmlns:a="http://schemas.openxmlformats.org/drawingml/2006/main" noChangeAspect="1"/>
-            </wp:cNvGraphicFramePr>
-            <a:graphic xmlns:a="http://schemas.openxmlformats.org/drawingml/2006/main">
-              <a:graphicData uri="http://schemas.openxmlformats.org/drawingml/2006/picture">
-                <pic:pic xmlns:pic="http://schemas.openxmlformats.org/drawingml/2006/picture">
-                  <pic:nvPicPr>
-                    <pic:cNvPr id="0" name="Picture 2"/>
-                    <pic:cNvPicPr>
-                      <a:picLocks noChangeAspect="1" noChangeArrowheads="1"/>
-                    </pic:cNvPicPr>
-                  </pic:nvPicPr>
-                  <pic:blipFill>
-                    <a:blip r:embed="rId10">
-                      <a:extLst>
-                        <a:ext uri="{28A0092B-C50C-407E-A947-70E740481C1C}">
-                          <a14:useLocalDpi xmlns:a14="http://schemas.microsoft.com/office/drawing/2010/main" val="0"/>
-                        </a:ext>
-                      </a:extLst>
-                    </a:blip>
-                    <a:srcRect/>
-                    <a:stretch>
-                      <a:fillRect/>
-                    </a:stretch>
-                  </pic:blipFill>
-                  <pic:spPr bwMode="auto">
-                    <a:xfrm>
-                      <a:off x="0" y="0"/>
-                      <a:ext cx="5940425" cy="3662051"/>
-                    </a:xfrm>
-                    <a:prstGeom prst="rect">
-                      <a:avLst/>
-                    </a:prstGeom>
-                    <a:noFill/>
-                    <a:ln>
-                      <a:noFill/>
-                    </a:ln>
-                  </pic:spPr>
-                </pic:pic>
-              </a:graphicData>
-            </a:graphic>
-          </wp:inline>
-        </w:drawing>
+        <w:ind w:firstLine="708"/>
+        <w:rPr>
+          <w:rFonts w:cs="Times New Roman"/>
+          <w:szCs w:val="24"/>
+          <w:lang w:val="uk-UA"/>
+        </w:rPr>
+      </w:pPr>
+      <w:r>
+        <w:rPr>
+          <w:rFonts w:cs="Times New Roman"/>
+          <w:szCs w:val="24"/>
+          <w:lang w:val="uk-UA"/>
+        </w:rPr>
+        <w:t>Для виготовлення кінцевого продукту (</w:t>
+      </w:r>
+      <w:r>
+        <w:rPr>
+          <w:rFonts w:cs="Times New Roman"/>
+          <w:szCs w:val="24"/>
+          <w:lang w:val="uk-UA"/>
+        </w:rPr>
+        <w:t>приймача), необхідно:</w:t>
       </w:r>
     </w:p>
     <w:p>
       <w:pPr>
-        <w:ind w:firstLine="0"/>
-        <w:jc w:val="center"/>
-        <w:rPr>
-          <w:rFonts w:cs="Times New Roman"/>
-          <w:szCs w:val="24"/>
-          <w:lang w:val="uk-UA"/>
-        </w:rPr>
-      </w:pPr>
-      <w:r>
-        <w:rPr>
-          <w:rFonts w:cs="Times New Roman"/>
-          <w:szCs w:val="24"/>
-          <w:lang w:val="uk-UA"/>
-        </w:rPr>
-        <w:t>Рис. 2 – Схема роботи виробництва автомобілів рівня А-1</w:t>
+        <w:pStyle w:val="a7"/>
+        <w:numPr>
+          <w:ilvl w:val="0"/>
+          <w:numId w:val="6"/>
+        </w:numPr>
+        <w:rPr>
+          <w:rFonts w:cs="Times New Roman"/>
+          <w:szCs w:val="24"/>
+          <w:lang w:val="uk-UA"/>
+        </w:rPr>
+      </w:pPr>
+      <w:r>
+        <w:rPr>
+          <w:rFonts w:cs="Times New Roman"/>
+          <w:szCs w:val="24"/>
+          <w:lang w:val="uk-UA"/>
+        </w:rPr>
+        <w:t>вкласти кошти у виробництво чипу та плати;</w:t>
       </w:r>
     </w:p>
     <w:p>
       <w:pPr>
-        <w:ind w:firstLine="0"/>
-        <w:jc w:val="center"/>
-        <w:rPr>
-          <w:rFonts w:cs="Times New Roman"/>
-          <w:szCs w:val="24"/>
-          <w:lang w:val="uk-UA"/>
-        </w:rPr>
-      </w:pPr>
+        <w:pStyle w:val="a7"/>
+        <w:numPr>
+          <w:ilvl w:val="0"/>
+          <w:numId w:val="6"/>
+        </w:numPr>
+        <w:rPr>
+          <w:rFonts w:cs="Times New Roman"/>
+          <w:szCs w:val="24"/>
+          <w:lang w:val="uk-UA"/>
+        </w:rPr>
+      </w:pPr>
+      <w:r>
+        <w:rPr>
+          <w:rFonts w:cs="Times New Roman"/>
+          <w:szCs w:val="24"/>
+          <w:lang w:val="uk-UA"/>
+        </w:rPr>
+        <w:t>вкласти кошти у збірку самого приймача;</w:t>
+      </w:r>
     </w:p>
     <w:p>
       <w:pPr>
-        <w:ind w:firstLine="0"/>
-        <w:jc w:val="center"/>
-        <w:rPr>
-          <w:rFonts w:cs="Times New Roman"/>
-          <w:szCs w:val="24"/>
-          <w:lang w:val="uk-UA"/>
-        </w:rPr>
-      </w:pPr>
-      <w:r>
-        <w:rPr>
-          <w:noProof/>
-          <w:lang w:val="uk-UA" w:eastAsia="uk-UA"/>
-        </w:rPr>
-        <w:drawing>
-          <wp:inline distT="0" distB="0" distL="0" distR="0" wp14:anchorId="41E222EA" wp14:editId="1B624D04">
-            <wp:extent cx="5940425" cy="3719314"/>
-            <wp:effectExtent l="0" t="0" r="0" b="0"/>
-            <wp:docPr id="3" name="Рисунок 3"/>
-            <wp:cNvGraphicFramePr>
-              <a:graphicFrameLocks xmlns:a="http://schemas.openxmlformats.org/drawingml/2006/main" noChangeAspect="1"/>
-            </wp:cNvGraphicFramePr>
-            <a:graphic xmlns:a="http://schemas.openxmlformats.org/drawingml/2006/main">
-              <a:graphicData uri="http://schemas.openxmlformats.org/drawingml/2006/picture">
-                <pic:pic xmlns:pic="http://schemas.openxmlformats.org/drawingml/2006/picture">
-                  <pic:nvPicPr>
-                    <pic:cNvPr id="0" name="Picture 3"/>
-                    <pic:cNvPicPr>
-                      <a:picLocks noChangeAspect="1" noChangeArrowheads="1"/>
-                    </pic:cNvPicPr>
-                  </pic:nvPicPr>
-                  <pic:blipFill>
-                    <a:blip r:embed="rId11">
-                      <a:extLst>
-                        <a:ext uri="{28A0092B-C50C-407E-A947-70E740481C1C}">
-                          <a14:useLocalDpi xmlns:a14="http://schemas.microsoft.com/office/drawing/2010/main" val="0"/>
-                        </a:ext>
-                      </a:extLst>
-                    </a:blip>
-                    <a:srcRect/>
-                    <a:stretch>
-                      <a:fillRect/>
-                    </a:stretch>
-                  </pic:blipFill>
-                  <pic:spPr bwMode="auto">
-                    <a:xfrm>
-                      <a:off x="0" y="0"/>
-                      <a:ext cx="5940425" cy="3719314"/>
-                    </a:xfrm>
-                    <a:prstGeom prst="rect">
-                      <a:avLst/>
-                    </a:prstGeom>
-                    <a:noFill/>
-                    <a:ln>
-                      <a:noFill/>
-                    </a:ln>
-                  </pic:spPr>
-                </pic:pic>
-              </a:graphicData>
-            </a:graphic>
-          </wp:inline>
-        </w:drawing>
+        <w:pStyle w:val="a7"/>
+        <w:numPr>
+          <w:ilvl w:val="0"/>
+          <w:numId w:val="6"/>
+        </w:numPr>
+        <w:rPr>
+          <w:rFonts w:cs="Times New Roman"/>
+          <w:szCs w:val="24"/>
+          <w:lang w:val="uk-UA"/>
+        </w:rPr>
+      </w:pPr>
+      <w:r>
+        <w:rPr>
+          <w:rFonts w:cs="Times New Roman"/>
+          <w:szCs w:val="24"/>
+          <w:lang w:val="uk-UA"/>
+        </w:rPr>
+        <w:t>скласти інженерні креслення з урахуванням вимог до виробу;</w:t>
       </w:r>
     </w:p>
     <w:p>
       <w:pPr>
-        <w:ind w:firstLine="0"/>
-        <w:jc w:val="center"/>
-        <w:rPr>
-          <w:rFonts w:cs="Times New Roman"/>
-          <w:szCs w:val="24"/>
-          <w:lang w:val="uk-UA"/>
-        </w:rPr>
-      </w:pPr>
-      <w:r>
-        <w:rPr>
-          <w:rFonts w:cs="Times New Roman"/>
-          <w:szCs w:val="24"/>
-          <w:lang w:val="uk-UA"/>
-        </w:rPr>
-        <w:t xml:space="preserve">Рис. </w:t>
-      </w:r>
-      <w:r>
-        <w:rPr>
-          <w:rFonts w:cs="Times New Roman"/>
-          <w:szCs w:val="24"/>
-          <w:lang w:val="uk-UA"/>
-        </w:rPr>
-        <w:t>3</w:t>
-      </w:r>
-      <w:r>
-        <w:rPr>
-          <w:rFonts w:cs="Times New Roman"/>
-          <w:szCs w:val="24"/>
-          <w:lang w:val="uk-UA"/>
-        </w:rPr>
-        <w:t xml:space="preserve"> – Схема роботи виробництва автомобілів рівня А-1</w:t>
+        <w:pStyle w:val="a7"/>
+        <w:numPr>
+          <w:ilvl w:val="0"/>
+          <w:numId w:val="6"/>
+        </w:numPr>
+        <w:rPr>
+          <w:rFonts w:cs="Times New Roman"/>
+          <w:szCs w:val="24"/>
+          <w:lang w:val="uk-UA"/>
+        </w:rPr>
+      </w:pPr>
+      <w:r>
+        <w:rPr>
+          <w:rFonts w:cs="Times New Roman"/>
+          <w:szCs w:val="24"/>
+          <w:lang w:val="uk-UA"/>
+        </w:rPr>
+        <w:t>поставити необхідні набори деталей та пакування.</w:t>
       </w:r>
     </w:p>
     <w:p>
       <w:pPr>
-        <w:spacing w:line="240" w:lineRule="auto"/>
-        <w:ind w:firstLine="0"/>
-        <w:jc w:val="left"/>
-        <w:rPr>
-          <w:rFonts w:cs="Times New Roman"/>
-          <w:szCs w:val="24"/>
-          <w:lang w:val="uk-UA"/>
-        </w:rPr>
-      </w:pPr>
+        <w:rPr>
+          <w:rFonts w:cs="Times New Roman"/>
+          <w:szCs w:val="24"/>
+          <w:lang w:val="uk-UA"/>
+        </w:rPr>
+      </w:pPr>
+      <w:r>
+        <w:rPr>
+          <w:rFonts w:cs="Times New Roman"/>
+          <w:szCs w:val="24"/>
+          <w:lang w:val="uk-UA"/>
+        </w:rPr>
+        <w:t>У виготовлені приймають участь інженери партнерської компанії та інженери власної зборочної лінії.</w:t>
+      </w:r>
     </w:p>
     <w:p>
       <w:pPr>
-        <w:ind w:firstLine="708"/>
-        <w:rPr>
-          <w:rFonts w:cs="Times New Roman"/>
-          <w:szCs w:val="24"/>
-          <w:lang w:val="uk-UA"/>
-        </w:rPr>
-      </w:pPr>
-      <w:r>
-        <w:rPr>
-          <w:rFonts w:cs="Times New Roman"/>
-          <w:szCs w:val="24"/>
-          <w:lang w:val="uk-UA"/>
-        </w:rPr>
-        <w:lastRenderedPageBreak/>
-        <w:t>Для виготовлення кінцевого продукту (вантажівки), необхідно провести її збірку з комплекту деталей та протестувати готову одиницю.</w:t>
+        <w:rPr>
+          <w:rFonts w:cs="Times New Roman"/>
+          <w:szCs w:val="24"/>
+          <w:lang w:val="uk-UA"/>
+        </w:rPr>
+      </w:pPr>
+      <w:r>
+        <w:rPr>
+          <w:rFonts w:cs="Times New Roman"/>
+          <w:b/>
+          <w:szCs w:val="24"/>
+          <w:lang w:val="uk-UA"/>
+        </w:rPr>
+        <w:t>Прибутки</w:t>
+      </w:r>
+      <w:r>
+        <w:rPr>
+          <w:rFonts w:cs="Times New Roman"/>
+          <w:szCs w:val="24"/>
+          <w:lang w:val="uk-UA"/>
+        </w:rPr>
+        <w:t>, що отримує компанія:</w:t>
       </w:r>
     </w:p>
     <w:p>
       <w:pPr>
-        <w:ind w:firstLine="708"/>
-        <w:rPr>
-          <w:rFonts w:cs="Times New Roman"/>
-          <w:szCs w:val="24"/>
-          <w:lang w:val="uk-UA"/>
-        </w:rPr>
-      </w:pPr>
-      <w:r>
-        <w:rPr>
-          <w:rFonts w:cs="Times New Roman"/>
-          <w:szCs w:val="24"/>
-          <w:lang w:val="uk-UA"/>
-        </w:rPr>
-        <w:t>Процес виробництва складається з двох головних процесів, а саме: збірка авто з деталей та випробування.</w:t>
+        <w:pStyle w:val="a7"/>
+        <w:numPr>
+          <w:ilvl w:val="0"/>
+          <w:numId w:val="6"/>
+        </w:numPr>
+        <w:rPr>
+          <w:rFonts w:cs="Times New Roman"/>
+          <w:szCs w:val="24"/>
+          <w:lang w:val="uk-UA"/>
+        </w:rPr>
+      </w:pPr>
+      <w:r>
+        <w:rPr>
+          <w:rFonts w:cs="Times New Roman"/>
+          <w:szCs w:val="24"/>
+          <w:lang w:val="uk-UA"/>
+        </w:rPr>
+        <w:t>д</w:t>
+      </w:r>
+      <w:r>
+        <w:rPr>
+          <w:rFonts w:cs="Times New Roman"/>
+          <w:szCs w:val="24"/>
+          <w:lang w:val="uk-UA"/>
+        </w:rPr>
+        <w:t>оход від виручку за реалізацію товару.</w:t>
       </w:r>
     </w:p>
     <w:p>
       <w:pPr>
-        <w:ind w:firstLine="708"/>
-        <w:rPr>
-          <w:rFonts w:cs="Times New Roman"/>
-          <w:szCs w:val="24"/>
-          <w:lang w:val="uk-UA"/>
-        </w:rPr>
-      </w:pPr>
-      <w:r>
-        <w:rPr>
-          <w:rFonts w:cs="Times New Roman"/>
-          <w:szCs w:val="24"/>
-          <w:lang w:val="uk-UA"/>
-        </w:rPr>
-        <w:t>У процесі зборки</w:t>
-      </w:r>
-      <w:r>
-        <w:rPr>
-          <w:rFonts w:cs="Times New Roman"/>
-          <w:szCs w:val="24"/>
-          <w:lang w:val="uk-UA"/>
-        </w:rPr>
-        <w:t>, спочатку, збирають шасі, що складається з ходової частини, трансмісії та двигуна. На зібране шасі встановлюється кузов у який монтується салон.</w:t>
+        <w:rPr>
+          <w:rFonts w:cs="Times New Roman"/>
+          <w:szCs w:val="24"/>
+          <w:lang w:val="uk-UA"/>
+        </w:rPr>
+      </w:pPr>
+      <w:r>
+        <w:rPr>
+          <w:rFonts w:cs="Times New Roman"/>
+          <w:b/>
+          <w:szCs w:val="24"/>
+          <w:lang w:val="uk-UA"/>
+        </w:rPr>
+        <w:t>Витрати</w:t>
+      </w:r>
+      <w:r>
+        <w:rPr>
+          <w:rFonts w:cs="Times New Roman"/>
+          <w:szCs w:val="24"/>
+          <w:lang w:val="uk-UA"/>
+        </w:rPr>
+        <w:t>, яких зазнає компанія:</w:t>
+      </w:r>
+    </w:p>
+    <w:p>
+      <w:pPr>
+        <w:pStyle w:val="a7"/>
+        <w:numPr>
+          <w:ilvl w:val="0"/>
+          <w:numId w:val="7"/>
+        </w:numPr>
+        <w:rPr>
+          <w:rFonts w:cs="Times New Roman"/>
+          <w:szCs w:val="24"/>
+          <w:lang w:val="uk-UA"/>
+        </w:rPr>
+      </w:pPr>
+      <w:r>
+        <w:rPr>
+          <w:rFonts w:cs="Times New Roman"/>
+          <w:szCs w:val="24"/>
+          <w:lang w:val="uk-UA"/>
+        </w:rPr>
+        <w:t>витрати на проектування чипу і плати партнерською компанією. Випадкова щорічна величина RANDOM(100.000,250.</w:t>
+      </w:r>
+      <w:r>
+        <w:rPr>
+          <w:rFonts w:cs="Times New Roman"/>
+          <w:szCs w:val="24"/>
+          <w:lang w:val="uk-UA"/>
+        </w:rPr>
+        <w:t>000);</w:t>
+      </w:r>
+    </w:p>
+    <w:p>
+      <w:pPr>
+        <w:pStyle w:val="a7"/>
+        <w:numPr>
+          <w:ilvl w:val="0"/>
+          <w:numId w:val="7"/>
+        </w:numPr>
+        <w:rPr>
+          <w:rFonts w:cs="Times New Roman"/>
+          <w:szCs w:val="24"/>
+          <w:lang w:val="uk-UA"/>
+        </w:rPr>
+      </w:pPr>
+      <w:r>
+        <w:rPr>
+          <w:rFonts w:cs="Times New Roman"/>
+          <w:szCs w:val="24"/>
+          <w:lang w:val="uk-UA"/>
+        </w:rPr>
+        <w:t>в</w:t>
+      </w:r>
+      <w:r>
+        <w:rPr>
+          <w:rFonts w:cs="Times New Roman"/>
+          <w:szCs w:val="24"/>
+          <w:lang w:val="uk-UA"/>
+        </w:rPr>
+        <w:t>итрати на виготовле</w:t>
+      </w:r>
+      <w:r>
+        <w:rPr>
+          <w:rFonts w:cs="Times New Roman"/>
+          <w:szCs w:val="24"/>
+          <w:lang w:val="uk-UA"/>
+        </w:rPr>
+        <w:t>н</w:t>
+      </w:r>
+      <w:r>
+        <w:rPr>
+          <w:rFonts w:cs="Times New Roman"/>
+          <w:szCs w:val="24"/>
+          <w:lang w:val="uk-UA"/>
+        </w:rPr>
+        <w:t>ня проце</w:t>
+      </w:r>
+      <w:r>
+        <w:rPr>
+          <w:rFonts w:cs="Times New Roman"/>
+          <w:szCs w:val="24"/>
+          <w:lang w:val="uk-UA"/>
+        </w:rPr>
+        <w:t xml:space="preserve">сору </w:t>
+      </w:r>
+      <w:r>
+        <w:rPr>
+          <w:rFonts w:cs="Times New Roman"/>
+          <w:szCs w:val="24"/>
+          <w:lang w:val="uk-UA"/>
+        </w:rPr>
+        <w:t>партнерською компанією (ф</w:t>
+      </w:r>
+      <w:r>
+        <w:rPr>
+          <w:rFonts w:cs="Times New Roman"/>
+          <w:szCs w:val="24"/>
+          <w:lang w:val="uk-UA"/>
+        </w:rPr>
+        <w:t xml:space="preserve">іксована щомісячна величина – </w:t>
+      </w:r>
+      <w:r>
+        <w:rPr>
+          <w:rFonts w:cs="Times New Roman"/>
+          <w:szCs w:val="24"/>
+          <w:lang w:val="uk-UA"/>
+        </w:rPr>
+        <w:t>10 од. за комплект «чип і плата»);</w:t>
+      </w:r>
+    </w:p>
+    <w:p>
+      <w:pPr>
+        <w:pStyle w:val="a7"/>
+        <w:numPr>
+          <w:ilvl w:val="0"/>
+          <w:numId w:val="7"/>
+        </w:numPr>
+        <w:rPr>
+          <w:rFonts w:cs="Times New Roman"/>
+          <w:szCs w:val="24"/>
+          <w:lang w:val="uk-UA"/>
+        </w:rPr>
+      </w:pPr>
+      <w:r>
+        <w:rPr>
+          <w:rFonts w:cs="Times New Roman"/>
+          <w:szCs w:val="24"/>
+          <w:lang w:val="uk-UA"/>
+        </w:rPr>
+        <w:t>ви</w:t>
+      </w:r>
+      <w:r>
+        <w:rPr>
+          <w:rFonts w:cs="Times New Roman"/>
+          <w:szCs w:val="24"/>
+          <w:lang w:val="uk-UA"/>
+        </w:rPr>
+        <w:t>трати на транспортування процес</w:t>
+      </w:r>
+      <w:r>
+        <w:rPr>
+          <w:rFonts w:cs="Times New Roman"/>
+          <w:szCs w:val="24"/>
+          <w:lang w:val="uk-UA"/>
+        </w:rPr>
+        <w:t xml:space="preserve">ору </w:t>
+      </w:r>
+      <w:r>
+        <w:rPr>
+          <w:rFonts w:cs="Times New Roman"/>
+          <w:szCs w:val="24"/>
+          <w:lang w:val="uk-UA"/>
+        </w:rPr>
+        <w:t xml:space="preserve">партнерською </w:t>
+      </w:r>
+      <w:r>
+        <w:rPr>
+          <w:rFonts w:cs="Times New Roman"/>
+          <w:szCs w:val="24"/>
+          <w:lang w:val="uk-UA"/>
+        </w:rPr>
+        <w:t>компанією</w:t>
+      </w:r>
+      <w:r>
+        <w:rPr>
+          <w:rFonts w:cs="Times New Roman"/>
+          <w:szCs w:val="24"/>
+          <w:lang w:val="uk-UA"/>
+        </w:rPr>
+        <w:t xml:space="preserve"> (ф</w:t>
+      </w:r>
+      <w:r>
+        <w:rPr>
+          <w:rFonts w:cs="Times New Roman"/>
+          <w:szCs w:val="24"/>
+          <w:lang w:val="uk-UA"/>
+        </w:rPr>
+        <w:t xml:space="preserve">іксована щомісячна величина – </w:t>
+      </w:r>
+      <w:r>
+        <w:rPr>
+          <w:rFonts w:cs="Times New Roman"/>
+          <w:szCs w:val="24"/>
+          <w:lang w:val="uk-UA"/>
+        </w:rPr>
+        <w:t xml:space="preserve">1 од. </w:t>
+      </w:r>
+      <w:r>
+        <w:rPr>
+          <w:rFonts w:cs="Times New Roman"/>
+          <w:szCs w:val="24"/>
+          <w:lang w:val="uk-UA"/>
+        </w:rPr>
+        <w:t>за комплект «чип і плата»</w:t>
+      </w:r>
+      <w:r>
+        <w:rPr>
+          <w:rFonts w:cs="Times New Roman"/>
+          <w:szCs w:val="24"/>
+          <w:lang w:val="uk-UA"/>
+        </w:rPr>
+        <w:t>);</w:t>
+      </w:r>
+    </w:p>
+    <w:p>
+      <w:pPr>
+        <w:pStyle w:val="a7"/>
+        <w:numPr>
+          <w:ilvl w:val="0"/>
+          <w:numId w:val="7"/>
+        </w:numPr>
+        <w:rPr>
+          <w:rFonts w:cs="Times New Roman"/>
+          <w:szCs w:val="24"/>
+          <w:lang w:val="uk-UA"/>
+        </w:rPr>
+      </w:pPr>
+      <w:r>
+        <w:rPr>
+          <w:rFonts w:cs="Times New Roman"/>
+          <w:szCs w:val="24"/>
+          <w:lang w:val="uk-UA"/>
+        </w:rPr>
+        <w:t xml:space="preserve">витрати на виготовлення інших складових </w:t>
+      </w:r>
+      <w:r>
+        <w:rPr>
+          <w:rFonts w:cs="Times New Roman"/>
+          <w:szCs w:val="24"/>
+          <w:lang w:val="uk-UA"/>
+        </w:rPr>
+        <w:t>радіоприймача (</w:t>
+      </w:r>
+      <w:r>
+        <w:rPr>
+          <w:rFonts w:cs="Times New Roman"/>
+          <w:szCs w:val="24"/>
+          <w:lang w:val="uk-UA"/>
+        </w:rPr>
+        <w:t>фіксована щомісяч</w:t>
+      </w:r>
+      <w:r>
+        <w:rPr>
+          <w:rFonts w:cs="Times New Roman"/>
+          <w:szCs w:val="24"/>
+          <w:lang w:val="uk-UA"/>
+        </w:rPr>
+        <w:t>на величина  60 од. за приймач);</w:t>
+      </w:r>
+    </w:p>
+    <w:p>
+      <w:pPr>
+        <w:pStyle w:val="a7"/>
+        <w:numPr>
+          <w:ilvl w:val="0"/>
+          <w:numId w:val="7"/>
+        </w:numPr>
+        <w:rPr>
+          <w:rFonts w:cs="Times New Roman"/>
+          <w:szCs w:val="24"/>
+          <w:lang w:val="uk-UA"/>
+        </w:rPr>
+      </w:pPr>
+      <w:r>
+        <w:rPr>
+          <w:rFonts w:cs="Times New Roman"/>
+          <w:szCs w:val="24"/>
+          <w:lang w:val="uk-UA"/>
+        </w:rPr>
+        <w:t xml:space="preserve">витрати на збірку </w:t>
+      </w:r>
+      <w:r>
+        <w:rPr>
+          <w:rFonts w:cs="Times New Roman"/>
+          <w:szCs w:val="24"/>
+          <w:lang w:val="uk-UA"/>
+        </w:rPr>
+        <w:t>радіоприймача (</w:t>
+      </w:r>
+      <w:r>
+        <w:rPr>
+          <w:rFonts w:cs="Times New Roman"/>
+          <w:szCs w:val="24"/>
+          <w:lang w:val="uk-UA"/>
+        </w:rPr>
+        <w:t>фіксована щомісячн</w:t>
+      </w:r>
+      <w:r>
+        <w:rPr>
+          <w:rFonts w:cs="Times New Roman"/>
+          <w:szCs w:val="24"/>
+          <w:lang w:val="uk-UA"/>
+        </w:rPr>
+        <w:t xml:space="preserve">а величина </w:t>
+      </w:r>
+      <w:r>
+        <w:rPr>
+          <w:rFonts w:cs="Times New Roman"/>
+          <w:szCs w:val="24"/>
+          <w:lang w:val="uk-UA"/>
+        </w:rPr>
+        <w:t xml:space="preserve">- </w:t>
+      </w:r>
+      <w:r>
+        <w:rPr>
+          <w:rFonts w:cs="Times New Roman"/>
+          <w:szCs w:val="24"/>
+          <w:lang w:val="uk-UA"/>
+        </w:rPr>
+        <w:t>5</w:t>
+      </w:r>
+      <w:r>
+        <w:rPr>
+          <w:rFonts w:cs="Times New Roman"/>
+          <w:szCs w:val="24"/>
+          <w:lang w:val="uk-UA"/>
+        </w:rPr>
+        <w:t xml:space="preserve"> од. за </w:t>
+      </w:r>
+      <w:r>
+        <w:rPr>
+          <w:rFonts w:cs="Times New Roman"/>
+          <w:szCs w:val="24"/>
+          <w:lang w:val="uk-UA"/>
+        </w:rPr>
+        <w:t>приймач);</w:t>
+      </w:r>
+    </w:p>
+    <w:p>
+      <w:pPr>
+        <w:pStyle w:val="a7"/>
+        <w:numPr>
+          <w:ilvl w:val="0"/>
+          <w:numId w:val="7"/>
+        </w:numPr>
+        <w:rPr>
+          <w:rFonts w:cs="Times New Roman"/>
+          <w:szCs w:val="24"/>
+          <w:lang w:val="uk-UA"/>
+        </w:rPr>
+      </w:pPr>
+      <w:r>
+        <w:rPr>
+          <w:rFonts w:cs="Times New Roman"/>
+          <w:szCs w:val="24"/>
+          <w:lang w:val="uk-UA"/>
+        </w:rPr>
+        <w:t xml:space="preserve">витрати на виплату </w:t>
+      </w:r>
+      <w:r>
+        <w:rPr>
+          <w:rFonts w:cs="Times New Roman"/>
+          <w:szCs w:val="24"/>
+          <w:lang w:val="uk-UA"/>
+        </w:rPr>
+        <w:t xml:space="preserve">заробітної платні (фіксована </w:t>
+      </w:r>
+      <w:r>
+        <w:rPr>
+          <w:rFonts w:cs="Times New Roman"/>
+          <w:szCs w:val="24"/>
+          <w:lang w:val="uk-UA"/>
+        </w:rPr>
+        <w:t>щом</w:t>
+      </w:r>
+      <w:r>
+        <w:rPr>
+          <w:rFonts w:cs="Times New Roman"/>
+          <w:szCs w:val="24"/>
+          <w:lang w:val="uk-UA"/>
+        </w:rPr>
+        <w:t>ісячна величина 100.</w:t>
+      </w:r>
+      <w:r>
+        <w:rPr>
+          <w:rFonts w:cs="Times New Roman"/>
+          <w:szCs w:val="24"/>
+          <w:lang w:val="uk-UA"/>
+        </w:rPr>
+        <w:t>000</w:t>
+      </w:r>
+      <w:r>
+        <w:rPr>
+          <w:rFonts w:cs="Times New Roman"/>
+          <w:szCs w:val="24"/>
+          <w:lang w:val="uk-UA"/>
+        </w:rPr>
+        <w:t xml:space="preserve"> од.)</w:t>
+      </w:r>
+      <w:r>
+        <w:rPr>
+          <w:rFonts w:cs="Times New Roman"/>
+          <w:szCs w:val="24"/>
+          <w:lang w:val="uk-UA"/>
+        </w:rPr>
+        <w:t>;</w:t>
+      </w:r>
+    </w:p>
+    <w:p>
+      <w:pPr>
+        <w:pStyle w:val="a7"/>
+        <w:numPr>
+          <w:ilvl w:val="0"/>
+          <w:numId w:val="6"/>
+        </w:numPr>
+        <w:rPr>
+          <w:rFonts w:cs="Times New Roman"/>
+          <w:szCs w:val="24"/>
+          <w:lang w:val="uk-UA"/>
+        </w:rPr>
+      </w:pPr>
+      <w:r>
+        <w:rPr>
+          <w:rFonts w:cs="Times New Roman"/>
+          <w:szCs w:val="24"/>
+          <w:lang w:val="uk-UA"/>
+        </w:rPr>
+        <w:t>в</w:t>
+      </w:r>
+      <w:r>
+        <w:rPr>
+          <w:rFonts w:cs="Times New Roman"/>
+          <w:szCs w:val="24"/>
+          <w:lang w:val="uk-UA"/>
+        </w:rPr>
+        <w:t xml:space="preserve">иплата </w:t>
+      </w:r>
+      <w:r>
+        <w:rPr>
+          <w:rFonts w:cs="Times New Roman"/>
+          <w:szCs w:val="24"/>
+          <w:lang w:val="uk-UA"/>
+        </w:rPr>
+        <w:t>1%</w:t>
+      </w:r>
+      <w:r>
+        <w:rPr>
+          <w:rFonts w:cs="Times New Roman"/>
+          <w:szCs w:val="24"/>
+          <w:lang w:val="uk-UA"/>
+        </w:rPr>
+        <w:t xml:space="preserve"> з ціни продажу кожного </w:t>
+      </w:r>
+      <w:r>
+        <w:rPr>
+          <w:rFonts w:cs="Times New Roman"/>
+          <w:szCs w:val="24"/>
+          <w:lang w:val="uk-UA"/>
+        </w:rPr>
+        <w:t xml:space="preserve">приймача партнерській </w:t>
+      </w:r>
+      <w:r>
+        <w:rPr>
+          <w:rFonts w:cs="Times New Roman"/>
+          <w:szCs w:val="24"/>
+          <w:lang w:val="uk-UA"/>
+        </w:rPr>
+        <w:t>компанії.</w:t>
       </w:r>
     </w:p>
     <w:p>
@@ -1260,62 +1939,6 @@
           <w:lang w:val="uk-UA"/>
         </w:rPr>
       </w:pPr>
-      <w:r>
-        <w:rPr>
-          <w:rFonts w:cs="Times New Roman"/>
-          <w:noProof/>
-          <w:szCs w:val="24"/>
-          <w:lang w:val="uk-UA" w:eastAsia="uk-UA"/>
-        </w:rPr>
-        <w:drawing>
-          <wp:inline distT="0" distB="0" distL="0" distR="0" wp14:anchorId="071E2A51" wp14:editId="2B4A135C">
-            <wp:extent cx="4610100" cy="3122733"/>
-            <wp:effectExtent l="0" t="0" r="0" b="1905"/>
-            <wp:docPr id="8" name="Рисунок 8" descr="F:\Link to Project\mtITsb\lab_2\1.0 Schema.PNG"/>
-            <wp:cNvGraphicFramePr>
-              <a:graphicFrameLocks xmlns:a="http://schemas.openxmlformats.org/drawingml/2006/main" noChangeAspect="1"/>
-            </wp:cNvGraphicFramePr>
-            <a:graphic xmlns:a="http://schemas.openxmlformats.org/drawingml/2006/main">
-              <a:graphicData uri="http://schemas.openxmlformats.org/drawingml/2006/picture">
-                <pic:pic xmlns:pic="http://schemas.openxmlformats.org/drawingml/2006/picture">
-                  <pic:nvPicPr>
-                    <pic:cNvPr id="0" name="Picture 2" descr="F:\Link to Project\mtITsb\lab_2\1.0 Schema.PNG"/>
-                    <pic:cNvPicPr>
-                      <a:picLocks noChangeAspect="1" noChangeArrowheads="1"/>
-                    </pic:cNvPicPr>
-                  </pic:nvPicPr>
-                  <pic:blipFill>
-                    <a:blip r:embed="rId12">
-                      <a:extLst>
-                        <a:ext uri="{28A0092B-C50C-407E-A947-70E740481C1C}">
-                          <a14:useLocalDpi xmlns:a14="http://schemas.microsoft.com/office/drawing/2010/main" val="0"/>
-                        </a:ext>
-                      </a:extLst>
-                    </a:blip>
-                    <a:srcRect/>
-                    <a:stretch>
-                      <a:fillRect/>
-                    </a:stretch>
-                  </pic:blipFill>
-                  <pic:spPr bwMode="auto">
-                    <a:xfrm>
-                      <a:off x="0" y="0"/>
-                      <a:ext cx="4610100" cy="3122733"/>
-                    </a:xfrm>
-                    <a:prstGeom prst="rect">
-                      <a:avLst/>
-                    </a:prstGeom>
-                    <a:noFill/>
-                    <a:ln>
-                      <a:noFill/>
-                    </a:ln>
-                  </pic:spPr>
-                </pic:pic>
-              </a:graphicData>
-            </a:graphic>
-          </wp:inline>
-        </w:drawing>
-      </w:r>
     </w:p>
     <w:p>
       <w:pPr>
@@ -1346,62 +1969,6 @@
           <w:lang w:val="uk-UA"/>
         </w:rPr>
       </w:pPr>
-      <w:r>
-        <w:rPr>
-          <w:rFonts w:cs="Times New Roman"/>
-          <w:noProof/>
-          <w:szCs w:val="24"/>
-          <w:lang w:val="uk-UA" w:eastAsia="uk-UA"/>
-        </w:rPr>
-        <w:drawing>
-          <wp:inline distT="0" distB="0" distL="0" distR="0">
-            <wp:extent cx="3676650" cy="2187283"/>
-            <wp:effectExtent l="0" t="0" r="0" b="3810"/>
-            <wp:docPr id="7" name="Рисунок 7" descr="F:\Link to Project\mtITsb\lab_2\1.0 Graph.PNG"/>
-            <wp:cNvGraphicFramePr>
-              <a:graphicFrameLocks xmlns:a="http://schemas.openxmlformats.org/drawingml/2006/main" noChangeAspect="1"/>
-            </wp:cNvGraphicFramePr>
-            <a:graphic xmlns:a="http://schemas.openxmlformats.org/drawingml/2006/main">
-              <a:graphicData uri="http://schemas.openxmlformats.org/drawingml/2006/picture">
-                <pic:pic xmlns:pic="http://schemas.openxmlformats.org/drawingml/2006/picture">
-                  <pic:nvPicPr>
-                    <pic:cNvPr id="0" name="Picture 1" descr="F:\Link to Project\mtITsb\lab_2\1.0 Graph.PNG"/>
-                    <pic:cNvPicPr>
-                      <a:picLocks noChangeAspect="1" noChangeArrowheads="1"/>
-                    </pic:cNvPicPr>
-                  </pic:nvPicPr>
-                  <pic:blipFill>
-                    <a:blip r:embed="rId13">
-                      <a:extLst>
-                        <a:ext uri="{28A0092B-C50C-407E-A947-70E740481C1C}">
-                          <a14:useLocalDpi xmlns:a14="http://schemas.microsoft.com/office/drawing/2010/main" val="0"/>
-                        </a:ext>
-                      </a:extLst>
-                    </a:blip>
-                    <a:srcRect/>
-                    <a:stretch>
-                      <a:fillRect/>
-                    </a:stretch>
-                  </pic:blipFill>
-                  <pic:spPr bwMode="auto">
-                    <a:xfrm>
-                      <a:off x="0" y="0"/>
-                      <a:ext cx="3687062" cy="2193477"/>
-                    </a:xfrm>
-                    <a:prstGeom prst="rect">
-                      <a:avLst/>
-                    </a:prstGeom>
-                    <a:noFill/>
-                    <a:ln>
-                      <a:noFill/>
-                    </a:ln>
-                  </pic:spPr>
-                </pic:pic>
-              </a:graphicData>
-            </a:graphic>
-          </wp:inline>
-        </w:drawing>
-      </w:r>
     </w:p>
     <w:p>
       <w:pPr>
@@ -1466,7 +2033,25 @@
         <w:rPr>
           <w:lang w:val="uk-UA"/>
         </w:rPr>
-        <w:t>Власник автозаводу відкриває музей-шоурум з платним входом;</w:t>
+        <w:t>в</w:t>
+      </w:r>
+      <w:r>
+        <w:rPr>
+          <w:lang w:val="uk-UA"/>
+        </w:rPr>
+        <w:t xml:space="preserve">ласник </w:t>
+      </w:r>
+      <w:r>
+        <w:rPr>
+          <w:lang w:val="uk-UA"/>
+        </w:rPr>
+        <w:t>виробництва</w:t>
+      </w:r>
+      <w:r>
+        <w:rPr>
+          <w:lang w:val="uk-UA"/>
+        </w:rPr>
+        <w:t>;</w:t>
       </w:r>
     </w:p>
     <w:p>
@@ -1486,7 +2071,7 @@
         <w:rPr>
           <w:lang w:val="uk-UA"/>
         </w:rPr>
-        <w:t>Власник автозаводу кладе половину бюджету заводу на 25% депозит;</w:t>
+        <w:t>власник виробництва;</w:t>
       </w:r>
     </w:p>
     <w:p>
@@ -1506,31 +2091,14 @@
         <w:rPr>
           <w:lang w:val="uk-UA"/>
         </w:rPr>
-        <w:t xml:space="preserve">Власник автозаводу відкладає гроші на амортизацію </w:t>
-      </w:r>
-      <w:r>
-        <w:rPr>
-          <w:lang w:val="uk-UA"/>
-        </w:rPr>
-        <w:t>робочої</w:t>
-      </w:r>
-      <w:r>
-        <w:rPr>
-          <w:lang w:val="uk-UA"/>
-        </w:rPr>
-        <w:t xml:space="preserve"> лінії, що дозволяє оновлювати та підвищувати потужність виробництва.</w:t>
-      </w:r>
-    </w:p>
-    <w:p>
-      <w:pPr>
-        <w:pStyle w:val="a7"/>
-        <w:spacing w:line="240" w:lineRule="auto"/>
-        <w:ind w:left="1637" w:firstLine="0"/>
-        <w:jc w:val="left"/>
-        <w:rPr>
-          <w:lang w:val="uk-UA"/>
-        </w:rPr>
-      </w:pPr>
+        <w:t>власник виробництва</w:t>
+      </w:r>
+      <w:r>
+        <w:rPr>
+          <w:lang w:val="uk-UA"/>
+        </w:rPr>
+        <w:t>.</w:t>
+      </w:r>
     </w:p>
     <w:p>
       <w:pPr>
@@ -1555,42 +2123,143 @@
         </w:rPr>
         <w:t xml:space="preserve"> </w:t>
       </w:r>
-      <w:r>
-        <w:rPr>
-          <w:lang w:val="uk-UA"/>
-        </w:rPr>
-        <w:t>Для</w:t>
-      </w:r>
-      <w:r>
-        <w:rPr>
-          <w:b/>
+    </w:p>
+    <w:p>
+      <w:pPr>
+        <w:spacing w:line="240" w:lineRule="auto"/>
+        <w:ind w:firstLine="0"/>
+        <w:jc w:val="left"/>
+        <w:rPr>
+          <w:lang w:val="uk-UA"/>
+        </w:rPr>
+      </w:pPr>
+      <w:r>
+        <w:rPr>
+          <w:lang w:val="uk-UA"/>
+        </w:rPr>
+        <w:tab/>
+      </w:r>
+    </w:p>
+    <w:p>
+      <w:pPr>
+        <w:spacing w:line="240" w:lineRule="auto"/>
+        <w:ind w:firstLine="0"/>
+        <w:jc w:val="left"/>
+        <w:rPr>
+          <w:lang w:val="uk-UA"/>
+        </w:rPr>
+      </w:pPr>
+    </w:p>
+    <w:p>
+      <w:pPr>
+        <w:ind w:firstLine="0"/>
+        <w:jc w:val="center"/>
+        <w:rPr>
+          <w:rFonts w:cs="Times New Roman"/>
+          <w:szCs w:val="24"/>
+          <w:lang w:val="uk-UA"/>
+        </w:rPr>
+      </w:pPr>
+    </w:p>
+    <w:p>
+      <w:pPr>
+        <w:ind w:firstLine="0"/>
+        <w:jc w:val="center"/>
+        <w:rPr>
+          <w:rFonts w:cs="Times New Roman"/>
+          <w:szCs w:val="24"/>
+          <w:lang w:val="uk-UA"/>
+        </w:rPr>
+      </w:pPr>
+      <w:r>
+        <w:rPr>
+          <w:rFonts w:cs="Times New Roman"/>
+          <w:szCs w:val="24"/>
+          <w:lang w:val="uk-UA"/>
+        </w:rPr>
+        <w:t xml:space="preserve">Рис. 6 – Схема роботи виробництва </w:t>
+      </w:r>
+      <w:r>
+        <w:rPr>
+          <w:rFonts w:cs="Times New Roman"/>
+          <w:szCs w:val="24"/>
+          <w:lang w:val="uk-UA"/>
+        </w:rPr>
+        <w:t>приймачів</w:t>
+      </w:r>
+      <w:r>
+        <w:rPr>
+          <w:rFonts w:cs="Times New Roman"/>
+          <w:szCs w:val="24"/>
+          <w:lang w:val="uk-UA"/>
+        </w:rPr>
+        <w:t xml:space="preserve"> (</w:t>
+      </w:r>
+      <w:r>
+        <w:rPr>
+          <w:rFonts w:cs="Times New Roman"/>
+          <w:szCs w:val="24"/>
+          <w:lang w:val="uk-UA"/>
+        </w:rPr>
+        <w:t>варіант 1</w:t>
+      </w:r>
+      <w:r>
+        <w:rPr>
+          <w:rFonts w:cs="Times New Roman"/>
+          <w:szCs w:val="24"/>
+          <w:lang w:val="uk-UA"/>
+        </w:rPr>
+        <w:t>)</w:t>
+      </w:r>
+    </w:p>
+    <w:p>
+      <w:pPr>
+        <w:ind w:firstLine="0"/>
+        <w:rPr>
+          <w:rFonts w:cs="Times New Roman"/>
+          <w:szCs w:val="24"/>
+          <w:lang w:val="uk-UA"/>
+        </w:rPr>
+      </w:pPr>
+    </w:p>
+    <w:p>
+      <w:pPr>
+        <w:ind w:firstLine="0"/>
+        <w:jc w:val="center"/>
+        <w:rPr>
+          <w:rFonts w:cs="Times New Roman"/>
+          <w:lang w:val="uk-UA"/>
+        </w:rPr>
+      </w:pPr>
+      <w:r>
+        <w:rPr>
+          <w:rFonts w:cs="Times New Roman"/>
+          <w:szCs w:val="24"/>
+          <w:lang w:val="uk-UA"/>
+        </w:rPr>
+        <w:t>Рис. 7 – Г</w:t>
+      </w:r>
+      <w:r>
+        <w:rPr>
+          <w:rFonts w:cs="Times New Roman"/>
+          <w:lang w:val="uk-UA"/>
+        </w:rPr>
+        <w:t>рафік активності отримання виручки</w:t>
+      </w:r>
+      <w:r>
+        <w:rPr>
+          <w:rFonts w:cs="Times New Roman"/>
           <w:lang w:val="uk-UA"/>
         </w:rPr>
         <w:t xml:space="preserve"> </w:t>
       </w:r>
       <w:r>
         <w:rPr>
-          <w:lang w:val="uk-UA"/>
-        </w:rPr>
-        <w:t>обладнання музею та оглядової кімнати необхідно виділити певну суму, що</w:t>
-      </w:r>
-      <w:r>
-        <w:rPr>
-          <w:lang w:val="uk-UA"/>
-        </w:rPr>
-        <w:t xml:space="preserve"> </w:t>
-      </w:r>
-      <w:r>
-        <w:rPr>
-          <w:lang w:val="uk-UA"/>
-        </w:rPr>
-        <w:t>береться з бюджету</w:t>
-      </w:r>
-      <w:r>
-        <w:rPr>
-          <w:lang w:val="uk-UA"/>
-        </w:rPr>
-        <w:t xml:space="preserve"> (рисунки 6-7).</w:t>
+          <w:rFonts w:cs="Times New Roman"/>
+          <w:szCs w:val="24"/>
+          <w:lang w:val="uk-UA"/>
+        </w:rPr>
+        <w:t>(варіант 1)</w:t>
       </w:r>
     </w:p>
     <w:p>
@@ -1602,6 +2271,27 @@
           <w:lang w:val="uk-UA"/>
         </w:rPr>
       </w:pPr>
+      <w:r>
+        <w:rPr>
+          <w:b/>
+          <w:lang w:val="uk-UA"/>
+        </w:rPr>
+        <w:t>Сценарій 2</w:t>
+      </w:r>
+      <w:r>
+        <w:rPr>
+          <w:b/>
+          <w:lang w:val="uk-UA"/>
+        </w:rPr>
+        <w:t>.</w:t>
+      </w:r>
+      <w:r>
+        <w:rPr>
+          <w:b/>
+          <w:lang w:val="uk-UA"/>
+        </w:rPr>
+        <w:t xml:space="preserve"> </w:t>
+      </w:r>
     </w:p>
     <w:p>
       <w:pPr>
@@ -1614,206 +2304,9 @@
       </w:pPr>
       <w:r>
         <w:rPr>
-          <w:noProof/>
-          <w:lang w:val="uk-UA" w:eastAsia="uk-UA"/>
-        </w:rPr>
-        <w:drawing>
-          <wp:inline distT="0" distB="0" distL="0" distR="0" wp14:anchorId="05D69AE0" wp14:editId="15003C66">
-            <wp:extent cx="6026795" cy="3714750"/>
-            <wp:effectExtent l="0" t="0" r="0" b="0"/>
-            <wp:docPr id="10" name="Рисунок 10" descr="F:\Link to Project\mtITsb\lab_2\1.1 Schema.PNG"/>
-            <wp:cNvGraphicFramePr>
-              <a:graphicFrameLocks xmlns:a="http://schemas.openxmlformats.org/drawingml/2006/main" noChangeAspect="1"/>
-            </wp:cNvGraphicFramePr>
-            <a:graphic xmlns:a="http://schemas.openxmlformats.org/drawingml/2006/main">
-              <a:graphicData uri="http://schemas.openxmlformats.org/drawingml/2006/picture">
-                <pic:pic xmlns:pic="http://schemas.openxmlformats.org/drawingml/2006/picture">
-                  <pic:nvPicPr>
-                    <pic:cNvPr id="0" name="Picture 4" descr="F:\Link to Project\mtITsb\lab_2\1.1 Schema.PNG"/>
-                    <pic:cNvPicPr>
-                      <a:picLocks noChangeAspect="1" noChangeArrowheads="1"/>
-                    </pic:cNvPicPr>
-                  </pic:nvPicPr>
-                  <pic:blipFill>
-                    <a:blip r:embed="rId14">
-                      <a:extLst>
-                        <a:ext uri="{28A0092B-C50C-407E-A947-70E740481C1C}">
-                          <a14:useLocalDpi xmlns:a14="http://schemas.microsoft.com/office/drawing/2010/main" val="0"/>
-                        </a:ext>
-                      </a:extLst>
-                    </a:blip>
-                    <a:srcRect/>
-                    <a:stretch>
-                      <a:fillRect/>
-                    </a:stretch>
-                  </pic:blipFill>
-                  <pic:spPr bwMode="auto">
-                    <a:xfrm>
-                      <a:off x="0" y="0"/>
-                      <a:ext cx="6026795" cy="3714750"/>
-                    </a:xfrm>
-                    <a:prstGeom prst="rect">
-                      <a:avLst/>
-                    </a:prstGeom>
-                    <a:noFill/>
-                    <a:ln>
-                      <a:noFill/>
-                    </a:ln>
-                  </pic:spPr>
-                </pic:pic>
-              </a:graphicData>
-            </a:graphic>
-          </wp:inline>
-        </w:drawing>
-      </w:r>
-    </w:p>
-    <w:p>
-      <w:pPr>
-        <w:ind w:firstLine="0"/>
-        <w:jc w:val="center"/>
-        <w:rPr>
-          <w:rFonts w:cs="Times New Roman"/>
-          <w:szCs w:val="24"/>
-          <w:lang w:val="uk-UA"/>
-        </w:rPr>
-      </w:pPr>
-    </w:p>
-    <w:p>
-      <w:pPr>
-        <w:ind w:firstLine="0"/>
-        <w:jc w:val="center"/>
-        <w:rPr>
-          <w:rFonts w:cs="Times New Roman"/>
-          <w:szCs w:val="24"/>
-          <w:lang w:val="uk-UA"/>
-        </w:rPr>
-      </w:pPr>
-      <w:r>
-        <w:rPr>
-          <w:rFonts w:cs="Times New Roman"/>
-          <w:szCs w:val="24"/>
-          <w:lang w:val="uk-UA"/>
-        </w:rPr>
-        <w:t>Рис. 6 – Схема роботи виробництва автомобілів (</w:t>
-      </w:r>
-      <w:proofErr w:type="spellStart"/>
-      <w:r>
-        <w:rPr>
-          <w:rFonts w:cs="Times New Roman"/>
-          <w:szCs w:val="24"/>
-          <w:lang w:val="uk-UA"/>
-        </w:rPr>
-        <w:t>шоурум</w:t>
-      </w:r>
-      <w:proofErr w:type="spellEnd"/>
-      <w:r>
-        <w:rPr>
-          <w:rFonts w:cs="Times New Roman"/>
-          <w:szCs w:val="24"/>
-          <w:lang w:val="uk-UA"/>
-        </w:rPr>
-        <w:t>)</w:t>
-      </w:r>
-    </w:p>
-    <w:p>
-      <w:pPr>
-        <w:ind w:firstLine="0"/>
-        <w:jc w:val="center"/>
-        <w:rPr>
-          <w:rFonts w:cs="Times New Roman"/>
-          <w:szCs w:val="24"/>
-          <w:lang w:val="uk-UA"/>
-        </w:rPr>
-      </w:pPr>
-    </w:p>
-    <w:p>
-      <w:pPr>
-        <w:ind w:firstLine="0"/>
-        <w:jc w:val="center"/>
-        <w:rPr>
-          <w:rFonts w:cs="Times New Roman"/>
-          <w:szCs w:val="24"/>
-          <w:lang w:val="uk-UA"/>
-        </w:rPr>
-      </w:pPr>
-      <w:r>
-        <w:rPr>
-          <w:noProof/>
-          <w:lang w:val="uk-UA" w:eastAsia="uk-UA"/>
-        </w:rPr>
-        <w:drawing>
-          <wp:inline distT="0" distB="0" distL="0" distR="0" wp14:anchorId="0E1EEC3A" wp14:editId="535937C6">
-            <wp:extent cx="4460875" cy="2676525"/>
-            <wp:effectExtent l="0" t="0" r="0" b="9525"/>
-            <wp:docPr id="9" name="Рисунок 9" descr="F:\Link to Project\mtITsb\lab_2\1.1 Graph.PNG"/>
-            <wp:cNvGraphicFramePr>
-              <a:graphicFrameLocks xmlns:a="http://schemas.openxmlformats.org/drawingml/2006/main" noChangeAspect="1"/>
-            </wp:cNvGraphicFramePr>
-            <a:graphic xmlns:a="http://schemas.openxmlformats.org/drawingml/2006/main">
-              <a:graphicData uri="http://schemas.openxmlformats.org/drawingml/2006/picture">
-                <pic:pic xmlns:pic="http://schemas.openxmlformats.org/drawingml/2006/picture">
-                  <pic:nvPicPr>
-                    <pic:cNvPr id="0" name="Picture 3" descr="F:\Link to Project\mtITsb\lab_2\1.1 Graph.PNG"/>
-                    <pic:cNvPicPr>
-                      <a:picLocks noChangeAspect="1" noChangeArrowheads="1"/>
-                    </pic:cNvPicPr>
-                  </pic:nvPicPr>
-                  <pic:blipFill>
-                    <a:blip r:embed="rId15">
-                      <a:extLst>
-                        <a:ext uri="{28A0092B-C50C-407E-A947-70E740481C1C}">
-                          <a14:useLocalDpi xmlns:a14="http://schemas.microsoft.com/office/drawing/2010/main" val="0"/>
-                        </a:ext>
-                      </a:extLst>
-                    </a:blip>
-                    <a:srcRect/>
-                    <a:stretch>
-                      <a:fillRect/>
-                    </a:stretch>
-                  </pic:blipFill>
-                  <pic:spPr bwMode="auto">
-                    <a:xfrm>
-                      <a:off x="0" y="0"/>
-                      <a:ext cx="4464624" cy="2678774"/>
-                    </a:xfrm>
-                    <a:prstGeom prst="rect">
-                      <a:avLst/>
-                    </a:prstGeom>
-                    <a:noFill/>
-                    <a:ln>
-                      <a:noFill/>
-                    </a:ln>
-                  </pic:spPr>
-                </pic:pic>
-              </a:graphicData>
-            </a:graphic>
-          </wp:inline>
-        </w:drawing>
-      </w:r>
-    </w:p>
-    <w:p>
-      <w:pPr>
-        <w:ind w:firstLine="0"/>
-        <w:jc w:val="center"/>
-        <w:rPr>
-          <w:rFonts w:cs="Times New Roman"/>
-          <w:lang w:val="uk-UA"/>
-        </w:rPr>
-      </w:pPr>
-      <w:r>
-        <w:rPr>
-          <w:rFonts w:cs="Times New Roman"/>
-          <w:szCs w:val="24"/>
-          <w:lang w:val="uk-UA"/>
-        </w:rPr>
-        <w:t>Рис. 7 – Г</w:t>
-      </w:r>
-      <w:r>
-        <w:rPr>
-          <w:rFonts w:cs="Times New Roman"/>
-          <w:lang w:val="uk-UA"/>
-        </w:rPr>
-        <w:t>рафік активності отримання виручки</w:t>
+          <w:lang w:val="uk-UA"/>
+        </w:rPr>
+        <w:tab/>
       </w:r>
     </w:p>
     <w:p>
@@ -1822,17 +2315,140 @@
         <w:ind w:firstLine="0"/>
         <w:jc w:val="left"/>
         <w:rPr>
-          <w:rFonts w:cs="Times New Roman"/>
-          <w:lang w:val="uk-UA"/>
-        </w:rPr>
-      </w:pPr>
-      <w:r>
-        <w:rPr>
-          <w:rFonts w:cs="Times New Roman"/>
-          <w:lang w:val="uk-UA"/>
-        </w:rPr>
-        <w:br w:type="page"/>
-      </w:r>
+          <w:lang w:val="uk-UA"/>
+        </w:rPr>
+      </w:pPr>
+    </w:p>
+    <w:p>
+      <w:pPr>
+        <w:ind w:firstLine="0"/>
+        <w:jc w:val="center"/>
+        <w:rPr>
+          <w:rFonts w:cs="Times New Roman"/>
+          <w:szCs w:val="24"/>
+          <w:lang w:val="uk-UA"/>
+        </w:rPr>
+      </w:pPr>
+    </w:p>
+    <w:p>
+      <w:pPr>
+        <w:ind w:firstLine="0"/>
+        <w:jc w:val="center"/>
+        <w:rPr>
+          <w:rFonts w:cs="Times New Roman"/>
+          <w:szCs w:val="24"/>
+          <w:lang w:val="uk-UA"/>
+        </w:rPr>
+      </w:pPr>
+      <w:r>
+        <w:rPr>
+          <w:rFonts w:cs="Times New Roman"/>
+          <w:szCs w:val="24"/>
+          <w:lang w:val="uk-UA"/>
+        </w:rPr>
+        <w:t>Рис. 8</w:t>
+      </w:r>
+      <w:r>
+        <w:rPr>
+          <w:rFonts w:cs="Times New Roman"/>
+          <w:szCs w:val="24"/>
+          <w:lang w:val="uk-UA"/>
+        </w:rPr>
+        <w:t xml:space="preserve"> – Схема роботи виробництва приймачів (варіант </w:t>
+      </w:r>
+      <w:r>
+        <w:rPr>
+          <w:rFonts w:cs="Times New Roman"/>
+          <w:szCs w:val="24"/>
+          <w:lang w:val="uk-UA"/>
+        </w:rPr>
+        <w:t>2</w:t>
+      </w:r>
+      <w:r>
+        <w:rPr>
+          <w:rFonts w:cs="Times New Roman"/>
+          <w:szCs w:val="24"/>
+          <w:lang w:val="uk-UA"/>
+        </w:rPr>
+        <w:t>)</w:t>
+      </w:r>
+    </w:p>
+    <w:p>
+      <w:pPr>
+        <w:ind w:firstLine="0"/>
+        <w:rPr>
+          <w:rFonts w:cs="Times New Roman"/>
+          <w:szCs w:val="24"/>
+          <w:lang w:val="uk-UA"/>
+        </w:rPr>
+      </w:pPr>
+    </w:p>
+    <w:p>
+      <w:pPr>
+        <w:ind w:firstLine="0"/>
+        <w:jc w:val="center"/>
+        <w:rPr>
+          <w:rFonts w:cs="Times New Roman"/>
+          <w:lang w:val="uk-UA"/>
+        </w:rPr>
+      </w:pPr>
+      <w:r>
+        <w:rPr>
+          <w:rFonts w:cs="Times New Roman"/>
+          <w:szCs w:val="24"/>
+          <w:lang w:val="uk-UA"/>
+        </w:rPr>
+        <w:t xml:space="preserve">Рис. </w:t>
+      </w:r>
+      <w:r>
+        <w:rPr>
+          <w:rFonts w:cs="Times New Roman"/>
+          <w:szCs w:val="24"/>
+          <w:lang w:val="uk-UA"/>
+        </w:rPr>
+        <w:t>9</w:t>
+      </w:r>
+      <w:r>
+        <w:rPr>
+          <w:rFonts w:cs="Times New Roman"/>
+          <w:szCs w:val="24"/>
+          <w:lang w:val="uk-UA"/>
+        </w:rPr>
+        <w:t xml:space="preserve"> – Г</w:t>
+      </w:r>
+      <w:r>
+        <w:rPr>
+          <w:rFonts w:cs="Times New Roman"/>
+          <w:lang w:val="uk-UA"/>
+        </w:rPr>
+        <w:t>рафік активності отримання виручки</w:t>
+      </w:r>
+      <w:r>
+        <w:rPr>
+          <w:rFonts w:cs="Times New Roman"/>
+          <w:lang w:val="uk-UA"/>
+        </w:rPr>
+        <w:t xml:space="preserve"> </w:t>
+      </w:r>
+      <w:r>
+        <w:rPr>
+          <w:rFonts w:cs="Times New Roman"/>
+          <w:szCs w:val="24"/>
+          <w:lang w:val="uk-UA"/>
+        </w:rPr>
+        <w:t>(варіант 2)</w:t>
+      </w:r>
+    </w:p>
+    <w:p>
+      <w:pPr>
+        <w:spacing w:line="240" w:lineRule="auto"/>
+        <w:ind w:firstLine="0"/>
+        <w:jc w:val="left"/>
+        <w:rPr>
+          <w:rFonts w:cs="Times New Roman"/>
+          <w:lang w:val="uk-UA"/>
+        </w:rPr>
+      </w:pPr>
     </w:p>
     <w:p>
       <w:pPr>
@@ -1855,7 +2471,7 @@
           <w:b/>
           <w:lang w:val="uk-UA"/>
         </w:rPr>
-        <w:t>2</w:t>
+        <w:t>3</w:t>
       </w:r>
       <w:r>
         <w:rPr>
@@ -1870,205 +2486,6 @@
           <w:lang w:val="uk-UA"/>
         </w:rPr>
         <w:t xml:space="preserve"> </w:t>
-      </w:r>
-      <w:r>
-        <w:rPr>
-          <w:lang w:val="uk-UA"/>
-        </w:rPr>
-        <w:t>На депозитний рахунок кладеться половина поточного бюджету під 25% на один рік (рисунки 8-9).</w:t>
-      </w:r>
-    </w:p>
-    <w:p>
-      <w:pPr>
-        <w:spacing w:line="240" w:lineRule="auto"/>
-        <w:ind w:firstLine="0"/>
-        <w:jc w:val="center"/>
-        <w:rPr>
-          <w:lang w:val="uk-UA"/>
-        </w:rPr>
-      </w:pPr>
-      <w:r>
-        <w:rPr>
-          <w:noProof/>
-          <w:lang w:val="uk-UA" w:eastAsia="uk-UA"/>
-        </w:rPr>
-        <w:drawing>
-          <wp:inline distT="0" distB="0" distL="0" distR="0" wp14:anchorId="1B3B32C9" wp14:editId="491801BD">
-            <wp:extent cx="5810250" cy="3962400"/>
-            <wp:effectExtent l="0" t="0" r="0" b="0"/>
-            <wp:docPr id="16" name="Рисунок 16" descr="F:\Link to Project\mtITsb\lab_2\1.2 Schema.PNG"/>
-            <wp:cNvGraphicFramePr>
-              <a:graphicFrameLocks xmlns:a="http://schemas.openxmlformats.org/drawingml/2006/main" noChangeAspect="1"/>
-            </wp:cNvGraphicFramePr>
-            <a:graphic xmlns:a="http://schemas.openxmlformats.org/drawingml/2006/main">
-              <a:graphicData uri="http://schemas.openxmlformats.org/drawingml/2006/picture">
-                <pic:pic xmlns:pic="http://schemas.openxmlformats.org/drawingml/2006/picture">
-                  <pic:nvPicPr>
-                    <pic:cNvPr id="0" name="Picture 6" descr="F:\Link to Project\mtITsb\lab_2\1.2 Schema.PNG"/>
-                    <pic:cNvPicPr>
-                      <a:picLocks noChangeAspect="1" noChangeArrowheads="1"/>
-                    </pic:cNvPicPr>
-                  </pic:nvPicPr>
-                  <pic:blipFill>
-                    <a:blip r:embed="rId16">
-                      <a:extLst>
-                        <a:ext uri="{28A0092B-C50C-407E-A947-70E740481C1C}">
-                          <a14:useLocalDpi xmlns:a14="http://schemas.microsoft.com/office/drawing/2010/main" val="0"/>
-                        </a:ext>
-                      </a:extLst>
-                    </a:blip>
-                    <a:srcRect/>
-                    <a:stretch>
-                      <a:fillRect/>
-                    </a:stretch>
-                  </pic:blipFill>
-                  <pic:spPr bwMode="auto">
-                    <a:xfrm>
-                      <a:off x="0" y="0"/>
-                      <a:ext cx="5810250" cy="3962400"/>
-                    </a:xfrm>
-                    <a:prstGeom prst="rect">
-                      <a:avLst/>
-                    </a:prstGeom>
-                    <a:noFill/>
-                    <a:ln>
-                      <a:noFill/>
-                    </a:ln>
-                  </pic:spPr>
-                </pic:pic>
-              </a:graphicData>
-            </a:graphic>
-          </wp:inline>
-        </w:drawing>
-      </w:r>
-    </w:p>
-    <w:p>
-      <w:pPr>
-        <w:ind w:firstLine="0"/>
-        <w:rPr>
-          <w:rFonts w:cs="Times New Roman"/>
-          <w:szCs w:val="24"/>
-          <w:lang w:val="uk-UA"/>
-        </w:rPr>
-      </w:pPr>
-    </w:p>
-    <w:p>
-      <w:pPr>
-        <w:ind w:firstLine="0"/>
-        <w:jc w:val="center"/>
-        <w:rPr>
-          <w:rFonts w:cs="Times New Roman"/>
-          <w:szCs w:val="24"/>
-          <w:lang w:val="uk-UA"/>
-        </w:rPr>
-      </w:pPr>
-      <w:r>
-        <w:rPr>
-          <w:rFonts w:cs="Times New Roman"/>
-          <w:szCs w:val="24"/>
-          <w:lang w:val="uk-UA"/>
-        </w:rPr>
-        <w:t>Рис. 8 – Схема роботи виробництва автомобілів (депозит)</w:t>
-      </w:r>
-    </w:p>
-    <w:p>
-      <w:pPr>
-        <w:ind w:firstLine="0"/>
-        <w:jc w:val="center"/>
-        <w:rPr>
-          <w:rFonts w:cs="Times New Roman"/>
-          <w:szCs w:val="24"/>
-          <w:lang w:val="uk-UA"/>
-        </w:rPr>
-      </w:pPr>
-      <w:r>
-        <w:rPr>
-          <w:noProof/>
-          <w:lang w:val="uk-UA" w:eastAsia="uk-UA"/>
-        </w:rPr>
-        <w:drawing>
-          <wp:inline distT="0" distB="0" distL="0" distR="0" wp14:anchorId="4DC958F1" wp14:editId="4065E7D3">
-            <wp:extent cx="4838700" cy="2857500"/>
-            <wp:effectExtent l="0" t="0" r="0" b="0"/>
-            <wp:docPr id="15" name="Рисунок 15" descr="F:\Link to Project\mtITsb\lab_2\1.2 Graph.PNG"/>
-            <wp:cNvGraphicFramePr>
-              <a:graphicFrameLocks xmlns:a="http://schemas.openxmlformats.org/drawingml/2006/main" noChangeAspect="1"/>
-            </wp:cNvGraphicFramePr>
-            <a:graphic xmlns:a="http://schemas.openxmlformats.org/drawingml/2006/main">
-              <a:graphicData uri="http://schemas.openxmlformats.org/drawingml/2006/picture">
-                <pic:pic xmlns:pic="http://schemas.openxmlformats.org/drawingml/2006/picture">
-                  <pic:nvPicPr>
-                    <pic:cNvPr id="0" name="Picture 5" descr="F:\Link to Project\mtITsb\lab_2\1.2 Graph.PNG"/>
-                    <pic:cNvPicPr>
-                      <a:picLocks noChangeAspect="1" noChangeArrowheads="1"/>
-                    </pic:cNvPicPr>
-                  </pic:nvPicPr>
-                  <pic:blipFill>
-                    <a:blip r:embed="rId17">
-                      <a:extLst>
-                        <a:ext uri="{28A0092B-C50C-407E-A947-70E740481C1C}">
-                          <a14:useLocalDpi xmlns:a14="http://schemas.microsoft.com/office/drawing/2010/main" val="0"/>
-                        </a:ext>
-                      </a:extLst>
-                    </a:blip>
-                    <a:srcRect/>
-                    <a:stretch>
-                      <a:fillRect/>
-                    </a:stretch>
-                  </pic:blipFill>
-                  <pic:spPr bwMode="auto">
-                    <a:xfrm>
-                      <a:off x="0" y="0"/>
-                      <a:ext cx="4838700" cy="2857500"/>
-                    </a:xfrm>
-                    <a:prstGeom prst="rect">
-                      <a:avLst/>
-                    </a:prstGeom>
-                    <a:noFill/>
-                    <a:ln>
-                      <a:noFill/>
-                    </a:ln>
-                  </pic:spPr>
-                </pic:pic>
-              </a:graphicData>
-            </a:graphic>
-          </wp:inline>
-        </w:drawing>
-      </w:r>
-    </w:p>
-    <w:p>
-      <w:pPr>
-        <w:ind w:firstLine="0"/>
-        <w:rPr>
-          <w:rFonts w:cs="Times New Roman"/>
-          <w:szCs w:val="24"/>
-          <w:lang w:val="uk-UA"/>
-        </w:rPr>
-      </w:pPr>
-    </w:p>
-    <w:p>
-      <w:pPr>
-        <w:ind w:firstLine="0"/>
-        <w:jc w:val="center"/>
-        <w:rPr>
-          <w:rFonts w:cs="Times New Roman"/>
-          <w:lang w:val="uk-UA"/>
-        </w:rPr>
-      </w:pPr>
-      <w:r>
-        <w:rPr>
-          <w:rFonts w:cs="Times New Roman"/>
-          <w:szCs w:val="24"/>
-          <w:lang w:val="uk-UA"/>
-        </w:rPr>
-        <w:t>Рис. 9 – Г</w:t>
-      </w:r>
-      <w:r>
-        <w:rPr>
-          <w:rFonts w:cs="Times New Roman"/>
-          <w:lang w:val="uk-UA"/>
-        </w:rPr>
-        <w:t>рафік активності отримання виручки</w:t>
       </w:r>
     </w:p>
     <w:p>
@@ -2077,257 +2494,14 @@
         <w:ind w:firstLine="0"/>
         <w:jc w:val="left"/>
         <w:rPr>
-          <w:rFonts w:cs="Times New Roman"/>
-          <w:lang w:val="uk-UA"/>
-        </w:rPr>
-      </w:pPr>
-      <w:r>
-        <w:rPr>
-          <w:rFonts w:cs="Times New Roman"/>
-          <w:lang w:val="uk-UA"/>
-        </w:rPr>
-        <w:br w:type="page"/>
-      </w:r>
-    </w:p>
-    <w:p>
-      <w:pPr>
-        <w:spacing w:line="240" w:lineRule="auto"/>
-        <w:ind w:firstLine="708"/>
-        <w:jc w:val="left"/>
-        <w:rPr>
-          <w:lang w:val="uk-UA"/>
-        </w:rPr>
-      </w:pPr>
-      <w:r>
-        <w:rPr>
-          <w:b/>
-          <w:lang w:val="uk-UA"/>
-        </w:rPr>
-        <w:t xml:space="preserve">Сценарій </w:t>
-      </w:r>
-      <w:r>
-        <w:rPr>
-          <w:b/>
-          <w:lang w:val="uk-UA"/>
-        </w:rPr>
-        <w:t>3</w:t>
-      </w:r>
-      <w:r>
-        <w:rPr>
-          <w:b/>
-          <w:lang w:val="uk-UA"/>
-        </w:rPr>
-        <w:t>.</w:t>
-      </w:r>
-      <w:r>
-        <w:rPr>
-          <w:b/>
-          <w:lang w:val="uk-UA"/>
-        </w:rPr>
-        <w:t xml:space="preserve"> </w:t>
-      </w:r>
-      <w:r>
-        <w:rPr>
-          <w:lang w:val="uk-UA"/>
-        </w:rPr>
-        <w:t>На амортизацію відводиться 10% від вартості кожного з робочих апаратів (рисунки 10-11).</w:t>
-      </w:r>
-    </w:p>
-    <w:p>
-      <w:pPr>
-        <w:spacing w:line="240" w:lineRule="auto"/>
-        <w:ind w:firstLine="708"/>
-        <w:jc w:val="left"/>
-        <w:rPr>
-          <w:lang w:val="uk-UA"/>
-        </w:rPr>
-      </w:pPr>
-    </w:p>
-    <w:p>
-      <w:pPr>
-        <w:spacing w:line="240" w:lineRule="auto"/>
-        <w:ind w:firstLine="0"/>
-        <w:jc w:val="center"/>
-        <w:rPr>
-          <w:lang w:val="uk-UA"/>
-        </w:rPr>
-      </w:pPr>
-      <w:r>
-        <w:rPr>
-          <w:rFonts w:cs="Times New Roman"/>
-          <w:noProof/>
-          <w:szCs w:val="24"/>
-          <w:lang w:val="uk-UA" w:eastAsia="uk-UA"/>
-        </w:rPr>
-        <w:drawing>
-          <wp:inline distT="0" distB="0" distL="0" distR="0" wp14:anchorId="64ADF9EC" wp14:editId="0159D051">
-            <wp:extent cx="5934075" cy="4572000"/>
-            <wp:effectExtent l="0" t="0" r="9525" b="0"/>
-            <wp:docPr id="18" name="Рисунок 18" descr="F:\Link to Project\mtITsb\lab_2\1.3 Schema.PNG"/>
-            <wp:cNvGraphicFramePr>
-              <a:graphicFrameLocks xmlns:a="http://schemas.openxmlformats.org/drawingml/2006/main" noChangeAspect="1"/>
-            </wp:cNvGraphicFramePr>
-            <a:graphic xmlns:a="http://schemas.openxmlformats.org/drawingml/2006/main">
-              <a:graphicData uri="http://schemas.openxmlformats.org/drawingml/2006/picture">
-                <pic:pic xmlns:pic="http://schemas.openxmlformats.org/drawingml/2006/picture">
-                  <pic:nvPicPr>
-                    <pic:cNvPr id="0" name="Picture 8" descr="F:\Link to Project\mtITsb\lab_2\1.3 Schema.PNG"/>
-                    <pic:cNvPicPr>
-                      <a:picLocks noChangeAspect="1" noChangeArrowheads="1"/>
-                    </pic:cNvPicPr>
-                  </pic:nvPicPr>
-                  <pic:blipFill>
-                    <a:blip r:embed="rId18">
-                      <a:extLst>
-                        <a:ext uri="{28A0092B-C50C-407E-A947-70E740481C1C}">
-                          <a14:useLocalDpi xmlns:a14="http://schemas.microsoft.com/office/drawing/2010/main" val="0"/>
-                        </a:ext>
-                      </a:extLst>
-                    </a:blip>
-                    <a:srcRect/>
-                    <a:stretch>
-                      <a:fillRect/>
-                    </a:stretch>
-                  </pic:blipFill>
-                  <pic:spPr bwMode="auto">
-                    <a:xfrm>
-                      <a:off x="0" y="0"/>
-                      <a:ext cx="5934075" cy="4572000"/>
-                    </a:xfrm>
-                    <a:prstGeom prst="rect">
-                      <a:avLst/>
-                    </a:prstGeom>
-                    <a:noFill/>
-                    <a:ln>
-                      <a:noFill/>
-                    </a:ln>
-                  </pic:spPr>
-                </pic:pic>
-              </a:graphicData>
-            </a:graphic>
-          </wp:inline>
-        </w:drawing>
-      </w:r>
-    </w:p>
-    <w:p>
-      <w:pPr>
-        <w:ind w:firstLine="0"/>
-        <w:rPr>
-          <w:rFonts w:cs="Times New Roman"/>
-          <w:szCs w:val="24"/>
-          <w:lang w:val="uk-UA"/>
-        </w:rPr>
-      </w:pPr>
-    </w:p>
-    <w:p>
-      <w:pPr>
-        <w:ind w:firstLine="0"/>
-        <w:jc w:val="center"/>
-        <w:rPr>
-          <w:rFonts w:cs="Times New Roman"/>
-          <w:szCs w:val="24"/>
-          <w:lang w:val="uk-UA"/>
-        </w:rPr>
-      </w:pPr>
-      <w:r>
-        <w:rPr>
-          <w:rFonts w:cs="Times New Roman"/>
-          <w:szCs w:val="24"/>
-          <w:lang w:val="uk-UA"/>
-        </w:rPr>
-        <w:t>Рис. 10 – Схема роботи виробництва автомобілів (амортизація)</w:t>
-      </w:r>
-    </w:p>
-    <w:p>
-      <w:pPr>
-        <w:ind w:firstLine="0"/>
-        <w:jc w:val="center"/>
-        <w:rPr>
-          <w:rFonts w:cs="Times New Roman"/>
-          <w:szCs w:val="24"/>
-          <w:lang w:val="uk-UA"/>
-        </w:rPr>
-      </w:pPr>
-      <w:r>
-        <w:rPr>
-          <w:rFonts w:cs="Times New Roman"/>
-          <w:noProof/>
-          <w:szCs w:val="24"/>
-          <w:lang w:val="uk-UA" w:eastAsia="uk-UA"/>
-        </w:rPr>
-        <w:drawing>
-          <wp:inline distT="0" distB="0" distL="0" distR="0" wp14:anchorId="479D7A38" wp14:editId="7F667ECC">
-            <wp:extent cx="4876800" cy="2857500"/>
-            <wp:effectExtent l="0" t="0" r="0" b="0"/>
-            <wp:docPr id="17" name="Рисунок 17" descr="F:\Link to Project\mtITsb\lab_2\1.3 Graph.PNG"/>
-            <wp:cNvGraphicFramePr>
-              <a:graphicFrameLocks xmlns:a="http://schemas.openxmlformats.org/drawingml/2006/main" noChangeAspect="1"/>
-            </wp:cNvGraphicFramePr>
-            <a:graphic xmlns:a="http://schemas.openxmlformats.org/drawingml/2006/main">
-              <a:graphicData uri="http://schemas.openxmlformats.org/drawingml/2006/picture">
-                <pic:pic xmlns:pic="http://schemas.openxmlformats.org/drawingml/2006/picture">
-                  <pic:nvPicPr>
-                    <pic:cNvPr id="0" name="Picture 7" descr="F:\Link to Project\mtITsb\lab_2\1.3 Graph.PNG"/>
-                    <pic:cNvPicPr>
-                      <a:picLocks noChangeAspect="1" noChangeArrowheads="1"/>
-                    </pic:cNvPicPr>
-                  </pic:nvPicPr>
-                  <pic:blipFill>
-                    <a:blip r:embed="rId19">
-                      <a:extLst>
-                        <a:ext uri="{28A0092B-C50C-407E-A947-70E740481C1C}">
-                          <a14:useLocalDpi xmlns:a14="http://schemas.microsoft.com/office/drawing/2010/main" val="0"/>
-                        </a:ext>
-                      </a:extLst>
-                    </a:blip>
-                    <a:srcRect/>
-                    <a:stretch>
-                      <a:fillRect/>
-                    </a:stretch>
-                  </pic:blipFill>
-                  <pic:spPr bwMode="auto">
-                    <a:xfrm>
-                      <a:off x="0" y="0"/>
-                      <a:ext cx="4876800" cy="2857500"/>
-                    </a:xfrm>
-                    <a:prstGeom prst="rect">
-                      <a:avLst/>
-                    </a:prstGeom>
-                    <a:noFill/>
-                    <a:ln>
-                      <a:noFill/>
-                    </a:ln>
-                  </pic:spPr>
-                </pic:pic>
-              </a:graphicData>
-            </a:graphic>
-          </wp:inline>
-        </w:drawing>
-      </w:r>
-    </w:p>
-    <w:p>
-      <w:pPr>
-        <w:ind w:firstLine="0"/>
-        <w:jc w:val="center"/>
-        <w:rPr>
-          <w:rFonts w:cs="Times New Roman"/>
-          <w:lang w:val="uk-UA"/>
-        </w:rPr>
-      </w:pPr>
-      <w:r>
-        <w:rPr>
-          <w:rFonts w:cs="Times New Roman"/>
-          <w:szCs w:val="24"/>
-          <w:lang w:val="uk-UA"/>
-        </w:rPr>
-        <w:t>Рис. 11 – Г</w:t>
-      </w:r>
-      <w:r>
-        <w:rPr>
-          <w:rFonts w:cs="Times New Roman"/>
-          <w:lang w:val="uk-UA"/>
-        </w:rPr>
-        <w:t>рафік активності отримання виручки</w:t>
+          <w:lang w:val="uk-UA"/>
+        </w:rPr>
+      </w:pPr>
+      <w:r>
+        <w:rPr>
+          <w:lang w:val="uk-UA"/>
+        </w:rPr>
+        <w:tab/>
       </w:r>
     </w:p>
     <w:p>
@@ -2336,6 +2510,145 @@
         <w:ind w:firstLine="0"/>
         <w:jc w:val="left"/>
         <w:rPr>
+          <w:lang w:val="uk-UA"/>
+        </w:rPr>
+      </w:pPr>
+    </w:p>
+    <w:p>
+      <w:pPr>
+        <w:ind w:firstLine="0"/>
+        <w:jc w:val="center"/>
+        <w:rPr>
+          <w:rFonts w:cs="Times New Roman"/>
+          <w:szCs w:val="24"/>
+          <w:lang w:val="uk-UA"/>
+        </w:rPr>
+      </w:pPr>
+    </w:p>
+    <w:p>
+      <w:pPr>
+        <w:ind w:firstLine="0"/>
+        <w:jc w:val="center"/>
+        <w:rPr>
+          <w:rFonts w:cs="Times New Roman"/>
+          <w:szCs w:val="24"/>
+          <w:lang w:val="uk-UA"/>
+        </w:rPr>
+      </w:pPr>
+      <w:r>
+        <w:rPr>
+          <w:rFonts w:cs="Times New Roman"/>
+          <w:szCs w:val="24"/>
+          <w:lang w:val="uk-UA"/>
+        </w:rPr>
+        <w:t xml:space="preserve">Рис. </w:t>
+      </w:r>
+      <w:r>
+        <w:rPr>
+          <w:rFonts w:cs="Times New Roman"/>
+          <w:szCs w:val="24"/>
+          <w:lang w:val="uk-UA"/>
+        </w:rPr>
+        <w:t xml:space="preserve">10 </w:t>
+      </w:r>
+      <w:r>
+        <w:rPr>
+          <w:rFonts w:cs="Times New Roman"/>
+          <w:szCs w:val="24"/>
+          <w:lang w:val="uk-UA"/>
+        </w:rPr>
+        <w:t>– Схема роботи виробництва приймачів (</w:t>
+      </w:r>
+      <w:r>
+        <w:rPr>
+          <w:rFonts w:cs="Times New Roman"/>
+          <w:szCs w:val="24"/>
+          <w:lang w:val="uk-UA"/>
+        </w:rPr>
+        <w:t>варіант 3</w:t>
+      </w:r>
+      <w:r>
+        <w:rPr>
+          <w:rFonts w:cs="Times New Roman"/>
+          <w:szCs w:val="24"/>
+          <w:lang w:val="uk-UA"/>
+        </w:rPr>
+        <w:t>)</w:t>
+      </w:r>
+    </w:p>
+    <w:p>
+      <w:pPr>
+        <w:ind w:firstLine="0"/>
+        <w:rPr>
+          <w:rFonts w:cs="Times New Roman"/>
+          <w:szCs w:val="24"/>
+          <w:lang w:val="uk-UA"/>
+        </w:rPr>
+      </w:pPr>
+    </w:p>
+    <w:p>
+      <w:pPr>
+        <w:ind w:firstLine="0"/>
+        <w:jc w:val="center"/>
+        <w:rPr>
+          <w:rFonts w:cs="Times New Roman"/>
+          <w:szCs w:val="24"/>
+          <w:lang w:val="uk-UA"/>
+        </w:rPr>
+      </w:pPr>
+      <w:r>
+        <w:rPr>
+          <w:rFonts w:cs="Times New Roman"/>
+          <w:szCs w:val="24"/>
+          <w:lang w:val="uk-UA"/>
+        </w:rPr>
+        <w:t xml:space="preserve">Рис. </w:t>
+      </w:r>
+      <w:r>
+        <w:rPr>
+          <w:rFonts w:cs="Times New Roman"/>
+          <w:szCs w:val="24"/>
+          <w:lang w:val="uk-UA"/>
+        </w:rPr>
+        <w:t>11</w:t>
+      </w:r>
+      <w:r>
+        <w:rPr>
+          <w:rFonts w:cs="Times New Roman"/>
+          <w:szCs w:val="24"/>
+          <w:lang w:val="uk-UA"/>
+        </w:rPr>
+        <w:t xml:space="preserve"> – Г</w:t>
+      </w:r>
+      <w:r>
+        <w:rPr>
+          <w:rFonts w:cs="Times New Roman"/>
+          <w:lang w:val="uk-UA"/>
+        </w:rPr>
+        <w:t>рафік активності отримання виручки</w:t>
+      </w:r>
+      <w:r>
+        <w:rPr>
+          <w:rFonts w:cs="Times New Roman"/>
+          <w:lang w:val="uk-UA"/>
+        </w:rPr>
+        <w:t xml:space="preserve"> </w:t>
+      </w:r>
+      <w:r>
+        <w:rPr>
+          <w:rFonts w:cs="Times New Roman"/>
+          <w:szCs w:val="24"/>
+          <w:lang w:val="uk-UA"/>
+        </w:rPr>
+        <w:t>(варіант 3)</w:t>
+      </w:r>
+    </w:p>
+    <w:p>
+      <w:pPr>
+        <w:spacing w:line="240" w:lineRule="auto"/>
+        <w:ind w:firstLine="0"/>
+        <w:jc w:val="left"/>
+        <w:rPr>
           <w:rFonts w:cs="Times New Roman"/>
           <w:lang w:val="uk-UA"/>
         </w:rPr>
@@ -2347,6 +2660,17 @@
         </w:rPr>
         <w:br w:type="page"/>
       </w:r>
+    </w:p>
+    <w:p>
+      <w:pPr>
+        <w:spacing w:line="240" w:lineRule="auto"/>
+        <w:ind w:firstLine="0"/>
+        <w:jc w:val="left"/>
+        <w:rPr>
+          <w:rFonts w:cs="Times New Roman"/>
+          <w:lang w:val="uk-UA"/>
+        </w:rPr>
+      </w:pPr>
     </w:p>
     <w:p>
       <w:pPr>
@@ -2384,34 +2708,85 @@
           <w:rFonts w:cs="Times New Roman"/>
           <w:lang w:val="uk-UA"/>
         </w:rPr>
-        <w:t xml:space="preserve">У даній роботі було розглянуто роботу автомобільного виробництва, що складається з двох відділів: </w:t>
-      </w:r>
-      <w:r>
-        <w:rPr>
-          <w:rFonts w:cs="Times New Roman"/>
-          <w:lang w:val="uk-UA"/>
-        </w:rPr>
-        <w:t>зборочної лінії та тесту вального відділу. Розглянуто 3 сценарії покращення роботи: побудова музею/</w:t>
-      </w:r>
-      <w:proofErr w:type="spellStart"/>
-      <w:r>
-        <w:rPr>
-          <w:rFonts w:cs="Times New Roman"/>
-          <w:lang w:val="uk-UA"/>
-        </w:rPr>
-        <w:t>шоурум</w:t>
-      </w:r>
-      <w:proofErr w:type="spellEnd"/>
-      <w:r>
-        <w:rPr>
-          <w:rFonts w:cs="Times New Roman"/>
-          <w:lang w:val="uk-UA"/>
-        </w:rPr>
-        <w:t>, закладання бюджету на депозит та підвищення продуктивності шляхом відкладання грошей на амортизацію.</w:t>
+        <w:t>У даній роботі було розглянуто роботу виробництва</w:t>
+      </w:r>
+      <w:r>
+        <w:rPr>
+          <w:rFonts w:cs="Times New Roman"/>
+          <w:lang w:val="uk-UA"/>
+        </w:rPr>
+        <w:t xml:space="preserve"> цифрових приймачів.</w:t>
+      </w:r>
+      <w:r>
+        <w:rPr>
+          <w:rFonts w:cs="Times New Roman"/>
+          <w:lang w:val="uk-UA"/>
+        </w:rPr>
+        <w:t xml:space="preserve"> Розглянуто 3 сценарії покращення роботи:</w:t>
       </w:r>
     </w:p>
     <w:p>
       <w:pPr>
+        <w:pStyle w:val="a7"/>
+        <w:numPr>
+          <w:ilvl w:val="0"/>
+          <w:numId w:val="8"/>
+        </w:numPr>
+        <w:rPr>
+          <w:rFonts w:cs="Times New Roman"/>
+          <w:lang w:val="uk-UA"/>
+        </w:rPr>
+      </w:pPr>
+      <w:r>
+        <w:rPr>
+          <w:rFonts w:cs="Times New Roman"/>
+          <w:lang w:val="uk-UA"/>
+        </w:rPr>
+        <w:t>1</w:t>
+      </w:r>
+    </w:p>
+    <w:p>
+      <w:pPr>
+        <w:pStyle w:val="a7"/>
+        <w:numPr>
+          <w:ilvl w:val="0"/>
+          <w:numId w:val="8"/>
+        </w:numPr>
+        <w:rPr>
+          <w:rFonts w:cs="Times New Roman"/>
+          <w:lang w:val="uk-UA"/>
+        </w:rPr>
+      </w:pPr>
+      <w:r>
+        <w:rPr>
+          <w:rFonts w:cs="Times New Roman"/>
+          <w:lang w:val="uk-UA"/>
+        </w:rPr>
+        <w:t>2</w:t>
+      </w:r>
+    </w:p>
+    <w:p>
+      <w:pPr>
+        <w:pStyle w:val="a7"/>
+        <w:numPr>
+          <w:ilvl w:val="0"/>
+          <w:numId w:val="8"/>
+        </w:numPr>
+        <w:rPr>
+          <w:rFonts w:cs="Times New Roman"/>
+          <w:lang w:val="uk-UA"/>
+        </w:rPr>
+      </w:pPr>
+      <w:r>
+        <w:rPr>
+          <w:rFonts w:cs="Times New Roman"/>
+          <w:lang w:val="uk-UA"/>
+        </w:rPr>
+        <w:t>3</w:t>
+      </w:r>
+    </w:p>
+    <w:p>
+      <w:pPr>
         <w:ind w:firstLine="708"/>
         <w:rPr>
           <w:rFonts w:cs="Times New Roman"/>
@@ -2425,12 +2800,8 @@
         </w:rPr>
         <w:t>З наведених графіків можна бачити, що кожен зі сценаріїв додає певну частину покращення до прибутку, але рекомендується застосувати відразу усі три сценарії для отримання максимального прибутку.</w:t>
       </w:r>
-      <w:bookmarkStart w:id="0" w:name="_GoBack"/>
-      <w:bookmarkEnd w:id="0"/>
     </w:p>
     <w:sectPr>
-      <w:headerReference w:type="default" r:id="rId20"/>
-      <w:footerReference w:type="default" r:id="rId21"/>
       <w:pgSz w:w="11906" w:h="16838"/>
       <w:pgMar w:top="1134" w:right="850" w:bottom="1134" w:left="1701" w:header="708" w:footer="708" w:gutter="0"/>
       <w:cols w:space="720"/>
@@ -2713,6 +3084,231 @@
     </w:lvl>
   </w:abstractNum>
   <w:abstractNum w:abstractNumId="2">
+    <w:nsid w:val="45186052"/>
+    <w:multiLevelType w:val="hybridMultilevel"/>
+    <w:tmpl w:val="293C2670"/>
+    <w:lvl w:ilvl="0" w:tplc="300816FC">
+      <w:numFmt w:val="bullet"/>
+      <w:lvlText w:val="-"/>
+      <w:lvlJc w:val="left"/>
+      <w:pPr>
+        <w:ind w:left="1428" w:hanging="360"/>
+      </w:pPr>
+      <w:rPr>
+        <w:rFonts w:ascii="Times New Roman" w:eastAsia="Arial Unicode MS" w:hAnsi="Times New Roman" w:cs="Times New Roman" w:hint="default"/>
+      </w:rPr>
+    </w:lvl>
+    <w:lvl w:ilvl="1" w:tplc="04220003" w:tentative="1">
+      <w:start w:val="1"/>
+      <w:numFmt w:val="bullet"/>
+      <w:lvlText w:val="o"/>
+      <w:lvlJc w:val="left"/>
+      <w:pPr>
+        <w:ind w:left="2148" w:hanging="360"/>
+      </w:pPr>
+      <w:rPr>
+        <w:rFonts w:ascii="Courier New" w:hAnsi="Courier New" w:cs="Courier New" w:hint="default"/>
+      </w:rPr>
+    </w:lvl>
+    <w:lvl w:ilvl="2" w:tplc="04220005" w:tentative="1">
+      <w:start w:val="1"/>
+      <w:numFmt w:val="bullet"/>
+      <w:lvlText w:val=""/>
+      <w:lvlJc w:val="left"/>
+      <w:pPr>
+        <w:ind w:left="2868" w:hanging="360"/>
+      </w:pPr>
+      <w:rPr>
+        <w:rFonts w:ascii="Wingdings" w:hAnsi="Wingdings" w:hint="default"/>
+      </w:rPr>
+    </w:lvl>
+    <w:lvl w:ilvl="3" w:tplc="04220001" w:tentative="1">
+      <w:start w:val="1"/>
+      <w:numFmt w:val="bullet"/>
+      <w:lvlText w:val=""/>
+      <w:lvlJc w:val="left"/>
+      <w:pPr>
+        <w:ind w:left="3588" w:hanging="360"/>
+      </w:pPr>
+      <w:rPr>
+        <w:rFonts w:ascii="Symbol" w:hAnsi="Symbol" w:hint="default"/>
+      </w:rPr>
+    </w:lvl>
+    <w:lvl w:ilvl="4" w:tplc="04220003" w:tentative="1">
+      <w:start w:val="1"/>
+      <w:numFmt w:val="bullet"/>
+      <w:lvlText w:val="o"/>
+      <w:lvlJc w:val="left"/>
+      <w:pPr>
+        <w:ind w:left="4308" w:hanging="360"/>
+      </w:pPr>
+      <w:rPr>
+        <w:rFonts w:ascii="Courier New" w:hAnsi="Courier New" w:cs="Courier New" w:hint="default"/>
+      </w:rPr>
+    </w:lvl>
+    <w:lvl w:ilvl="5" w:tplc="04220005" w:tentative="1">
+      <w:start w:val="1"/>
+      <w:numFmt w:val="bullet"/>
+      <w:lvlText w:val=""/>
+      <w:lvlJc w:val="left"/>
+      <w:pPr>
+        <w:ind w:left="5028" w:hanging="360"/>
+      </w:pPr>
+      <w:rPr>
+        <w:rFonts w:ascii="Wingdings" w:hAnsi="Wingdings" w:hint="default"/>
+      </w:rPr>
+    </w:lvl>
+    <w:lvl w:ilvl="6" w:tplc="04220001" w:tentative="1">
+      <w:start w:val="1"/>
+      <w:numFmt w:val="bullet"/>
+      <w:lvlText w:val=""/>
+      <w:lvlJc w:val="left"/>
+      <w:pPr>
+        <w:ind w:left="5748" w:hanging="360"/>
+      </w:pPr>
+      <w:rPr>
+        <w:rFonts w:ascii="Symbol" w:hAnsi="Symbol" w:hint="default"/>
+      </w:rPr>
+    </w:lvl>
+    <w:lvl w:ilvl="7" w:tplc="04220003" w:tentative="1">
+      <w:start w:val="1"/>
+      <w:numFmt w:val="bullet"/>
+      <w:lvlText w:val="o"/>
+      <w:lvlJc w:val="left"/>
+      <w:pPr>
+        <w:ind w:left="6468" w:hanging="360"/>
+      </w:pPr>
+      <w:rPr>
+        <w:rFonts w:ascii="Courier New" w:hAnsi="Courier New" w:cs="Courier New" w:hint="default"/>
+      </w:rPr>
+    </w:lvl>
+    <w:lvl w:ilvl="8" w:tplc="04220005" w:tentative="1">
+      <w:start w:val="1"/>
+      <w:numFmt w:val="bullet"/>
+      <w:lvlText w:val=""/>
+      <w:lvlJc w:val="left"/>
+      <w:pPr>
+        <w:ind w:left="7188" w:hanging="360"/>
+      </w:pPr>
+      <w:rPr>
+        <w:rFonts w:ascii="Wingdings" w:hAnsi="Wingdings" w:hint="default"/>
+      </w:rPr>
+    </w:lvl>
+  </w:abstractNum>
+  <w:abstractNum w:abstractNumId="3">
+    <w:nsid w:val="4598174D"/>
+    <w:multiLevelType w:val="hybridMultilevel"/>
+    <w:tmpl w:val="10B07222"/>
+    <w:lvl w:ilvl="0" w:tplc="71BCAD72">
+      <w:start w:val="1"/>
+      <w:numFmt w:val="bullet"/>
+      <w:lvlText w:val=""/>
+      <w:lvlJc w:val="left"/>
+      <w:pPr>
+        <w:ind w:left="1353" w:hanging="360"/>
+      </w:pPr>
+      <w:rPr>
+        <w:rFonts w:ascii="Symbol" w:hAnsi="Symbol" w:hint="default"/>
+      </w:rPr>
+    </w:lvl>
+    <w:lvl w:ilvl="1" w:tplc="04220003" w:tentative="1">
+      <w:start w:val="1"/>
+      <w:numFmt w:val="bullet"/>
+      <w:lvlText w:val="o"/>
+      <w:lvlJc w:val="left"/>
+      <w:pPr>
+        <w:ind w:left="2073" w:hanging="360"/>
+      </w:pPr>
+      <w:rPr>
+        <w:rFonts w:ascii="Courier New" w:hAnsi="Courier New" w:cs="Courier New" w:hint="default"/>
+      </w:rPr>
+    </w:lvl>
+    <w:lvl w:ilvl="2" w:tplc="04220005" w:tentative="1">
+      <w:start w:val="1"/>
+      <w:numFmt w:val="bullet"/>
+      <w:lvlText w:val=""/>
+      <w:lvlJc w:val="left"/>
+      <w:pPr>
+        <w:ind w:left="2793" w:hanging="360"/>
+      </w:pPr>
+      <w:rPr>
+        <w:rFonts w:ascii="Wingdings" w:hAnsi="Wingdings" w:hint="default"/>
+      </w:rPr>
+    </w:lvl>
+    <w:lvl w:ilvl="3" w:tplc="04220001" w:tentative="1">
+      <w:start w:val="1"/>
+      <w:numFmt w:val="bullet"/>
+      <w:lvlText w:val=""/>
+      <w:lvlJc w:val="left"/>
+      <w:pPr>
+        <w:ind w:left="3513" w:hanging="360"/>
+      </w:pPr>
+      <w:rPr>
+        <w:rFonts w:ascii="Symbol" w:hAnsi="Symbol" w:hint="default"/>
+      </w:rPr>
+    </w:lvl>
+    <w:lvl w:ilvl="4" w:tplc="04220003" w:tentative="1">
+      <w:start w:val="1"/>
+      <w:numFmt w:val="bullet"/>
+      <w:lvlText w:val="o"/>
+      <w:lvlJc w:val="left"/>
+      <w:pPr>
+        <w:ind w:left="4233" w:hanging="360"/>
+      </w:pPr>
+      <w:rPr>
+        <w:rFonts w:ascii="Courier New" w:hAnsi="Courier New" w:cs="Courier New" w:hint="default"/>
+      </w:rPr>
+    </w:lvl>
+    <w:lvl w:ilvl="5" w:tplc="04220005" w:tentative="1">
+      <w:start w:val="1"/>
+      <w:numFmt w:val="bullet"/>
+      <w:lvlText w:val=""/>
+      <w:lvlJc w:val="left"/>
+      <w:pPr>
+        <w:ind w:left="4953" w:hanging="360"/>
+      </w:pPr>
+      <w:rPr>
+        <w:rFonts w:ascii="Wingdings" w:hAnsi="Wingdings" w:hint="default"/>
+      </w:rPr>
+    </w:lvl>
+    <w:lvl w:ilvl="6" w:tplc="04220001" w:tentative="1">
+      <w:start w:val="1"/>
+      <w:numFmt w:val="bullet"/>
+      <w:lvlText w:val=""/>
+      <w:lvlJc w:val="left"/>
+      <w:pPr>
+        <w:ind w:left="5673" w:hanging="360"/>
+      </w:pPr>
+      <w:rPr>
+        <w:rFonts w:ascii="Symbol" w:hAnsi="Symbol" w:hint="default"/>
+      </w:rPr>
+    </w:lvl>
+    <w:lvl w:ilvl="7" w:tplc="04220003" w:tentative="1">
+      <w:start w:val="1"/>
+      <w:numFmt w:val="bullet"/>
+      <w:lvlText w:val="o"/>
+      <w:lvlJc w:val="left"/>
+      <w:pPr>
+        <w:ind w:left="6393" w:hanging="360"/>
+      </w:pPr>
+      <w:rPr>
+        <w:rFonts w:ascii="Courier New" w:hAnsi="Courier New" w:cs="Courier New" w:hint="default"/>
+      </w:rPr>
+    </w:lvl>
+    <w:lvl w:ilvl="8" w:tplc="04220005" w:tentative="1">
+      <w:start w:val="1"/>
+      <w:numFmt w:val="bullet"/>
+      <w:lvlText w:val=""/>
+      <w:lvlJc w:val="left"/>
+      <w:pPr>
+        <w:ind w:left="7113" w:hanging="360"/>
+      </w:pPr>
+      <w:rPr>
+        <w:rFonts w:ascii="Wingdings" w:hAnsi="Wingdings" w:hint="default"/>
+      </w:rPr>
+    </w:lvl>
+  </w:abstractNum>
+  <w:abstractNum w:abstractNumId="4">
     <w:nsid w:val="49A61E37"/>
     <w:multiLevelType w:val="multilevel"/>
     <w:tmpl w:val="A17C861E"/>
@@ -2834,7 +3430,120 @@
       </w:pPr>
     </w:lvl>
   </w:abstractNum>
-  <w:abstractNum w:abstractNumId="3">
+  <w:abstractNum w:abstractNumId="5">
+    <w:nsid w:val="5DEF73EE"/>
+    <w:multiLevelType w:val="hybridMultilevel"/>
+    <w:tmpl w:val="A0E04A78"/>
+    <w:lvl w:ilvl="0" w:tplc="71BCAD72">
+      <w:start w:val="1"/>
+      <w:numFmt w:val="bullet"/>
+      <w:lvlText w:val=""/>
+      <w:lvlJc w:val="left"/>
+      <w:pPr>
+        <w:ind w:left="1428" w:hanging="360"/>
+      </w:pPr>
+      <w:rPr>
+        <w:rFonts w:ascii="Symbol" w:hAnsi="Symbol" w:hint="default"/>
+      </w:rPr>
+    </w:lvl>
+    <w:lvl w:ilvl="1" w:tplc="04220003" w:tentative="1">
+      <w:start w:val="1"/>
+      <w:numFmt w:val="bullet"/>
+      <w:lvlText w:val="o"/>
+      <w:lvlJc w:val="left"/>
+      <w:pPr>
+        <w:ind w:left="2148" w:hanging="360"/>
+      </w:pPr>
+      <w:rPr>
+        <w:rFonts w:ascii="Courier New" w:hAnsi="Courier New" w:cs="Courier New" w:hint="default"/>
+      </w:rPr>
+    </w:lvl>
+    <w:lvl w:ilvl="2" w:tplc="04220005" w:tentative="1">
+      <w:start w:val="1"/>
+      <w:numFmt w:val="bullet"/>
+      <w:lvlText w:val=""/>
+      <w:lvlJc w:val="left"/>
+      <w:pPr>
+        <w:ind w:left="2868" w:hanging="360"/>
+      </w:pPr>
+      <w:rPr>
+        <w:rFonts w:ascii="Wingdings" w:hAnsi="Wingdings" w:hint="default"/>
+      </w:rPr>
+    </w:lvl>
+    <w:lvl w:ilvl="3" w:tplc="04220001" w:tentative="1">
+      <w:start w:val="1"/>
+      <w:numFmt w:val="bullet"/>
+      <w:lvlText w:val=""/>
+      <w:lvlJc w:val="left"/>
+      <w:pPr>
+        <w:ind w:left="3588" w:hanging="360"/>
+      </w:pPr>
+      <w:rPr>
+        <w:rFonts w:ascii="Symbol" w:hAnsi="Symbol" w:hint="default"/>
+      </w:rPr>
+    </w:lvl>
+    <w:lvl w:ilvl="4" w:tplc="04220003" w:tentative="1">
+      <w:start w:val="1"/>
+      <w:numFmt w:val="bullet"/>
+      <w:lvlText w:val="o"/>
+      <w:lvlJc w:val="left"/>
+      <w:pPr>
+        <w:ind w:left="4308" w:hanging="360"/>
+      </w:pPr>
+      <w:rPr>
+        <w:rFonts w:ascii="Courier New" w:hAnsi="Courier New" w:cs="Courier New" w:hint="default"/>
+      </w:rPr>
+    </w:lvl>
+    <w:lvl w:ilvl="5" w:tplc="04220005" w:tentative="1">
+      <w:start w:val="1"/>
+      <w:numFmt w:val="bullet"/>
+      <w:lvlText w:val=""/>
+      <w:lvlJc w:val="left"/>
+      <w:pPr>
+        <w:ind w:left="5028" w:hanging="360"/>
+      </w:pPr>
+      <w:rPr>
+        <w:rFonts w:ascii="Wingdings" w:hAnsi="Wingdings" w:hint="default"/>
+      </w:rPr>
+    </w:lvl>
+    <w:lvl w:ilvl="6" w:tplc="04220001" w:tentative="1">
+      <w:start w:val="1"/>
+      <w:numFmt w:val="bullet"/>
+      <w:lvlText w:val=""/>
+      <w:lvlJc w:val="left"/>
+      <w:pPr>
+        <w:ind w:left="5748" w:hanging="360"/>
+      </w:pPr>
+      <w:rPr>
+        <w:rFonts w:ascii="Symbol" w:hAnsi="Symbol" w:hint="default"/>
+      </w:rPr>
+    </w:lvl>
+    <w:lvl w:ilvl="7" w:tplc="04220003" w:tentative="1">
+      <w:start w:val="1"/>
+      <w:numFmt w:val="bullet"/>
+      <w:lvlText w:val="o"/>
+      <w:lvlJc w:val="left"/>
+      <w:pPr>
+        <w:ind w:left="6468" w:hanging="360"/>
+      </w:pPr>
+      <w:rPr>
+        <w:rFonts w:ascii="Courier New" w:hAnsi="Courier New" w:cs="Courier New" w:hint="default"/>
+      </w:rPr>
+    </w:lvl>
+    <w:lvl w:ilvl="8" w:tplc="04220005" w:tentative="1">
+      <w:start w:val="1"/>
+      <w:numFmt w:val="bullet"/>
+      <w:lvlText w:val=""/>
+      <w:lvlJc w:val="left"/>
+      <w:pPr>
+        <w:ind w:left="7188" w:hanging="360"/>
+      </w:pPr>
+      <w:rPr>
+        <w:rFonts w:ascii="Wingdings" w:hAnsi="Wingdings" w:hint="default"/>
+      </w:rPr>
+    </w:lvl>
+  </w:abstractNum>
+  <w:abstractNum w:abstractNumId="6">
     <w:nsid w:val="632A1F79"/>
     <w:multiLevelType w:val="multilevel"/>
     <w:tmpl w:val="24146782"/>
@@ -2920,7 +3629,7 @@
       </w:pPr>
     </w:lvl>
   </w:abstractNum>
-  <w:abstractNum w:abstractNumId="4">
+  <w:abstractNum w:abstractNumId="7">
     <w:nsid w:val="6CB823F5"/>
     <w:multiLevelType w:val="hybridMultilevel"/>
     <w:tmpl w:val="427AC1C2"/>
@@ -3034,19 +3743,28 @@
     </w:lvl>
   </w:abstractNum>
   <w:num w:numId="1">
-    <w:abstractNumId w:val="3"/>
+    <w:abstractNumId w:val="6"/>
   </w:num>
   <w:num w:numId="2">
     <w:abstractNumId w:val="0"/>
   </w:num>
   <w:num w:numId="3">
-    <w:abstractNumId w:val="2"/>
+    <w:abstractNumId w:val="4"/>
   </w:num>
   <w:num w:numId="4">
     <w:abstractNumId w:val="1"/>
   </w:num>
   <w:num w:numId="5">
-    <w:abstractNumId w:val="4"/>
+    <w:abstractNumId w:val="7"/>
+  </w:num>
+  <w:num w:numId="6">
+    <w:abstractNumId w:val="2"/>
+  </w:num>
+  <w:num w:numId="7">
+    <w:abstractNumId w:val="3"/>
+  </w:num>
+  <w:num w:numId="8">
+    <w:abstractNumId w:val="5"/>
   </w:num>
 </w:numbering>
 </file>
@@ -11787,7 +12505,7 @@
 </file>
 
 <file path=customXml/itemProps1.xml><?xml version="1.0" encoding="utf-8"?>
-<ds:datastoreItem xmlns:ds="http://schemas.openxmlformats.org/officeDocument/2006/customXml" ds:itemID="{407D07FD-038B-4C53-B97C-E29E78C1C6BA}">
+<ds:datastoreItem xmlns:ds="http://schemas.openxmlformats.org/officeDocument/2006/customXml" ds:itemID="{1F507F61-0D9C-40BA-8BF4-2D975B4E4BA7}">
   <ds:schemaRefs>
     <ds:schemaRef ds:uri="http://schemas.openxmlformats.org/officeDocument/2006/bibliography"/>
   </ds:schemaRefs>

</xml_diff>

<commit_message>
LAB 2 | Redesign Part. 2
</commit_message>
<xml_diff>
--- a/lab_2/LAB_2.docx
+++ b/lab_2/LAB_2.docx
@@ -13,6 +13,8 @@
           <w:lang w:val="uk-UA"/>
         </w:rPr>
       </w:pPr>
+      <w:bookmarkStart w:id="0" w:name="_GoBack"/>
+      <w:bookmarkEnd w:id="0"/>
       <w:r>
         <w:rPr>
           <w:rFonts w:cs="Times New Roman"/>
@@ -632,8 +634,6 @@
           <w:lang w:val="uk-UA"/>
         </w:rPr>
       </w:pPr>
-      <w:bookmarkStart w:id="0" w:name="_GoBack"/>
-      <w:bookmarkEnd w:id="0"/>
     </w:p>
     <w:p>
       <w:pPr>
@@ -1016,10 +1016,10 @@
             <v:path o:extrusionok="f" gradientshapeok="t" o:connecttype="rect"/>
             <o:lock v:ext="edit" aspectratio="t"/>
           </v:shapetype>
-          <v:shape id="_x0000_i1025" type="#_x0000_t75" style="width:467.25pt;height:262.5pt" o:ole="">
+          <v:shape id="_x0000_i1025" type="#_x0000_t75" style="width:466.95pt;height:262.75pt" o:ole="">
             <v:imagedata r:id="rId9" o:title=""/>
           </v:shape>
-          <o:OLEObject Type="Embed" ProgID="Visio.Drawing.11" ShapeID="_x0000_i1025" DrawAspect="Content" ObjectID="_1570650649" r:id="rId10"/>
+          <o:OLEObject Type="Embed" ProgID="Visio.Drawing.11" ShapeID="_x0000_i1025" DrawAspect="Content" ObjectID="_1570740986" r:id="rId10"/>
         </w:object>
       </w:r>
     </w:p>
@@ -1079,10 +1079,10 @@
       </w:pPr>
       <w:r>
         <w:object w:dxaOrig="20033" w:dyaOrig="11869">
-          <v:shape id="_x0000_i1027" type="#_x0000_t75" style="width:728.25pt;height:431.25pt" o:ole="">
+          <v:shape id="_x0000_i1026" type="#_x0000_t75" style="width:728.05pt;height:431.45pt" o:ole="">
             <v:imagedata r:id="rId13" o:title=""/>
           </v:shape>
-          <o:OLEObject Type="Embed" ProgID="Visio.Drawing.11" ShapeID="_x0000_i1027" DrawAspect="Content" ObjectID="_1570650650" r:id="rId14"/>
+          <o:OLEObject Type="Embed" ProgID="Visio.Drawing.11" ShapeID="_x0000_i1026" DrawAspect="Content" ObjectID="_1570740987" r:id="rId14"/>
         </w:object>
       </w:r>
     </w:p>
@@ -1151,10 +1151,10 @@
       </w:pPr>
       <w:r>
         <w:object w:dxaOrig="12470" w:dyaOrig="6994">
-          <v:shape id="_x0000_i1029" type="#_x0000_t75" style="width:467.25pt;height:262.5pt" o:ole="">
+          <v:shape id="_x0000_i1027" type="#_x0000_t75" style="width:466.95pt;height:262.75pt" o:ole="">
             <v:imagedata r:id="rId15" o:title=""/>
           </v:shape>
-          <o:OLEObject Type="Embed" ProgID="Visio.Drawing.11" ShapeID="_x0000_i1029" DrawAspect="Content" ObjectID="_1570650651" r:id="rId16"/>
+          <o:OLEObject Type="Embed" ProgID="Visio.Drawing.11" ShapeID="_x0000_i1027" DrawAspect="Content" ObjectID="_1570740988" r:id="rId16"/>
         </w:object>
       </w:r>
     </w:p>
@@ -1609,23 +1609,7 @@
           <w:szCs w:val="24"/>
           <w:lang w:val="uk-UA"/>
         </w:rPr>
-        <w:t xml:space="preserve">1 од. </w:t>
-      </w:r>
-      <w:r>
-        <w:rPr>
-          <w:rFonts w:cs="Times New Roman"/>
-          <w:szCs w:val="24"/>
-          <w:lang w:val="uk-UA"/>
-        </w:rPr>
-        <w:t>за комплект «чип і плата»</w:t>
-      </w:r>
-      <w:r>
-        <w:rPr>
-          <w:rFonts w:cs="Times New Roman"/>
-          <w:szCs w:val="24"/>
-          <w:lang w:val="uk-UA"/>
-        </w:rPr>
-        <w:t>);</w:t>
+        <w:t>1 од. за комплект «чип і плата»);</w:t>
       </w:r>
     </w:p>
     <w:p>
@@ -1771,6 +1755,7 @@
           <w:szCs w:val="24"/>
           <w:lang w:val="uk-UA"/>
         </w:rPr>
+        <w:lastRenderedPageBreak/>
         <w:t xml:space="preserve">витрати на виплату </w:t>
       </w:r>
       <w:r>
@@ -1939,6 +1924,47 @@
           <w:lang w:val="uk-UA"/>
         </w:rPr>
       </w:pPr>
+      <w:r>
+        <w:rPr>
+          <w:noProof/>
+          <w:lang w:val="uk-UA" w:eastAsia="uk-UA"/>
+        </w:rPr>
+        <w:drawing>
+          <wp:inline distT="0" distB="0" distL="0" distR="0" wp14:anchorId="307F255D" wp14:editId="763A9313">
+            <wp:extent cx="5940425" cy="3062836"/>
+            <wp:effectExtent l="0" t="0" r="3175" b="4445"/>
+            <wp:docPr id="1" name="Рисунок 1"/>
+            <wp:cNvGraphicFramePr>
+              <a:graphicFrameLocks xmlns:a="http://schemas.openxmlformats.org/drawingml/2006/main" noChangeAspect="1"/>
+            </wp:cNvGraphicFramePr>
+            <a:graphic xmlns:a="http://schemas.openxmlformats.org/drawingml/2006/main">
+              <a:graphicData uri="http://schemas.openxmlformats.org/drawingml/2006/picture">
+                <pic:pic xmlns:pic="http://schemas.openxmlformats.org/drawingml/2006/picture">
+                  <pic:nvPicPr>
+                    <pic:cNvPr id="0" name=""/>
+                    <pic:cNvPicPr/>
+                  </pic:nvPicPr>
+                  <pic:blipFill>
+                    <a:blip r:embed="rId17"/>
+                    <a:stretch>
+                      <a:fillRect/>
+                    </a:stretch>
+                  </pic:blipFill>
+                  <pic:spPr>
+                    <a:xfrm>
+                      <a:off x="0" y="0"/>
+                      <a:ext cx="5940425" cy="3062836"/>
+                    </a:xfrm>
+                    <a:prstGeom prst="rect">
+                      <a:avLst/>
+                    </a:prstGeom>
+                  </pic:spPr>
+                </pic:pic>
+              </a:graphicData>
+            </a:graphic>
+          </wp:inline>
+        </w:drawing>
+      </w:r>
     </w:p>
     <w:p>
       <w:pPr>
@@ -1956,7 +1982,23 @@
           <w:szCs w:val="24"/>
           <w:lang w:val="uk-UA"/>
         </w:rPr>
-        <w:t>Рис. 4 – Схема роботи виробництва автомобілів(стандартний варіант)</w:t>
+        <w:t xml:space="preserve">Рис. 4 – Схема роботи виробництва </w:t>
+      </w:r>
+      <w:r>
+        <w:rPr>
+          <w:rFonts w:cs="Times New Roman"/>
+          <w:szCs w:val="24"/>
+          <w:lang w:val="uk-UA"/>
+        </w:rPr>
+        <w:t xml:space="preserve">приймачів </w:t>
+      </w:r>
+      <w:r>
+        <w:rPr>
+          <w:rFonts w:cs="Times New Roman"/>
+          <w:szCs w:val="24"/>
+          <w:lang w:val="uk-UA"/>
+        </w:rPr>
+        <w:t>(стандартний варіант)</w:t>
       </w:r>
     </w:p>
     <w:p>
@@ -1969,6 +2011,47 @@
           <w:lang w:val="uk-UA"/>
         </w:rPr>
       </w:pPr>
+      <w:r>
+        <w:rPr>
+          <w:noProof/>
+          <w:lang w:val="uk-UA" w:eastAsia="uk-UA"/>
+        </w:rPr>
+        <w:drawing>
+          <wp:inline distT="0" distB="0" distL="0" distR="0" wp14:anchorId="7F2DB0F8" wp14:editId="544E4814">
+            <wp:extent cx="5940425" cy="3452392"/>
+            <wp:effectExtent l="0" t="0" r="3175" b="0"/>
+            <wp:docPr id="4" name="Рисунок 4"/>
+            <wp:cNvGraphicFramePr>
+              <a:graphicFrameLocks xmlns:a="http://schemas.openxmlformats.org/drawingml/2006/main" noChangeAspect="1"/>
+            </wp:cNvGraphicFramePr>
+            <a:graphic xmlns:a="http://schemas.openxmlformats.org/drawingml/2006/main">
+              <a:graphicData uri="http://schemas.openxmlformats.org/drawingml/2006/picture">
+                <pic:pic xmlns:pic="http://schemas.openxmlformats.org/drawingml/2006/picture">
+                  <pic:nvPicPr>
+                    <pic:cNvPr id="0" name=""/>
+                    <pic:cNvPicPr/>
+                  </pic:nvPicPr>
+                  <pic:blipFill>
+                    <a:blip r:embed="rId18"/>
+                    <a:stretch>
+                      <a:fillRect/>
+                    </a:stretch>
+                  </pic:blipFill>
+                  <pic:spPr>
+                    <a:xfrm>
+                      <a:off x="0" y="0"/>
+                      <a:ext cx="5940425" cy="3452392"/>
+                    </a:xfrm>
+                    <a:prstGeom prst="rect">
+                      <a:avLst/>
+                    </a:prstGeom>
+                  </pic:spPr>
+                </pic:pic>
+              </a:graphicData>
+            </a:graphic>
+          </wp:inline>
+        </w:drawing>
+      </w:r>
     </w:p>
     <w:p>
       <w:pPr>
@@ -1976,7 +2059,6 @@
         <w:jc w:val="center"/>
         <w:rPr>
           <w:rFonts w:cs="Times New Roman"/>
-          <w:szCs w:val="24"/>
           <w:lang w:val="uk-UA"/>
         </w:rPr>
       </w:pPr>
@@ -1994,6 +2076,176 @@
           <w:lang w:val="uk-UA"/>
         </w:rPr>
         <w:t>рафік активності отримання виручки</w:t>
+      </w:r>
+    </w:p>
+    <w:p>
+      <w:pPr>
+        <w:spacing w:line="240" w:lineRule="auto"/>
+        <w:ind w:firstLine="0"/>
+        <w:jc w:val="left"/>
+        <w:rPr>
+          <w:rFonts w:cs="Times New Roman"/>
+          <w:lang w:val="uk-UA"/>
+        </w:rPr>
+      </w:pPr>
+      <w:r>
+        <w:rPr>
+          <w:rFonts w:cs="Times New Roman"/>
+          <w:lang w:val="uk-UA"/>
+        </w:rPr>
+        <w:br w:type="page"/>
+      </w:r>
+    </w:p>
+    <w:p>
+      <w:pPr>
+        <w:ind w:firstLine="0"/>
+        <w:jc w:val="center"/>
+        <w:rPr>
+          <w:rFonts w:cs="Times New Roman"/>
+          <w:szCs w:val="24"/>
+          <w:lang w:val="uk-UA"/>
+        </w:rPr>
+      </w:pPr>
+      <w:r>
+        <w:rPr>
+          <w:noProof/>
+          <w:lang w:val="uk-UA" w:eastAsia="uk-UA"/>
+        </w:rPr>
+        <w:lastRenderedPageBreak/>
+        <w:drawing>
+          <wp:inline distT="0" distB="0" distL="0" distR="0" wp14:anchorId="73665770" wp14:editId="701B580B">
+            <wp:extent cx="4819650" cy="4352925"/>
+            <wp:effectExtent l="0" t="0" r="0" b="9525"/>
+            <wp:docPr id="5" name="Рисунок 5"/>
+            <wp:cNvGraphicFramePr>
+              <a:graphicFrameLocks xmlns:a="http://schemas.openxmlformats.org/drawingml/2006/main" noChangeAspect="1"/>
+            </wp:cNvGraphicFramePr>
+            <a:graphic xmlns:a="http://schemas.openxmlformats.org/drawingml/2006/main">
+              <a:graphicData uri="http://schemas.openxmlformats.org/drawingml/2006/picture">
+                <pic:pic xmlns:pic="http://schemas.openxmlformats.org/drawingml/2006/picture">
+                  <pic:nvPicPr>
+                    <pic:cNvPr id="0" name=""/>
+                    <pic:cNvPicPr/>
+                  </pic:nvPicPr>
+                  <pic:blipFill>
+                    <a:blip r:embed="rId19"/>
+                    <a:stretch>
+                      <a:fillRect/>
+                    </a:stretch>
+                  </pic:blipFill>
+                  <pic:spPr>
+                    <a:xfrm>
+                      <a:off x="0" y="0"/>
+                      <a:ext cx="4819650" cy="4352925"/>
+                    </a:xfrm>
+                    <a:prstGeom prst="rect">
+                      <a:avLst/>
+                    </a:prstGeom>
+                  </pic:spPr>
+                </pic:pic>
+              </a:graphicData>
+            </a:graphic>
+          </wp:inline>
+        </w:drawing>
+      </w:r>
+    </w:p>
+    <w:p>
+      <w:pPr>
+        <w:ind w:firstLine="0"/>
+        <w:jc w:val="center"/>
+        <w:rPr>
+          <w:rFonts w:cs="Times New Roman"/>
+          <w:lang w:val="uk-UA"/>
+        </w:rPr>
+      </w:pPr>
+      <w:r>
+        <w:rPr>
+          <w:rFonts w:cs="Times New Roman"/>
+          <w:szCs w:val="24"/>
+          <w:lang w:val="uk-UA"/>
+        </w:rPr>
+        <w:t>Рис. 6 – Рівняння</w:t>
+      </w:r>
+    </w:p>
+    <w:p>
+      <w:pPr>
+        <w:ind w:firstLine="708"/>
+        <w:rPr>
+          <w:rFonts w:cs="Times New Roman"/>
+          <w:lang w:val="uk-UA"/>
+        </w:rPr>
+      </w:pPr>
+      <w:r>
+        <w:rPr>
+          <w:rFonts w:cs="Times New Roman"/>
+          <w:lang w:val="uk-UA"/>
+        </w:rPr>
+        <w:t xml:space="preserve">З рисунку видно, що за 5 років компанія отримала близько </w:t>
+      </w:r>
+      <w:r>
+        <w:rPr>
+          <w:rFonts w:cs="Times New Roman"/>
+          <w:lang w:val="uk-UA"/>
+        </w:rPr>
+        <w:t xml:space="preserve">2.763 </w:t>
+      </w:r>
+      <w:r>
+        <w:rPr>
+          <w:rFonts w:cs="Times New Roman"/>
+          <w:lang w:val="uk-UA"/>
+        </w:rPr>
+        <w:t>млн.</w:t>
+      </w:r>
+      <w:r>
+        <w:rPr>
+          <w:rFonts w:cs="Times New Roman"/>
+          <w:lang w:val="uk-UA"/>
+        </w:rPr>
+        <w:t xml:space="preserve"> од. </w:t>
+      </w:r>
+      <w:r>
+        <w:rPr>
+          <w:rFonts w:cs="Times New Roman"/>
+          <w:lang w:val="uk-UA"/>
+        </w:rPr>
+        <w:t>п</w:t>
+      </w:r>
+      <w:r>
+        <w:rPr>
+          <w:rFonts w:cs="Times New Roman"/>
+          <w:lang w:val="uk-UA"/>
+        </w:rPr>
+        <w:t>рибутку. Але керівництво компанії не задоволено такими результатами, тому було вирішено зайнятися внутрішньою розробкою власного процесору.</w:t>
+      </w:r>
+    </w:p>
+    <w:p>
+      <w:pPr>
+        <w:ind w:firstLine="708"/>
+        <w:rPr>
+          <w:rFonts w:cs="Times New Roman"/>
+          <w:lang w:val="uk-UA"/>
+        </w:rPr>
+      </w:pPr>
+      <w:r>
+        <w:rPr>
+          <w:rFonts w:cs="Times New Roman"/>
+          <w:lang w:val="uk-UA"/>
+        </w:rPr>
+        <w:t xml:space="preserve">Для цього необхідно виділити додаткові кошти на розробку власного </w:t>
+      </w:r>
+      <w:r>
+        <w:rPr>
+          <w:rFonts w:cs="Times New Roman"/>
+          <w:lang w:val="uk-UA"/>
+        </w:rPr>
+        <w:t>чипу і плати</w:t>
+      </w:r>
+      <w:r>
+        <w:rPr>
+          <w:rFonts w:cs="Times New Roman"/>
+          <w:lang w:val="uk-UA"/>
+        </w:rPr>
+        <w:t>, але в майбутньому це призведе до зменшення витрат, через відсутність співпраці за сторонньою компанією.</w:t>
       </w:r>
     </w:p>
     <w:p>
@@ -2051,6 +2303,12 @@
         <w:rPr>
           <w:lang w:val="uk-UA"/>
         </w:rPr>
+        <w:t xml:space="preserve"> відмовляється від співпраці з партнерською компанією та створює власне виробництво чипів и плат</w:t>
+      </w:r>
+      <w:r>
+        <w:rPr>
+          <w:lang w:val="uk-UA"/>
+        </w:rPr>
         <w:t>;</w:t>
       </w:r>
     </w:p>
@@ -2071,7 +2329,25 @@
         <w:rPr>
           <w:lang w:val="uk-UA"/>
         </w:rPr>
-        <w:t>власник виробництва;</w:t>
+        <w:t xml:space="preserve">(пункт 1) + </w:t>
+      </w:r>
+      <w:r>
+        <w:rPr>
+          <w:lang w:val="uk-UA"/>
+        </w:rPr>
+        <w:t>власник виробництва</w:t>
+      </w:r>
+      <w:r>
+        <w:rPr>
+          <w:lang w:val="uk-UA"/>
+        </w:rPr>
+        <w:t xml:space="preserve"> заключає контракт з виробником флеш накопичувачів</w:t>
+      </w:r>
+      <w:r>
+        <w:rPr>
+          <w:lang w:val="uk-UA"/>
+        </w:rPr>
+        <w:t>;</w:t>
       </w:r>
     </w:p>
     <w:p>
@@ -2091,13 +2367,25 @@
         <w:rPr>
           <w:lang w:val="uk-UA"/>
         </w:rPr>
-        <w:t>власник виробництва</w:t>
-      </w:r>
-      <w:r>
-        <w:rPr>
-          <w:lang w:val="uk-UA"/>
-        </w:rPr>
-        <w:t>.</w:t>
+        <w:t>власник виробництва розгортає лінію для електронних конструкторів.</w:t>
+      </w:r>
+    </w:p>
+    <w:p>
+      <w:pPr>
+        <w:spacing w:line="240" w:lineRule="auto"/>
+        <w:ind w:firstLine="0"/>
+        <w:jc w:val="left"/>
+        <w:rPr>
+          <w:b/>
+          <w:lang w:val="uk-UA"/>
+        </w:rPr>
+      </w:pPr>
+      <w:r>
+        <w:rPr>
+          <w:b/>
+          <w:lang w:val="uk-UA"/>
+        </w:rPr>
+        <w:br w:type="page"/>
       </w:r>
     </w:p>
     <w:p>
@@ -2114,6 +2402,7 @@
           <w:b/>
           <w:lang w:val="uk-UA"/>
         </w:rPr>
+        <w:lastRenderedPageBreak/>
         <w:t>Сценарій 1.</w:t>
       </w:r>
       <w:r>
@@ -2139,6 +2428,12 @@
         </w:rPr>
         <w:tab/>
       </w:r>
+      <w:r>
+        <w:rPr>
+          <w:lang w:val="uk-UA"/>
+        </w:rPr>
+        <w:t>Підприємство співпрацює з партнерською фірмою ще рік, а потім переходить на власне виробництво. Протягом року розробляється власний чип та плата.</w:t>
+      </w:r>
     </w:p>
     <w:p>
       <w:pPr>
@@ -2160,6 +2455,47 @@
           <w:lang w:val="uk-UA"/>
         </w:rPr>
       </w:pPr>
+      <w:r>
+        <w:rPr>
+          <w:noProof/>
+          <w:lang w:val="uk-UA" w:eastAsia="uk-UA"/>
+        </w:rPr>
+        <w:drawing>
+          <wp:inline distT="0" distB="0" distL="0" distR="0" wp14:anchorId="4A64B53B" wp14:editId="75F4EFFD">
+            <wp:extent cx="5940425" cy="2883545"/>
+            <wp:effectExtent l="0" t="0" r="3175" b="0"/>
+            <wp:docPr id="6" name="Рисунок 6"/>
+            <wp:cNvGraphicFramePr>
+              <a:graphicFrameLocks xmlns:a="http://schemas.openxmlformats.org/drawingml/2006/main" noChangeAspect="1"/>
+            </wp:cNvGraphicFramePr>
+            <a:graphic xmlns:a="http://schemas.openxmlformats.org/drawingml/2006/main">
+              <a:graphicData uri="http://schemas.openxmlformats.org/drawingml/2006/picture">
+                <pic:pic xmlns:pic="http://schemas.openxmlformats.org/drawingml/2006/picture">
+                  <pic:nvPicPr>
+                    <pic:cNvPr id="0" name=""/>
+                    <pic:cNvPicPr/>
+                  </pic:nvPicPr>
+                  <pic:blipFill>
+                    <a:blip r:embed="rId20"/>
+                    <a:stretch>
+                      <a:fillRect/>
+                    </a:stretch>
+                  </pic:blipFill>
+                  <pic:spPr>
+                    <a:xfrm>
+                      <a:off x="0" y="0"/>
+                      <a:ext cx="5940425" cy="2883545"/>
+                    </a:xfrm>
+                    <a:prstGeom prst="rect">
+                      <a:avLst/>
+                    </a:prstGeom>
+                  </pic:spPr>
+                </pic:pic>
+              </a:graphicData>
+            </a:graphic>
+          </wp:inline>
+        </w:drawing>
+      </w:r>
     </w:p>
     <w:p>
       <w:pPr>
@@ -2177,7 +2513,15 @@
           <w:szCs w:val="24"/>
           <w:lang w:val="uk-UA"/>
         </w:rPr>
-        <w:t xml:space="preserve">Рис. 6 – Схема роботи виробництва </w:t>
+        <w:t>Рис. 7</w:t>
+      </w:r>
+      <w:r>
+        <w:rPr>
+          <w:rFonts w:cs="Times New Roman"/>
+          <w:szCs w:val="24"/>
+          <w:lang w:val="uk-UA"/>
+        </w:rPr>
+        <w:t xml:space="preserve"> – Схема роботи виробництва </w:t>
       </w:r>
       <w:r>
         <w:rPr>
@@ -2221,6 +2565,47 @@
           <w:lang w:val="uk-UA"/>
         </w:rPr>
       </w:pPr>
+      <w:r>
+        <w:rPr>
+          <w:noProof/>
+          <w:lang w:val="uk-UA" w:eastAsia="uk-UA"/>
+        </w:rPr>
+        <w:drawing>
+          <wp:inline distT="0" distB="0" distL="0" distR="0" wp14:anchorId="3365E55F" wp14:editId="2D01D03C">
+            <wp:extent cx="5940425" cy="3478600"/>
+            <wp:effectExtent l="0" t="0" r="3175" b="7620"/>
+            <wp:docPr id="7" name="Рисунок 7"/>
+            <wp:cNvGraphicFramePr>
+              <a:graphicFrameLocks xmlns:a="http://schemas.openxmlformats.org/drawingml/2006/main" noChangeAspect="1"/>
+            </wp:cNvGraphicFramePr>
+            <a:graphic xmlns:a="http://schemas.openxmlformats.org/drawingml/2006/main">
+              <a:graphicData uri="http://schemas.openxmlformats.org/drawingml/2006/picture">
+                <pic:pic xmlns:pic="http://schemas.openxmlformats.org/drawingml/2006/picture">
+                  <pic:nvPicPr>
+                    <pic:cNvPr id="0" name=""/>
+                    <pic:cNvPicPr/>
+                  </pic:nvPicPr>
+                  <pic:blipFill>
+                    <a:blip r:embed="rId21"/>
+                    <a:stretch>
+                      <a:fillRect/>
+                    </a:stretch>
+                  </pic:blipFill>
+                  <pic:spPr>
+                    <a:xfrm>
+                      <a:off x="0" y="0"/>
+                      <a:ext cx="5940425" cy="3478600"/>
+                    </a:xfrm>
+                    <a:prstGeom prst="rect">
+                      <a:avLst/>
+                    </a:prstGeom>
+                  </pic:spPr>
+                </pic:pic>
+              </a:graphicData>
+            </a:graphic>
+          </wp:inline>
+        </w:drawing>
+      </w:r>
     </w:p>
     <w:p>
       <w:pPr>
@@ -2228,16 +2613,25 @@
         <w:jc w:val="center"/>
         <w:rPr>
           <w:rFonts w:cs="Times New Roman"/>
-          <w:lang w:val="uk-UA"/>
-        </w:rPr>
-      </w:pPr>
-      <w:r>
-        <w:rPr>
-          <w:rFonts w:cs="Times New Roman"/>
-          <w:szCs w:val="24"/>
-          <w:lang w:val="uk-UA"/>
-        </w:rPr>
-        <w:t>Рис. 7 – Г</w:t>
+          <w:szCs w:val="24"/>
+          <w:lang w:val="uk-UA"/>
+        </w:rPr>
+      </w:pPr>
+      <w:r>
+        <w:rPr>
+          <w:rFonts w:cs="Times New Roman"/>
+          <w:szCs w:val="24"/>
+          <w:lang w:val="uk-UA"/>
+        </w:rPr>
+        <w:t>Рис. 8</w:t>
+      </w:r>
+      <w:r>
+        <w:rPr>
+          <w:rFonts w:cs="Times New Roman"/>
+          <w:szCs w:val="24"/>
+          <w:lang w:val="uk-UA"/>
+        </w:rPr>
+        <w:t xml:space="preserve"> – Г</w:t>
       </w:r>
       <w:r>
         <w:rPr>
@@ -2260,6 +2654,148 @@
           <w:lang w:val="uk-UA"/>
         </w:rPr>
         <w:t>(варіант 1)</w:t>
+      </w:r>
+    </w:p>
+    <w:p>
+      <w:pPr>
+        <w:spacing w:line="240" w:lineRule="auto"/>
+        <w:ind w:firstLine="0"/>
+        <w:jc w:val="left"/>
+        <w:rPr>
+          <w:rFonts w:cs="Times New Roman"/>
+          <w:szCs w:val="24"/>
+          <w:lang w:val="uk-UA"/>
+        </w:rPr>
+      </w:pPr>
+      <w:r>
+        <w:rPr>
+          <w:rFonts w:cs="Times New Roman"/>
+          <w:szCs w:val="24"/>
+          <w:lang w:val="uk-UA"/>
+        </w:rPr>
+        <w:br w:type="page"/>
+      </w:r>
+    </w:p>
+    <w:p>
+      <w:pPr>
+        <w:ind w:firstLine="0"/>
+        <w:jc w:val="center"/>
+        <w:rPr>
+          <w:rFonts w:cs="Times New Roman"/>
+          <w:szCs w:val="24"/>
+          <w:lang w:val="uk-UA"/>
+        </w:rPr>
+      </w:pPr>
+      <w:r>
+        <w:rPr>
+          <w:noProof/>
+          <w:lang w:val="uk-UA" w:eastAsia="uk-UA"/>
+        </w:rPr>
+        <w:lastRenderedPageBreak/>
+        <w:drawing>
+          <wp:inline distT="0" distB="0" distL="0" distR="0" wp14:anchorId="0A7D1F45" wp14:editId="1AA6C479">
+            <wp:extent cx="5534025" cy="5905500"/>
+            <wp:effectExtent l="0" t="0" r="9525" b="0"/>
+            <wp:docPr id="10" name="Рисунок 10"/>
+            <wp:cNvGraphicFramePr>
+              <a:graphicFrameLocks xmlns:a="http://schemas.openxmlformats.org/drawingml/2006/main" noChangeAspect="1"/>
+            </wp:cNvGraphicFramePr>
+            <a:graphic xmlns:a="http://schemas.openxmlformats.org/drawingml/2006/main">
+              <a:graphicData uri="http://schemas.openxmlformats.org/drawingml/2006/picture">
+                <pic:pic xmlns:pic="http://schemas.openxmlformats.org/drawingml/2006/picture">
+                  <pic:nvPicPr>
+                    <pic:cNvPr id="0" name=""/>
+                    <pic:cNvPicPr/>
+                  </pic:nvPicPr>
+                  <pic:blipFill>
+                    <a:blip r:embed="rId22"/>
+                    <a:stretch>
+                      <a:fillRect/>
+                    </a:stretch>
+                  </pic:blipFill>
+                  <pic:spPr>
+                    <a:xfrm>
+                      <a:off x="0" y="0"/>
+                      <a:ext cx="5534025" cy="5905500"/>
+                    </a:xfrm>
+                    <a:prstGeom prst="rect">
+                      <a:avLst/>
+                    </a:prstGeom>
+                  </pic:spPr>
+                </pic:pic>
+              </a:graphicData>
+            </a:graphic>
+          </wp:inline>
+        </w:drawing>
+      </w:r>
+    </w:p>
+    <w:p>
+      <w:pPr>
+        <w:ind w:firstLine="0"/>
+        <w:jc w:val="center"/>
+        <w:rPr>
+          <w:rFonts w:cs="Times New Roman"/>
+          <w:lang w:val="uk-UA"/>
+        </w:rPr>
+      </w:pPr>
+      <w:r>
+        <w:rPr>
+          <w:rFonts w:cs="Times New Roman"/>
+          <w:szCs w:val="24"/>
+          <w:lang w:val="uk-UA"/>
+        </w:rPr>
+        <w:t>Рис. 9 – Рівняння</w:t>
+      </w:r>
+    </w:p>
+    <w:p>
+      <w:pPr>
+        <w:ind w:firstLine="708"/>
+        <w:rPr>
+          <w:rFonts w:cs="Times New Roman"/>
+          <w:lang w:val="uk-UA"/>
+        </w:rPr>
+      </w:pPr>
+      <w:r>
+        <w:rPr>
+          <w:rFonts w:cs="Times New Roman"/>
+          <w:lang w:val="uk-UA"/>
+        </w:rPr>
+        <w:t xml:space="preserve">З рисунку видно, що за 5 років компанія отримала близько </w:t>
+      </w:r>
+      <w:r>
+        <w:rPr>
+          <w:rFonts w:cs="Times New Roman"/>
+          <w:lang w:val="uk-UA"/>
+        </w:rPr>
+        <w:t>2.</w:t>
+      </w:r>
+      <w:r>
+        <w:rPr>
+          <w:rFonts w:cs="Times New Roman"/>
+          <w:lang w:val="uk-UA"/>
+        </w:rPr>
+        <w:t>283</w:t>
+      </w:r>
+      <w:r>
+        <w:rPr>
+          <w:rFonts w:cs="Times New Roman"/>
+          <w:lang w:val="uk-UA"/>
+        </w:rPr>
+        <w:t xml:space="preserve"> млн.</w:t>
+      </w:r>
+      <w:r>
+        <w:rPr>
+          <w:rFonts w:cs="Times New Roman"/>
+          <w:lang w:val="uk-UA"/>
+        </w:rPr>
+        <w:t xml:space="preserve"> од. </w:t>
+      </w:r>
+      <w:r>
+        <w:rPr>
+          <w:rFonts w:cs="Times New Roman"/>
+          <w:lang w:val="uk-UA"/>
+        </w:rPr>
+        <w:t>прибутку, що є більше за попередній варіант.</w:t>
       </w:r>
     </w:p>
     <w:p>
@@ -2268,12 +2804,12 @@
         <w:ind w:firstLine="708"/>
         <w:jc w:val="left"/>
         <w:rPr>
-          <w:lang w:val="uk-UA"/>
-        </w:rPr>
-      </w:pPr>
-      <w:r>
-        <w:rPr>
           <w:b/>
+        </w:rPr>
+      </w:pPr>
+      <w:r>
+        <w:rPr>
+          <w:b/>
           <w:lang w:val="uk-UA"/>
         </w:rPr>
         <w:t>Сценарій 2</w:t>
@@ -2291,6 +2827,338 @@
           <w:lang w:val="uk-UA"/>
         </w:rPr>
         <w:t xml:space="preserve"> </w:t>
+      </w:r>
+    </w:p>
+    <w:p>
+      <w:pPr>
+        <w:ind w:firstLine="708"/>
+        <w:rPr>
+          <w:rFonts w:cs="Times New Roman"/>
+          <w:lang w:val="uk-UA"/>
+        </w:rPr>
+      </w:pPr>
+      <w:r>
+        <w:rPr>
+          <w:rFonts w:cs="Times New Roman"/>
+          <w:lang w:val="uk-UA"/>
+        </w:rPr>
+        <w:t>Робимо модифікацію 1-го сценарію. На етапі розробки власного чипу, закладається функція програвання музики з чипу. Паралельно з цим надходить пропозиція від виробника накопичувачів даних. За кожний проданий комплект приймача із флешкою, повертається сума флешки та ще 5% додатково.</w:t>
+      </w:r>
+    </w:p>
+    <w:p>
+      <w:pPr>
+        <w:ind w:firstLine="708"/>
+        <w:rPr>
+          <w:rFonts w:cs="Times New Roman"/>
+          <w:lang w:val="uk-UA"/>
+        </w:rPr>
+      </w:pPr>
+      <w:r>
+        <w:rPr>
+          <w:rFonts w:cs="Times New Roman"/>
+          <w:lang w:val="uk-UA"/>
+        </w:rPr>
+        <w:t>Бізнес аналітики виявили зацікавленість у даному варіанті та ,навіть, домовилися підвищувати потужності виробництва на 5% кожного місяця , і тому із запуском власного чипу, приймачі будуть комплектуватися власною флешкою Але це призвело до незначного  подорожчання приладу.</w:t>
+      </w:r>
+    </w:p>
+    <w:p>
+      <w:pPr>
+        <w:ind w:firstLine="0"/>
+        <w:jc w:val="center"/>
+        <w:rPr>
+          <w:rFonts w:cs="Times New Roman"/>
+          <w:szCs w:val="24"/>
+          <w:lang w:val="uk-UA"/>
+        </w:rPr>
+      </w:pPr>
+      <w:r>
+        <w:rPr>
+          <w:noProof/>
+          <w:lang w:val="uk-UA" w:eastAsia="uk-UA"/>
+        </w:rPr>
+        <w:lastRenderedPageBreak/>
+        <w:drawing>
+          <wp:inline distT="0" distB="0" distL="0" distR="0" wp14:anchorId="5A1D6BBD" wp14:editId="66D41B38">
+            <wp:extent cx="5686425" cy="3355521"/>
+            <wp:effectExtent l="0" t="0" r="0" b="0"/>
+            <wp:docPr id="2" name="Рисунок 2"/>
+            <wp:cNvGraphicFramePr>
+              <a:graphicFrameLocks xmlns:a="http://schemas.openxmlformats.org/drawingml/2006/main" noChangeAspect="1"/>
+            </wp:cNvGraphicFramePr>
+            <a:graphic xmlns:a="http://schemas.openxmlformats.org/drawingml/2006/main">
+              <a:graphicData uri="http://schemas.openxmlformats.org/drawingml/2006/picture">
+                <pic:pic xmlns:pic="http://schemas.openxmlformats.org/drawingml/2006/picture">
+                  <pic:nvPicPr>
+                    <pic:cNvPr id="0" name=""/>
+                    <pic:cNvPicPr/>
+                  </pic:nvPicPr>
+                  <pic:blipFill>
+                    <a:blip r:embed="rId23"/>
+                    <a:stretch>
+                      <a:fillRect/>
+                    </a:stretch>
+                  </pic:blipFill>
+                  <pic:spPr>
+                    <a:xfrm>
+                      <a:off x="0" y="0"/>
+                      <a:ext cx="5695092" cy="3360635"/>
+                    </a:xfrm>
+                    <a:prstGeom prst="rect">
+                      <a:avLst/>
+                    </a:prstGeom>
+                  </pic:spPr>
+                </pic:pic>
+              </a:graphicData>
+            </a:graphic>
+          </wp:inline>
+        </w:drawing>
+      </w:r>
+    </w:p>
+    <w:p>
+      <w:pPr>
+        <w:ind w:firstLine="0"/>
+        <w:jc w:val="center"/>
+        <w:rPr>
+          <w:rFonts w:cs="Times New Roman"/>
+          <w:szCs w:val="24"/>
+        </w:rPr>
+      </w:pPr>
+      <w:r>
+        <w:rPr>
+          <w:rFonts w:cs="Times New Roman"/>
+          <w:szCs w:val="24"/>
+          <w:lang w:val="uk-UA"/>
+        </w:rPr>
+        <w:t>Рис. 10</w:t>
+      </w:r>
+      <w:r>
+        <w:rPr>
+          <w:rFonts w:cs="Times New Roman"/>
+          <w:szCs w:val="24"/>
+          <w:lang w:val="uk-UA"/>
+        </w:rPr>
+        <w:t xml:space="preserve"> – Схема роботи виробництва приймачів (варіант 2)</w:t>
+      </w:r>
+    </w:p>
+    <w:p>
+      <w:pPr>
+        <w:ind w:firstLine="0"/>
+        <w:jc w:val="center"/>
+        <w:rPr>
+          <w:rFonts w:cs="Times New Roman"/>
+          <w:szCs w:val="24"/>
+          <w:lang w:val="uk-UA"/>
+        </w:rPr>
+      </w:pPr>
+      <w:r>
+        <w:rPr>
+          <w:noProof/>
+          <w:lang w:val="uk-UA" w:eastAsia="uk-UA"/>
+        </w:rPr>
+        <w:drawing>
+          <wp:inline distT="0" distB="0" distL="0" distR="0" wp14:anchorId="7280197E" wp14:editId="375EE36C">
+            <wp:extent cx="5200650" cy="2995341"/>
+            <wp:effectExtent l="0" t="0" r="0" b="0"/>
+            <wp:docPr id="3" name="Рисунок 3"/>
+            <wp:cNvGraphicFramePr>
+              <a:graphicFrameLocks xmlns:a="http://schemas.openxmlformats.org/drawingml/2006/main" noChangeAspect="1"/>
+            </wp:cNvGraphicFramePr>
+            <a:graphic xmlns:a="http://schemas.openxmlformats.org/drawingml/2006/main">
+              <a:graphicData uri="http://schemas.openxmlformats.org/drawingml/2006/picture">
+                <pic:pic xmlns:pic="http://schemas.openxmlformats.org/drawingml/2006/picture">
+                  <pic:nvPicPr>
+                    <pic:cNvPr id="0" name=""/>
+                    <pic:cNvPicPr/>
+                  </pic:nvPicPr>
+                  <pic:blipFill>
+                    <a:blip r:embed="rId24"/>
+                    <a:stretch>
+                      <a:fillRect/>
+                    </a:stretch>
+                  </pic:blipFill>
+                  <pic:spPr>
+                    <a:xfrm>
+                      <a:off x="0" y="0"/>
+                      <a:ext cx="5206793" cy="2998879"/>
+                    </a:xfrm>
+                    <a:prstGeom prst="rect">
+                      <a:avLst/>
+                    </a:prstGeom>
+                  </pic:spPr>
+                </pic:pic>
+              </a:graphicData>
+            </a:graphic>
+          </wp:inline>
+        </w:drawing>
+      </w:r>
+    </w:p>
+    <w:p>
+      <w:pPr>
+        <w:ind w:firstLine="0"/>
+        <w:jc w:val="center"/>
+        <w:rPr>
+          <w:rFonts w:cs="Times New Roman"/>
+          <w:szCs w:val="24"/>
+          <w:lang w:val="uk-UA"/>
+        </w:rPr>
+      </w:pPr>
+      <w:r>
+        <w:rPr>
+          <w:rFonts w:cs="Times New Roman"/>
+          <w:szCs w:val="24"/>
+          <w:lang w:val="uk-UA"/>
+        </w:rPr>
+        <w:t>Рис. 11</w:t>
+      </w:r>
+      <w:r>
+        <w:rPr>
+          <w:rFonts w:cs="Times New Roman"/>
+          <w:szCs w:val="24"/>
+          <w:lang w:val="uk-UA"/>
+        </w:rPr>
+        <w:t xml:space="preserve"> – Г</w:t>
+      </w:r>
+      <w:r>
+        <w:rPr>
+          <w:rFonts w:cs="Times New Roman"/>
+          <w:lang w:val="uk-UA"/>
+        </w:rPr>
+        <w:t xml:space="preserve">рафік активності отримання виручки </w:t>
+      </w:r>
+      <w:r>
+        <w:rPr>
+          <w:rFonts w:cs="Times New Roman"/>
+          <w:szCs w:val="24"/>
+          <w:lang w:val="uk-UA"/>
+        </w:rPr>
+        <w:t>(варіант 2)</w:t>
+      </w:r>
+    </w:p>
+    <w:p>
+      <w:pPr>
+        <w:ind w:firstLine="0"/>
+        <w:jc w:val="center"/>
+        <w:rPr>
+          <w:rFonts w:cs="Times New Roman"/>
+          <w:szCs w:val="24"/>
+          <w:lang w:val="uk-UA"/>
+        </w:rPr>
+      </w:pPr>
+    </w:p>
+    <w:p>
+      <w:pPr>
+        <w:ind w:firstLine="0"/>
+        <w:jc w:val="center"/>
+        <w:rPr>
+          <w:rFonts w:cs="Times New Roman"/>
+          <w:szCs w:val="24"/>
+          <w:lang w:val="uk-UA"/>
+        </w:rPr>
+      </w:pPr>
+      <w:r>
+        <w:rPr>
+          <w:noProof/>
+          <w:lang w:val="uk-UA" w:eastAsia="uk-UA"/>
+        </w:rPr>
+        <w:lastRenderedPageBreak/>
+        <w:drawing>
+          <wp:inline distT="0" distB="0" distL="0" distR="0" wp14:anchorId="7291AA9B" wp14:editId="594AE428">
+            <wp:extent cx="4248150" cy="4946273"/>
+            <wp:effectExtent l="0" t="0" r="0" b="6985"/>
+            <wp:docPr id="9" name="Рисунок 9"/>
+            <wp:cNvGraphicFramePr>
+              <a:graphicFrameLocks xmlns:a="http://schemas.openxmlformats.org/drawingml/2006/main" noChangeAspect="1"/>
+            </wp:cNvGraphicFramePr>
+            <a:graphic xmlns:a="http://schemas.openxmlformats.org/drawingml/2006/main">
+              <a:graphicData uri="http://schemas.openxmlformats.org/drawingml/2006/picture">
+                <pic:pic xmlns:pic="http://schemas.openxmlformats.org/drawingml/2006/picture">
+                  <pic:nvPicPr>
+                    <pic:cNvPr id="0" name=""/>
+                    <pic:cNvPicPr/>
+                  </pic:nvPicPr>
+                  <pic:blipFill>
+                    <a:blip r:embed="rId25"/>
+                    <a:stretch>
+                      <a:fillRect/>
+                    </a:stretch>
+                  </pic:blipFill>
+                  <pic:spPr>
+                    <a:xfrm>
+                      <a:off x="0" y="0"/>
+                      <a:ext cx="4248150" cy="4946273"/>
+                    </a:xfrm>
+                    <a:prstGeom prst="rect">
+                      <a:avLst/>
+                    </a:prstGeom>
+                  </pic:spPr>
+                </pic:pic>
+              </a:graphicData>
+            </a:graphic>
+          </wp:inline>
+        </w:drawing>
+      </w:r>
+    </w:p>
+    <w:p>
+      <w:pPr>
+        <w:ind w:firstLine="0"/>
+        <w:jc w:val="center"/>
+        <w:rPr>
+          <w:rFonts w:cs="Times New Roman"/>
+          <w:lang w:val="uk-UA"/>
+        </w:rPr>
+      </w:pPr>
+      <w:r>
+        <w:rPr>
+          <w:rFonts w:cs="Times New Roman"/>
+          <w:szCs w:val="24"/>
+          <w:lang w:val="uk-UA"/>
+        </w:rPr>
+        <w:t>Рис. 12 – Рівняння</w:t>
+      </w:r>
+    </w:p>
+    <w:p>
+      <w:pPr>
+        <w:ind w:firstLine="0"/>
+        <w:rPr>
+          <w:rFonts w:cs="Times New Roman"/>
+          <w:lang w:val="uk-UA"/>
+        </w:rPr>
+      </w:pPr>
+      <w:r>
+        <w:rPr>
+          <w:rFonts w:cs="Times New Roman"/>
+          <w:lang w:val="uk-UA"/>
+        </w:rPr>
+        <w:tab/>
+        <w:t>Ідея з нарощування кількості виробляємих приладів</w:t>
+      </w:r>
+      <w:r>
+        <w:rPr>
+          <w:rFonts w:cs="Times New Roman"/>
+          <w:lang w:val="uk-UA"/>
+        </w:rPr>
+        <w:t xml:space="preserve"> та взаємодії з виробником накопичувачів</w:t>
+      </w:r>
+      <w:r>
+        <w:rPr>
+          <w:rFonts w:cs="Times New Roman"/>
+          <w:lang w:val="uk-UA"/>
+        </w:rPr>
+        <w:t xml:space="preserve"> призвела до значного збагачення</w:t>
+      </w:r>
+      <w:r>
+        <w:rPr>
+          <w:rFonts w:cs="Times New Roman"/>
+          <w:lang w:val="uk-UA"/>
+        </w:rPr>
+        <w:t xml:space="preserve"> (15.8 млн. од.)</w:t>
+      </w:r>
+      <w:r>
+        <w:rPr>
+          <w:rFonts w:cs="Times New Roman"/>
+          <w:lang w:val="uk-UA"/>
+        </w:rPr>
+        <w:t>.</w:t>
       </w:r>
     </w:p>
     <w:p>
@@ -2299,14 +3167,67 @@
         <w:ind w:firstLine="0"/>
         <w:jc w:val="left"/>
         <w:rPr>
-          <w:lang w:val="uk-UA"/>
-        </w:rPr>
-      </w:pPr>
-      <w:r>
-        <w:rPr>
-          <w:lang w:val="uk-UA"/>
-        </w:rPr>
-        <w:tab/>
+          <w:rFonts w:cs="Times New Roman"/>
+          <w:lang w:val="uk-UA"/>
+        </w:rPr>
+      </w:pPr>
+      <w:r>
+        <w:rPr>
+          <w:rFonts w:cs="Times New Roman"/>
+          <w:lang w:val="uk-UA"/>
+        </w:rPr>
+        <w:br w:type="page"/>
+      </w:r>
+    </w:p>
+    <w:p>
+      <w:pPr>
+        <w:spacing w:line="240" w:lineRule="auto"/>
+        <w:ind w:firstLine="708"/>
+        <w:jc w:val="left"/>
+        <w:rPr>
+          <w:lang w:val="uk-UA"/>
+        </w:rPr>
+      </w:pPr>
+      <w:r>
+        <w:rPr>
+          <w:b/>
+          <w:lang w:val="uk-UA"/>
+        </w:rPr>
+        <w:lastRenderedPageBreak/>
+        <w:t xml:space="preserve">Сценарій </w:t>
+      </w:r>
+      <w:r>
+        <w:rPr>
+          <w:b/>
+          <w:lang w:val="uk-UA"/>
+        </w:rPr>
+        <w:t>3</w:t>
+      </w:r>
+      <w:r>
+        <w:rPr>
+          <w:b/>
+          <w:lang w:val="uk-UA"/>
+        </w:rPr>
+        <w:t>.</w:t>
+      </w:r>
+      <w:r>
+        <w:rPr>
+          <w:b/>
+          <w:lang w:val="uk-UA"/>
+        </w:rPr>
+        <w:t xml:space="preserve"> </w:t>
+      </w:r>
+    </w:p>
+    <w:p>
+      <w:pPr>
+        <w:ind w:firstLine="708"/>
+      </w:pPr>
+      <w:r>
+        <w:rPr>
+          <w:rFonts w:cs="Times New Roman"/>
+          <w:lang w:val="uk-UA"/>
+        </w:rPr>
+        <w:t>У зв’язку з підвищення попиту на електронні конструктори, керівництво йде на експериментальний крок та вирішує виготовляти пробні партії електронних конструкторів на базі приймачів. Вони поставляються у наполовину зібраному вигляді (платиться лише половина коштів на зборку) та продаються за підвищеною ціною.</w:t>
       </w:r>
     </w:p>
     <w:p>
@@ -2314,10 +3235,48 @@
         <w:spacing w:line="240" w:lineRule="auto"/>
         <w:ind w:firstLine="0"/>
         <w:jc w:val="left"/>
-        <w:rPr>
-          <w:lang w:val="uk-UA"/>
-        </w:rPr>
-      </w:pPr>
+      </w:pPr>
+      <w:r>
+        <w:rPr>
+          <w:noProof/>
+          <w:lang w:val="uk-UA" w:eastAsia="uk-UA"/>
+        </w:rPr>
+        <w:drawing>
+          <wp:inline distT="0" distB="0" distL="0" distR="0" wp14:anchorId="660D3704" wp14:editId="5C216139">
+            <wp:extent cx="5940425" cy="3824078"/>
+            <wp:effectExtent l="0" t="0" r="3175" b="5080"/>
+            <wp:docPr id="8" name="Рисунок 8"/>
+            <wp:cNvGraphicFramePr>
+              <a:graphicFrameLocks xmlns:a="http://schemas.openxmlformats.org/drawingml/2006/main" noChangeAspect="1"/>
+            </wp:cNvGraphicFramePr>
+            <a:graphic xmlns:a="http://schemas.openxmlformats.org/drawingml/2006/main">
+              <a:graphicData uri="http://schemas.openxmlformats.org/drawingml/2006/picture">
+                <pic:pic xmlns:pic="http://schemas.openxmlformats.org/drawingml/2006/picture">
+                  <pic:nvPicPr>
+                    <pic:cNvPr id="0" name=""/>
+                    <pic:cNvPicPr/>
+                  </pic:nvPicPr>
+                  <pic:blipFill>
+                    <a:blip r:embed="rId26"/>
+                    <a:stretch>
+                      <a:fillRect/>
+                    </a:stretch>
+                  </pic:blipFill>
+                  <pic:spPr>
+                    <a:xfrm>
+                      <a:off x="0" y="0"/>
+                      <a:ext cx="5940425" cy="3824078"/>
+                    </a:xfrm>
+                    <a:prstGeom prst="rect">
+                      <a:avLst/>
+                    </a:prstGeom>
+                  </pic:spPr>
+                </pic:pic>
+              </a:graphicData>
+            </a:graphic>
+          </wp:inline>
+        </w:drawing>
+      </w:r>
     </w:p>
     <w:p>
       <w:pPr>
@@ -2346,42 +3305,16 @@
           <w:szCs w:val="24"/>
           <w:lang w:val="uk-UA"/>
         </w:rPr>
-        <w:t>Рис. 8</w:t>
-      </w:r>
-      <w:r>
-        <w:rPr>
-          <w:rFonts w:cs="Times New Roman"/>
-          <w:szCs w:val="24"/>
-          <w:lang w:val="uk-UA"/>
-        </w:rPr>
-        <w:t xml:space="preserve"> – Схема роботи виробництва приймачів (варіант </w:t>
-      </w:r>
-      <w:r>
-        <w:rPr>
-          <w:rFonts w:cs="Times New Roman"/>
-          <w:szCs w:val="24"/>
-          <w:lang w:val="uk-UA"/>
-        </w:rPr>
-        <w:t>2</w:t>
-      </w:r>
-      <w:r>
-        <w:rPr>
-          <w:rFonts w:cs="Times New Roman"/>
-          <w:szCs w:val="24"/>
-          <w:lang w:val="uk-UA"/>
-        </w:rPr>
-        <w:t>)</w:t>
-      </w:r>
-    </w:p>
-    <w:p>
-      <w:pPr>
-        <w:ind w:firstLine="0"/>
-        <w:rPr>
-          <w:rFonts w:cs="Times New Roman"/>
-          <w:szCs w:val="24"/>
-          <w:lang w:val="uk-UA"/>
-        </w:rPr>
-      </w:pPr>
+        <w:t>Рис. 13</w:t>
+      </w:r>
+      <w:r>
+        <w:rPr>
+          <w:rFonts w:cs="Times New Roman"/>
+          <w:szCs w:val="24"/>
+          <w:lang w:val="uk-UA"/>
+        </w:rPr>
+        <w:t xml:space="preserve"> – Схема роботи виробництва приймачів (варіант 3)</w:t>
+      </w:r>
     </w:p>
     <w:p>
       <w:pPr>
@@ -2389,130 +3322,51 @@
         <w:jc w:val="center"/>
         <w:rPr>
           <w:rFonts w:cs="Times New Roman"/>
-          <w:lang w:val="uk-UA"/>
-        </w:rPr>
-      </w:pPr>
-      <w:r>
-        <w:rPr>
-          <w:rFonts w:cs="Times New Roman"/>
-          <w:szCs w:val="24"/>
-          <w:lang w:val="uk-UA"/>
-        </w:rPr>
-        <w:t xml:space="preserve">Рис. </w:t>
-      </w:r>
-      <w:r>
-        <w:rPr>
-          <w:rFonts w:cs="Times New Roman"/>
-          <w:szCs w:val="24"/>
-          <w:lang w:val="uk-UA"/>
-        </w:rPr>
-        <w:t>9</w:t>
-      </w:r>
-      <w:r>
-        <w:rPr>
-          <w:rFonts w:cs="Times New Roman"/>
-          <w:szCs w:val="24"/>
-          <w:lang w:val="uk-UA"/>
-        </w:rPr>
-        <w:t xml:space="preserve"> – Г</w:t>
-      </w:r>
-      <w:r>
-        <w:rPr>
-          <w:rFonts w:cs="Times New Roman"/>
-          <w:lang w:val="uk-UA"/>
-        </w:rPr>
-        <w:t>рафік активності отримання виручки</w:t>
-      </w:r>
-      <w:r>
-        <w:rPr>
-          <w:rFonts w:cs="Times New Roman"/>
-          <w:lang w:val="uk-UA"/>
-        </w:rPr>
-        <w:t xml:space="preserve"> </w:t>
-      </w:r>
-      <w:r>
-        <w:rPr>
-          <w:rFonts w:cs="Times New Roman"/>
-          <w:szCs w:val="24"/>
-          <w:lang w:val="uk-UA"/>
-        </w:rPr>
-        <w:t>(варіант 2)</w:t>
-      </w:r>
-    </w:p>
-    <w:p>
-      <w:pPr>
-        <w:spacing w:line="240" w:lineRule="auto"/>
-        <w:ind w:firstLine="0"/>
-        <w:jc w:val="left"/>
-        <w:rPr>
-          <w:rFonts w:cs="Times New Roman"/>
-          <w:lang w:val="uk-UA"/>
-        </w:rPr>
-      </w:pPr>
-    </w:p>
-    <w:p>
-      <w:pPr>
-        <w:spacing w:line="240" w:lineRule="auto"/>
-        <w:ind w:firstLine="708"/>
-        <w:jc w:val="left"/>
-        <w:rPr>
-          <w:lang w:val="uk-UA"/>
-        </w:rPr>
-      </w:pPr>
-      <w:r>
-        <w:rPr>
-          <w:b/>
-          <w:lang w:val="uk-UA"/>
-        </w:rPr>
-        <w:t xml:space="preserve">Сценарій </w:t>
-      </w:r>
-      <w:r>
-        <w:rPr>
-          <w:b/>
-          <w:lang w:val="uk-UA"/>
-        </w:rPr>
-        <w:t>3</w:t>
-      </w:r>
-      <w:r>
-        <w:rPr>
-          <w:b/>
-          <w:lang w:val="uk-UA"/>
-        </w:rPr>
-        <w:t>.</w:t>
-      </w:r>
-      <w:r>
-        <w:rPr>
-          <w:b/>
-          <w:lang w:val="uk-UA"/>
-        </w:rPr>
-        <w:t xml:space="preserve"> </w:t>
-      </w:r>
-    </w:p>
-    <w:p>
-      <w:pPr>
-        <w:spacing w:line="240" w:lineRule="auto"/>
-        <w:ind w:firstLine="0"/>
-        <w:jc w:val="left"/>
-        <w:rPr>
-          <w:lang w:val="uk-UA"/>
-        </w:rPr>
-      </w:pPr>
-      <w:r>
-        <w:rPr>
-          <w:lang w:val="uk-UA"/>
-        </w:rPr>
-        <w:tab/>
-      </w:r>
-    </w:p>
-    <w:p>
-      <w:pPr>
-        <w:spacing w:line="240" w:lineRule="auto"/>
-        <w:ind w:firstLine="0"/>
-        <w:jc w:val="left"/>
-        <w:rPr>
-          <w:lang w:val="uk-UA"/>
-        </w:rPr>
-      </w:pPr>
+          <w:szCs w:val="24"/>
+          <w:lang w:val="uk-UA"/>
+        </w:rPr>
+      </w:pPr>
+      <w:r>
+        <w:rPr>
+          <w:noProof/>
+          <w:lang w:val="uk-UA" w:eastAsia="uk-UA"/>
+        </w:rPr>
+        <w:drawing>
+          <wp:inline distT="0" distB="0" distL="0" distR="0" wp14:anchorId="06AF46B2" wp14:editId="30061719">
+            <wp:extent cx="5419725" cy="3179667"/>
+            <wp:effectExtent l="0" t="0" r="0" b="1905"/>
+            <wp:docPr id="11" name="Рисунок 11"/>
+            <wp:cNvGraphicFramePr>
+              <a:graphicFrameLocks xmlns:a="http://schemas.openxmlformats.org/drawingml/2006/main" noChangeAspect="1"/>
+            </wp:cNvGraphicFramePr>
+            <a:graphic xmlns:a="http://schemas.openxmlformats.org/drawingml/2006/main">
+              <a:graphicData uri="http://schemas.openxmlformats.org/drawingml/2006/picture">
+                <pic:pic xmlns:pic="http://schemas.openxmlformats.org/drawingml/2006/picture">
+                  <pic:nvPicPr>
+                    <pic:cNvPr id="0" name=""/>
+                    <pic:cNvPicPr/>
+                  </pic:nvPicPr>
+                  <pic:blipFill>
+                    <a:blip r:embed="rId27"/>
+                    <a:stretch>
+                      <a:fillRect/>
+                    </a:stretch>
+                  </pic:blipFill>
+                  <pic:spPr>
+                    <a:xfrm>
+                      <a:off x="0" y="0"/>
+                      <a:ext cx="5418175" cy="3178758"/>
+                    </a:xfrm>
+                    <a:prstGeom prst="rect">
+                      <a:avLst/>
+                    </a:prstGeom>
+                  </pic:spPr>
+                </pic:pic>
+              </a:graphicData>
+            </a:graphic>
+          </wp:inline>
+        </w:drawing>
+      </w:r>
     </w:p>
     <w:p>
       <w:pPr>
@@ -2524,6 +3378,37 @@
           <w:lang w:val="uk-UA"/>
         </w:rPr>
       </w:pPr>
+      <w:r>
+        <w:rPr>
+          <w:rFonts w:cs="Times New Roman"/>
+          <w:szCs w:val="24"/>
+          <w:lang w:val="uk-UA"/>
+        </w:rPr>
+        <w:t>Рис. 14</w:t>
+      </w:r>
+      <w:r>
+        <w:rPr>
+          <w:rFonts w:cs="Times New Roman"/>
+          <w:szCs w:val="24"/>
+          <w:lang w:val="uk-UA"/>
+        </w:rPr>
+        <w:t xml:space="preserve"> – Г</w:t>
+      </w:r>
+      <w:r>
+        <w:rPr>
+          <w:rFonts w:cs="Times New Roman"/>
+          <w:lang w:val="uk-UA"/>
+        </w:rPr>
+        <w:t xml:space="preserve">рафік активності отримання виручки </w:t>
+      </w:r>
+      <w:r>
+        <w:rPr>
+          <w:rFonts w:cs="Times New Roman"/>
+          <w:szCs w:val="24"/>
+          <w:lang w:val="uk-UA"/>
+        </w:rPr>
+        <w:t>(варіант 3)</w:t>
+      </w:r>
     </w:p>
     <w:p>
       <w:pPr>
@@ -2537,54 +3422,46 @@
       </w:pPr>
       <w:r>
         <w:rPr>
-          <w:rFonts w:cs="Times New Roman"/>
-          <w:szCs w:val="24"/>
-          <w:lang w:val="uk-UA"/>
-        </w:rPr>
-        <w:t xml:space="preserve">Рис. </w:t>
-      </w:r>
-      <w:r>
-        <w:rPr>
-          <w:rFonts w:cs="Times New Roman"/>
-          <w:szCs w:val="24"/>
-          <w:lang w:val="uk-UA"/>
-        </w:rPr>
-        <w:t xml:space="preserve">10 </w:t>
-      </w:r>
-      <w:r>
-        <w:rPr>
-          <w:rFonts w:cs="Times New Roman"/>
-          <w:szCs w:val="24"/>
-          <w:lang w:val="uk-UA"/>
-        </w:rPr>
-        <w:t>– Схема роботи виробництва приймачів (</w:t>
-      </w:r>
-      <w:r>
-        <w:rPr>
-          <w:rFonts w:cs="Times New Roman"/>
-          <w:szCs w:val="24"/>
-          <w:lang w:val="uk-UA"/>
-        </w:rPr>
-        <w:t>варіант 3</w:t>
-      </w:r>
-      <w:r>
-        <w:rPr>
-          <w:rFonts w:cs="Times New Roman"/>
-          <w:szCs w:val="24"/>
-          <w:lang w:val="uk-UA"/>
-        </w:rPr>
-        <w:t>)</w:t>
-      </w:r>
-    </w:p>
-    <w:p>
-      <w:pPr>
-        <w:ind w:firstLine="0"/>
-        <w:rPr>
-          <w:rFonts w:cs="Times New Roman"/>
-          <w:szCs w:val="24"/>
-          <w:lang w:val="uk-UA"/>
-        </w:rPr>
-      </w:pPr>
+          <w:noProof/>
+          <w:lang w:val="uk-UA" w:eastAsia="uk-UA"/>
+        </w:rPr>
+        <w:lastRenderedPageBreak/>
+        <w:drawing>
+          <wp:inline distT="0" distB="0" distL="0" distR="0" wp14:anchorId="1FFB5D69" wp14:editId="41007189">
+            <wp:extent cx="5543550" cy="7172325"/>
+            <wp:effectExtent l="0" t="0" r="0" b="9525"/>
+            <wp:docPr id="12" name="Рисунок 12"/>
+            <wp:cNvGraphicFramePr>
+              <a:graphicFrameLocks xmlns:a="http://schemas.openxmlformats.org/drawingml/2006/main" noChangeAspect="1"/>
+            </wp:cNvGraphicFramePr>
+            <a:graphic xmlns:a="http://schemas.openxmlformats.org/drawingml/2006/main">
+              <a:graphicData uri="http://schemas.openxmlformats.org/drawingml/2006/picture">
+                <pic:pic xmlns:pic="http://schemas.openxmlformats.org/drawingml/2006/picture">
+                  <pic:nvPicPr>
+                    <pic:cNvPr id="0" name=""/>
+                    <pic:cNvPicPr/>
+                  </pic:nvPicPr>
+                  <pic:blipFill>
+                    <a:blip r:embed="rId28"/>
+                    <a:stretch>
+                      <a:fillRect/>
+                    </a:stretch>
+                  </pic:blipFill>
+                  <pic:spPr>
+                    <a:xfrm>
+                      <a:off x="0" y="0"/>
+                      <a:ext cx="5543550" cy="7172325"/>
+                    </a:xfrm>
+                    <a:prstGeom prst="rect">
+                      <a:avLst/>
+                    </a:prstGeom>
+                  </pic:spPr>
+                </pic:pic>
+              </a:graphicData>
+            </a:graphic>
+          </wp:inline>
+        </w:drawing>
+      </w:r>
     </w:p>
     <w:p>
       <w:pPr>
@@ -2592,55 +3469,35 @@
         <w:jc w:val="center"/>
         <w:rPr>
           <w:rFonts w:cs="Times New Roman"/>
-          <w:szCs w:val="24"/>
-          <w:lang w:val="uk-UA"/>
-        </w:rPr>
-      </w:pPr>
-      <w:r>
-        <w:rPr>
-          <w:rFonts w:cs="Times New Roman"/>
-          <w:szCs w:val="24"/>
-          <w:lang w:val="uk-UA"/>
-        </w:rPr>
-        <w:t xml:space="preserve">Рис. </w:t>
-      </w:r>
-      <w:r>
-        <w:rPr>
-          <w:rFonts w:cs="Times New Roman"/>
-          <w:szCs w:val="24"/>
-          <w:lang w:val="uk-UA"/>
-        </w:rPr>
-        <w:t>11</w:t>
-      </w:r>
-      <w:r>
-        <w:rPr>
-          <w:rFonts w:cs="Times New Roman"/>
-          <w:szCs w:val="24"/>
-          <w:lang w:val="uk-UA"/>
-        </w:rPr>
-        <w:t xml:space="preserve"> – Г</w:t>
-      </w:r>
-      <w:r>
-        <w:rPr>
-          <w:rFonts w:cs="Times New Roman"/>
-          <w:lang w:val="uk-UA"/>
-        </w:rPr>
-        <w:t>рафік активності отримання виручки</w:t>
-      </w:r>
-      <w:r>
-        <w:rPr>
-          <w:rFonts w:cs="Times New Roman"/>
-          <w:lang w:val="uk-UA"/>
-        </w:rPr>
-        <w:t xml:space="preserve"> </w:t>
-      </w:r>
-      <w:r>
-        <w:rPr>
-          <w:rFonts w:cs="Times New Roman"/>
-          <w:szCs w:val="24"/>
-          <w:lang w:val="uk-UA"/>
-        </w:rPr>
-        <w:t>(варіант 3)</w:t>
+          <w:lang w:val="uk-UA"/>
+        </w:rPr>
+      </w:pPr>
+      <w:r>
+        <w:rPr>
+          <w:rFonts w:cs="Times New Roman"/>
+          <w:szCs w:val="24"/>
+          <w:lang w:val="uk-UA"/>
+        </w:rPr>
+        <w:t>Рис. 15 – Рівняння</w:t>
+      </w:r>
+    </w:p>
+    <w:p>
+      <w:pPr>
+        <w:ind w:firstLine="0"/>
+        <w:rPr>
+          <w:rFonts w:cs="Times New Roman"/>
+          <w:szCs w:val="24"/>
+          <w:lang w:val="uk-UA"/>
+        </w:rPr>
+      </w:pPr>
+      <w:r>
+        <w:rPr>
+          <w:rFonts w:cs="Times New Roman"/>
+          <w:szCs w:val="24"/>
+          <w:lang w:val="uk-UA"/>
+        </w:rPr>
+        <w:tab/>
+        <w:t>Ризик виправдав себе та компанія отримала дохід понад 17 млн. од.</w:t>
       </w:r>
     </w:p>
     <w:p>
@@ -2729,61 +3586,75 @@
       <w:pPr>
         <w:pStyle w:val="a7"/>
         <w:numPr>
-          <w:ilvl w:val="0"/>
-          <w:numId w:val="8"/>
+          <w:ilvl w:val="3"/>
+          <w:numId w:val="1"/>
         </w:numPr>
-        <w:rPr>
-          <w:rFonts w:cs="Times New Roman"/>
-          <w:lang w:val="uk-UA"/>
-        </w:rPr>
-      </w:pPr>
-      <w:r>
-        <w:rPr>
-          <w:rFonts w:cs="Times New Roman"/>
-          <w:lang w:val="uk-UA"/>
-        </w:rPr>
-        <w:t>1</w:t>
+        <w:spacing w:line="240" w:lineRule="auto"/>
+        <w:jc w:val="left"/>
+        <w:rPr>
+          <w:lang w:val="uk-UA"/>
+        </w:rPr>
+      </w:pPr>
+      <w:r>
+        <w:rPr>
+          <w:lang w:val="uk-UA"/>
+        </w:rPr>
+        <w:t>власник виробництва відмовляється від співпраці з партнерською компанією та створює власне виробництво чипів и плат;</w:t>
       </w:r>
     </w:p>
     <w:p>
       <w:pPr>
         <w:pStyle w:val="a7"/>
         <w:numPr>
-          <w:ilvl w:val="0"/>
-          <w:numId w:val="8"/>
+          <w:ilvl w:val="3"/>
+          <w:numId w:val="1"/>
         </w:numPr>
-        <w:rPr>
-          <w:rFonts w:cs="Times New Roman"/>
-          <w:lang w:val="uk-UA"/>
-        </w:rPr>
-      </w:pPr>
-      <w:r>
-        <w:rPr>
-          <w:rFonts w:cs="Times New Roman"/>
-          <w:lang w:val="uk-UA"/>
-        </w:rPr>
-        <w:t>2</w:t>
+        <w:spacing w:line="240" w:lineRule="auto"/>
+        <w:jc w:val="left"/>
+        <w:rPr>
+          <w:lang w:val="uk-UA"/>
+        </w:rPr>
+      </w:pPr>
+      <w:r>
+        <w:rPr>
+          <w:lang w:val="uk-UA"/>
+        </w:rPr>
+        <w:t>(пункт 1) + власник виробництва заключає контракт з виробником флеш накопичувачів;</w:t>
       </w:r>
     </w:p>
     <w:p>
       <w:pPr>
         <w:pStyle w:val="a7"/>
         <w:numPr>
-          <w:ilvl w:val="0"/>
-          <w:numId w:val="8"/>
+          <w:ilvl w:val="3"/>
+          <w:numId w:val="1"/>
         </w:numPr>
-        <w:rPr>
-          <w:rFonts w:cs="Times New Roman"/>
-          <w:lang w:val="uk-UA"/>
-        </w:rPr>
-      </w:pPr>
-      <w:r>
-        <w:rPr>
-          <w:rFonts w:cs="Times New Roman"/>
-          <w:lang w:val="uk-UA"/>
-        </w:rPr>
-        <w:t>3</w:t>
-      </w:r>
+        <w:spacing w:line="240" w:lineRule="auto"/>
+        <w:jc w:val="left"/>
+        <w:rPr>
+          <w:lang w:val="uk-UA"/>
+        </w:rPr>
+      </w:pPr>
+      <w:r>
+        <w:rPr>
+          <w:lang w:val="uk-UA"/>
+        </w:rPr>
+        <w:t>власник виробництва розгортає лінію для електронних конструкторів.</w:t>
+      </w:r>
+    </w:p>
+    <w:p>
+      <w:pPr>
+        <w:pStyle w:val="a7"/>
+        <w:numPr>
+          <w:ilvl w:val="3"/>
+          <w:numId w:val="1"/>
+        </w:numPr>
+        <w:spacing w:line="240" w:lineRule="auto"/>
+        <w:jc w:val="left"/>
+        <w:rPr>
+          <w:lang w:val="uk-UA"/>
+        </w:rPr>
+      </w:pPr>
     </w:p>
     <w:p>
       <w:pPr>
@@ -2798,7 +3669,14 @@
           <w:rFonts w:cs="Times New Roman"/>
           <w:lang w:val="uk-UA"/>
         </w:rPr>
-        <w:t>З наведених графіків можна бачити, що кожен зі сценаріїв додає певну частину покращення до прибутку, але рекомендується застосувати відразу усі три сценарії для отримання максимального прибутку.</w:t>
+        <w:t xml:space="preserve">З наведених графіків можна бачити, що кожен зі сценаріїв додає певну частину покращення до прибутку, але </w:t>
+      </w:r>
+      <w:r>
+        <w:rPr>
+          <w:rFonts w:cs="Times New Roman"/>
+          <w:lang w:val="uk-UA"/>
+        </w:rPr>
+        <w:t>найбільш прибутковим виявився саме другий сценарій.</w:t>
       </w:r>
     </w:p>
     <w:sectPr>
@@ -3580,7 +4458,7 @@
       <w:lvlText w:val="%4."/>
       <w:lvlJc w:val="left"/>
       <w:pPr>
-        <w:ind w:left="1637" w:hanging="360"/>
+        <w:ind w:left="1070" w:hanging="360"/>
       </w:pPr>
     </w:lvl>
     <w:lvl w:ilvl="4">
@@ -12505,7 +13383,7 @@
 </file>
 
 <file path=customXml/itemProps1.xml><?xml version="1.0" encoding="utf-8"?>
-<ds:datastoreItem xmlns:ds="http://schemas.openxmlformats.org/officeDocument/2006/customXml" ds:itemID="{1F507F61-0D9C-40BA-8BF4-2D975B4E4BA7}">
+<ds:datastoreItem xmlns:ds="http://schemas.openxmlformats.org/officeDocument/2006/customXml" ds:itemID="{FE47755F-8034-4631-BC1E-DC75613EAD68}">
   <ds:schemaRefs>
     <ds:schemaRef ds:uri="http://schemas.openxmlformats.org/officeDocument/2006/bibliography"/>
   </ds:schemaRefs>

</xml_diff>

<commit_message>
LAB_2 | DEMO correction
</commit_message>
<xml_diff>
--- a/lab_2/LAB_2.docx
+++ b/lab_2/LAB_2.docx
@@ -13,8 +13,6 @@
           <w:lang w:val="uk-UA"/>
         </w:rPr>
       </w:pPr>
-      <w:bookmarkStart w:id="0" w:name="_GoBack"/>
-      <w:bookmarkEnd w:id="0"/>
       <w:r>
         <w:rPr>
           <w:rFonts w:cs="Times New Roman"/>
@@ -1019,7 +1017,7 @@
           <v:shape id="_x0000_i1025" type="#_x0000_t75" style="width:466.95pt;height:262.75pt" o:ole="">
             <v:imagedata r:id="rId9" o:title=""/>
           </v:shape>
-          <o:OLEObject Type="Embed" ProgID="Visio.Drawing.11" ShapeID="_x0000_i1025" DrawAspect="Content" ObjectID="_1570740986" r:id="rId10"/>
+          <o:OLEObject Type="Embed" ProgID="Visio.Drawing.11" ShapeID="_x0000_i1025" DrawAspect="Content" ObjectID="_1570970926" r:id="rId10"/>
         </w:object>
       </w:r>
     </w:p>
@@ -1082,7 +1080,7 @@
           <v:shape id="_x0000_i1026" type="#_x0000_t75" style="width:728.05pt;height:431.45pt" o:ole="">
             <v:imagedata r:id="rId13" o:title=""/>
           </v:shape>
-          <o:OLEObject Type="Embed" ProgID="Visio.Drawing.11" ShapeID="_x0000_i1026" DrawAspect="Content" ObjectID="_1570740987" r:id="rId14"/>
+          <o:OLEObject Type="Embed" ProgID="Visio.Drawing.11" ShapeID="_x0000_i1026" DrawAspect="Content" ObjectID="_1570970927" r:id="rId14"/>
         </w:object>
       </w:r>
     </w:p>
@@ -1154,7 +1152,7 @@
           <v:shape id="_x0000_i1027" type="#_x0000_t75" style="width:466.95pt;height:262.75pt" o:ole="">
             <v:imagedata r:id="rId15" o:title=""/>
           </v:shape>
-          <o:OLEObject Type="Embed" ProgID="Visio.Drawing.11" ShapeID="_x0000_i1027" DrawAspect="Content" ObjectID="_1570740988" r:id="rId16"/>
+          <o:OLEObject Type="Embed" ProgID="Visio.Drawing.11" ShapeID="_x0000_i1027" DrawAspect="Content" ObjectID="_1570970928" r:id="rId16"/>
         </w:object>
       </w:r>
     </w:p>
@@ -3549,8 +3547,10 @@
           <w:b/>
           <w:lang w:val="uk-UA"/>
         </w:rPr>
-        <w:t>Сценарії роботи</w:t>
-      </w:r>
+        <w:t>Висновки</w:t>
+      </w:r>
+      <w:bookmarkStart w:id="0" w:name="_GoBack"/>
+      <w:bookmarkEnd w:id="0"/>
     </w:p>
     <w:p>
       <w:pPr>
@@ -13383,7 +13383,7 @@
 </file>
 
 <file path=customXml/itemProps1.xml><?xml version="1.0" encoding="utf-8"?>
-<ds:datastoreItem xmlns:ds="http://schemas.openxmlformats.org/officeDocument/2006/customXml" ds:itemID="{FE47755F-8034-4631-BC1E-DC75613EAD68}">
+<ds:datastoreItem xmlns:ds="http://schemas.openxmlformats.org/officeDocument/2006/customXml" ds:itemID="{0A0A03C8-DEEA-4266-8D4B-CEE6A753DFDD}">
   <ds:schemaRefs>
     <ds:schemaRef ds:uri="http://schemas.openxmlformats.org/officeDocument/2006/bibliography"/>
   </ds:schemaRefs>

</xml_diff>